<commit_message>
report: add match state diagram
</commit_message>
<xml_diff>
--- a/report/report.docx
+++ b/report/report.docx
@@ -924,10 +924,10 @@
         <w:rPr/>
       </w:pPr>
       <w:bookmarkStart w:id="1" w:name="__RefHeading___Toc1716_1308003983"/>
-      <w:bookmarkStart w:id="2" w:name="_Toc118417807"/>
-      <w:bookmarkStart w:id="3" w:name="_Toc117796326"/>
-      <w:bookmarkStart w:id="4" w:name="_Toc117797590"/>
-      <w:bookmarkStart w:id="5" w:name="_Toc117951500"/>
+      <w:bookmarkStart w:id="2" w:name="_Toc117951500"/>
+      <w:bookmarkStart w:id="3" w:name="_Toc117797590"/>
+      <w:bookmarkStart w:id="4" w:name="_Toc117796326"/>
+      <w:bookmarkStart w:id="5" w:name="_Toc118417807"/>
       <w:bookmarkEnd w:id="1"/>
       <w:r>
         <w:rPr/>
@@ -965,10 +965,10 @@
         <w:rPr/>
       </w:pPr>
       <w:bookmarkStart w:id="6" w:name="__RefHeading___Toc1718_1308003983"/>
-      <w:bookmarkStart w:id="7" w:name="_Toc118417808"/>
-      <w:bookmarkStart w:id="8" w:name="_Toc117796327"/>
-      <w:bookmarkStart w:id="9" w:name="_Toc117797591"/>
-      <w:bookmarkStart w:id="10" w:name="_Toc117951501"/>
+      <w:bookmarkStart w:id="7" w:name="_Toc117951501"/>
+      <w:bookmarkStart w:id="8" w:name="_Toc117797591"/>
+      <w:bookmarkStart w:id="9" w:name="_Toc117796327"/>
+      <w:bookmarkStart w:id="10" w:name="_Toc118417808"/>
       <w:bookmarkEnd w:id="6"/>
       <w:r>
         <w:rPr/>
@@ -985,10 +985,10 @@
         <w:rPr/>
       </w:pPr>
       <w:bookmarkStart w:id="11" w:name="__RefHeading___Toc1720_1308003983"/>
-      <w:bookmarkStart w:id="12" w:name="_Toc118417809"/>
-      <w:bookmarkStart w:id="13" w:name="_Toc117796328"/>
-      <w:bookmarkStart w:id="14" w:name="_Toc117797592"/>
-      <w:bookmarkStart w:id="15" w:name="_Toc117951502"/>
+      <w:bookmarkStart w:id="12" w:name="_Toc117951502"/>
+      <w:bookmarkStart w:id="13" w:name="_Toc117797592"/>
+      <w:bookmarkStart w:id="14" w:name="_Toc117796328"/>
+      <w:bookmarkStart w:id="15" w:name="_Toc118417809"/>
       <w:bookmarkEnd w:id="11"/>
       <w:r>
         <w:rPr/>
@@ -1086,10 +1086,10 @@
         <w:rPr/>
       </w:pPr>
       <w:bookmarkStart w:id="16" w:name="__RefHeading___Toc1722_1308003983"/>
-      <w:bookmarkStart w:id="17" w:name="_Toc118417810"/>
-      <w:bookmarkStart w:id="18" w:name="_Toc117796329"/>
-      <w:bookmarkStart w:id="19" w:name="_Toc117797593"/>
-      <w:bookmarkStart w:id="20" w:name="_Toc117951503"/>
+      <w:bookmarkStart w:id="17" w:name="_Toc117951503"/>
+      <w:bookmarkStart w:id="18" w:name="_Toc117797593"/>
+      <w:bookmarkStart w:id="19" w:name="_Toc117796329"/>
+      <w:bookmarkStart w:id="20" w:name="_Toc118417810"/>
       <w:bookmarkEnd w:id="16"/>
       <w:r>
         <w:rPr/>
@@ -1364,10 +1364,10 @@
         <w:rPr/>
       </w:pPr>
       <w:bookmarkStart w:id="21" w:name="__RefHeading___Toc1724_1308003983"/>
-      <w:bookmarkStart w:id="22" w:name="_Toc118417811"/>
-      <w:bookmarkStart w:id="23" w:name="_Toc117796330"/>
-      <w:bookmarkStart w:id="24" w:name="_Toc117797594"/>
-      <w:bookmarkStart w:id="25" w:name="_Toc117951504"/>
+      <w:bookmarkStart w:id="22" w:name="_Toc117951504"/>
+      <w:bookmarkStart w:id="23" w:name="_Toc117797594"/>
+      <w:bookmarkStart w:id="24" w:name="_Toc117796330"/>
+      <w:bookmarkStart w:id="25" w:name="_Toc118417811"/>
       <w:bookmarkEnd w:id="21"/>
       <w:r>
         <w:rPr/>
@@ -1534,10 +1534,10 @@
         <w:rPr/>
       </w:pPr>
       <w:bookmarkStart w:id="26" w:name="__RefHeading___Toc1726_1308003983"/>
-      <w:bookmarkStart w:id="27" w:name="_Toc118417812"/>
-      <w:bookmarkStart w:id="28" w:name="_Toc117796331"/>
-      <w:bookmarkStart w:id="29" w:name="_Toc117797595"/>
-      <w:bookmarkStart w:id="30" w:name="_Toc117951505"/>
+      <w:bookmarkStart w:id="27" w:name="_Toc117951505"/>
+      <w:bookmarkStart w:id="28" w:name="_Toc117797595"/>
+      <w:bookmarkStart w:id="29" w:name="_Toc117796331"/>
+      <w:bookmarkStart w:id="30" w:name="_Toc118417812"/>
       <w:bookmarkEnd w:id="26"/>
       <w:r>
         <w:rPr/>
@@ -1648,10 +1648,10 @@
         <w:rPr/>
       </w:pPr>
       <w:bookmarkStart w:id="31" w:name="__RefHeading___Toc1728_1308003983"/>
-      <w:bookmarkStart w:id="32" w:name="_Toc118417813"/>
-      <w:bookmarkStart w:id="33" w:name="_Toc117796332"/>
-      <w:bookmarkStart w:id="34" w:name="_Toc117797596"/>
-      <w:bookmarkStart w:id="35" w:name="_Toc117951506"/>
+      <w:bookmarkStart w:id="32" w:name="_Toc117951506"/>
+      <w:bookmarkStart w:id="33" w:name="_Toc117797596"/>
+      <w:bookmarkStart w:id="34" w:name="_Toc117796332"/>
+      <w:bookmarkStart w:id="35" w:name="_Toc118417813"/>
       <w:bookmarkEnd w:id="31"/>
       <w:r>
         <w:rPr/>
@@ -1678,10 +1678,10 @@
         <w:rPr/>
       </w:pPr>
       <w:bookmarkStart w:id="36" w:name="__RefHeading___Toc1730_1308003983"/>
-      <w:bookmarkStart w:id="37" w:name="_Toc118417814"/>
-      <w:bookmarkStart w:id="38" w:name="_Toc117796333"/>
-      <w:bookmarkStart w:id="39" w:name="_Toc117797597"/>
-      <w:bookmarkStart w:id="40" w:name="_Toc117951507"/>
+      <w:bookmarkStart w:id="37" w:name="_Toc117951507"/>
+      <w:bookmarkStart w:id="38" w:name="_Toc117797597"/>
+      <w:bookmarkStart w:id="39" w:name="_Toc117796333"/>
+      <w:bookmarkStart w:id="40" w:name="_Toc118417814"/>
       <w:bookmarkEnd w:id="36"/>
       <w:r>
         <w:rPr/>
@@ -1789,10 +1789,10 @@
         <w:rPr/>
       </w:pPr>
       <w:bookmarkStart w:id="41" w:name="__RefHeading___Toc1732_1308003983"/>
-      <w:bookmarkStart w:id="42" w:name="_Toc118417815"/>
-      <w:bookmarkStart w:id="43" w:name="_Toc117796334"/>
-      <w:bookmarkStart w:id="44" w:name="_Toc117797598"/>
-      <w:bookmarkStart w:id="45" w:name="_Toc117951508"/>
+      <w:bookmarkStart w:id="42" w:name="_Toc117951508"/>
+      <w:bookmarkStart w:id="43" w:name="_Toc117797598"/>
+      <w:bookmarkStart w:id="44" w:name="_Toc117796334"/>
+      <w:bookmarkStart w:id="45" w:name="_Toc118417815"/>
       <w:bookmarkEnd w:id="41"/>
       <w:r>
         <w:rPr/>
@@ -1855,8 +1855,8 @@
         <w:pStyle w:val="Caption1"/>
         <w:rPr/>
       </w:pPr>
-      <w:bookmarkStart w:id="46" w:name="_Toc117951107"/>
-      <w:bookmarkStart w:id="47" w:name="_Toc117951530"/>
+      <w:bookmarkStart w:id="46" w:name="_Toc117951530"/>
+      <w:bookmarkStart w:id="47" w:name="_Toc117951107"/>
       <w:r>
         <w:rPr/>
         <w:t xml:space="preserve">Figūra </w:t>
@@ -1894,10 +1894,10 @@
         <w:rPr/>
       </w:pPr>
       <w:bookmarkStart w:id="48" w:name="__RefHeading___Toc1734_1308003983"/>
-      <w:bookmarkStart w:id="49" w:name="_Toc118417816"/>
-      <w:bookmarkStart w:id="50" w:name="_Toc117796335"/>
-      <w:bookmarkStart w:id="51" w:name="_Toc117797599"/>
-      <w:bookmarkStart w:id="52" w:name="_Toc117951509"/>
+      <w:bookmarkStart w:id="49" w:name="_Toc117951509"/>
+      <w:bookmarkStart w:id="50" w:name="_Toc117797599"/>
+      <w:bookmarkStart w:id="51" w:name="_Toc117796335"/>
+      <w:bookmarkStart w:id="52" w:name="_Toc118417816"/>
       <w:bookmarkEnd w:id="48"/>
       <w:r>
         <w:rPr/>
@@ -1914,10 +1914,10 @@
         <w:rPr/>
       </w:pPr>
       <w:bookmarkStart w:id="53" w:name="__RefHeading___Toc1736_1308003983"/>
-      <w:bookmarkStart w:id="54" w:name="_Toc118417817"/>
-      <w:bookmarkStart w:id="55" w:name="_Toc117796336"/>
-      <w:bookmarkStart w:id="56" w:name="_Toc117797600"/>
-      <w:bookmarkStart w:id="57" w:name="_Toc117951510"/>
+      <w:bookmarkStart w:id="54" w:name="_Toc117951510"/>
+      <w:bookmarkStart w:id="55" w:name="_Toc117797600"/>
+      <w:bookmarkStart w:id="56" w:name="_Toc117796336"/>
+      <w:bookmarkStart w:id="57" w:name="_Toc118417817"/>
       <w:bookmarkEnd w:id="53"/>
       <w:r>
         <w:rPr/>
@@ -2060,8 +2060,8 @@
         <w:pStyle w:val="Caption1"/>
         <w:rPr/>
       </w:pPr>
-      <w:bookmarkStart w:id="58" w:name="_Toc117951108"/>
-      <w:bookmarkStart w:id="59" w:name="_Toc117951531"/>
+      <w:bookmarkStart w:id="58" w:name="_Toc117951531"/>
+      <w:bookmarkStart w:id="59" w:name="_Toc117951108"/>
       <w:r>
         <w:rPr/>
         <w:t xml:space="preserve">Figūra </w:t>
@@ -2280,10 +2280,10 @@
         <w:rPr/>
       </w:pPr>
       <w:bookmarkStart w:id="60" w:name="__RefHeading___Toc1738_1308003983"/>
-      <w:bookmarkStart w:id="61" w:name="_Toc118417818"/>
-      <w:bookmarkStart w:id="62" w:name="_Toc117796337"/>
-      <w:bookmarkStart w:id="63" w:name="_Toc117797601"/>
-      <w:bookmarkStart w:id="64" w:name="_Toc117951511"/>
+      <w:bookmarkStart w:id="61" w:name="_Toc117951511"/>
+      <w:bookmarkStart w:id="62" w:name="_Toc117797601"/>
+      <w:bookmarkStart w:id="63" w:name="_Toc117796337"/>
+      <w:bookmarkStart w:id="64" w:name="_Toc118417818"/>
       <w:bookmarkEnd w:id="60"/>
       <w:r>
         <w:rPr/>
@@ -3210,10 +3210,10 @@
         </w:rPr>
       </w:pPr>
       <w:bookmarkStart w:id="66" w:name="__RefHeading___Toc1740_1308003983"/>
-      <w:bookmarkStart w:id="67" w:name="_Toc118417819"/>
-      <w:bookmarkStart w:id="68" w:name="_Toc117796338"/>
-      <w:bookmarkStart w:id="69" w:name="_Toc117797602"/>
-      <w:bookmarkStart w:id="70" w:name="_Toc117951512"/>
+      <w:bookmarkStart w:id="67" w:name="_Toc117951512"/>
+      <w:bookmarkStart w:id="68" w:name="_Toc117797602"/>
+      <w:bookmarkStart w:id="69" w:name="_Toc117796338"/>
+      <w:bookmarkStart w:id="70" w:name="_Toc118417819"/>
       <w:bookmarkEnd w:id="66"/>
       <w:r>
         <w:rPr>
@@ -4857,10 +4857,10 @@
         <w:rPr/>
       </w:pPr>
       <w:bookmarkStart w:id="72" w:name="__RefHeading___Toc1742_1308003983"/>
-      <w:bookmarkStart w:id="73" w:name="_Toc118417820"/>
-      <w:bookmarkStart w:id="74" w:name="_Toc117796339"/>
-      <w:bookmarkStart w:id="75" w:name="_Toc117797603"/>
-      <w:bookmarkStart w:id="76" w:name="_Toc117951513"/>
+      <w:bookmarkStart w:id="73" w:name="_Toc117951513"/>
+      <w:bookmarkStart w:id="74" w:name="_Toc117797603"/>
+      <w:bookmarkStart w:id="75" w:name="_Toc117796339"/>
+      <w:bookmarkStart w:id="76" w:name="_Toc118417820"/>
       <w:bookmarkEnd w:id="72"/>
       <w:r>
         <w:rPr/>
@@ -7082,10 +7082,10 @@
         <w:rPr/>
       </w:pPr>
       <w:bookmarkStart w:id="78" w:name="__RefHeading___Toc1744_1308003983"/>
-      <w:bookmarkStart w:id="79" w:name="_Toc118417821"/>
-      <w:bookmarkStart w:id="80" w:name="_Toc117796340"/>
-      <w:bookmarkStart w:id="81" w:name="_Toc117797604"/>
-      <w:bookmarkStart w:id="82" w:name="_Toc117951514"/>
+      <w:bookmarkStart w:id="79" w:name="_Toc117951514"/>
+      <w:bookmarkStart w:id="80" w:name="_Toc117797604"/>
+      <w:bookmarkStart w:id="81" w:name="_Toc117796340"/>
+      <w:bookmarkStart w:id="82" w:name="_Toc118417821"/>
       <w:bookmarkEnd w:id="78"/>
       <w:r>
         <w:rPr/>
@@ -7979,10 +7979,10 @@
         <w:rPr/>
       </w:pPr>
       <w:bookmarkStart w:id="85" w:name="__RefHeading___Toc1746_1308003983"/>
-      <w:bookmarkStart w:id="86" w:name="_Toc118417822"/>
-      <w:bookmarkStart w:id="87" w:name="_Toc117796341"/>
-      <w:bookmarkStart w:id="88" w:name="_Toc117797605"/>
-      <w:bookmarkStart w:id="89" w:name="_Toc117951515"/>
+      <w:bookmarkStart w:id="86" w:name="_Toc117951515"/>
+      <w:bookmarkStart w:id="87" w:name="_Toc117797605"/>
+      <w:bookmarkStart w:id="88" w:name="_Toc117796341"/>
+      <w:bookmarkStart w:id="89" w:name="_Toc118417822"/>
       <w:bookmarkEnd w:id="85"/>
       <w:r>
         <w:rPr/>
@@ -10350,10 +10350,10 @@
         <w:rPr/>
       </w:pPr>
       <w:bookmarkStart w:id="91" w:name="__RefHeading___Toc1748_1308003983"/>
-      <w:bookmarkStart w:id="92" w:name="_Toc118417823"/>
-      <w:bookmarkStart w:id="93" w:name="_Toc117796342"/>
-      <w:bookmarkStart w:id="94" w:name="_Toc117797606"/>
-      <w:bookmarkStart w:id="95" w:name="_Toc117951516"/>
+      <w:bookmarkStart w:id="92" w:name="_Toc117951516"/>
+      <w:bookmarkStart w:id="93" w:name="_Toc117797606"/>
+      <w:bookmarkStart w:id="94" w:name="_Toc117796342"/>
+      <w:bookmarkStart w:id="95" w:name="_Toc118417823"/>
       <w:bookmarkEnd w:id="91"/>
       <w:r>
         <w:rPr/>
@@ -14021,10 +14021,10 @@
         <w:rPr/>
       </w:pPr>
       <w:bookmarkStart w:id="97" w:name="__RefHeading___Toc1750_1308003983"/>
-      <w:bookmarkStart w:id="98" w:name="_Toc118417824"/>
-      <w:bookmarkStart w:id="99" w:name="_Toc117796343"/>
-      <w:bookmarkStart w:id="100" w:name="_Toc117797607"/>
-      <w:bookmarkStart w:id="101" w:name="_Toc117951517"/>
+      <w:bookmarkStart w:id="98" w:name="_Toc117951517"/>
+      <w:bookmarkStart w:id="99" w:name="_Toc117797607"/>
+      <w:bookmarkStart w:id="100" w:name="_Toc117796343"/>
+      <w:bookmarkStart w:id="101" w:name="_Toc118417824"/>
       <w:bookmarkEnd w:id="97"/>
       <w:r>
         <w:rPr/>
@@ -15381,9 +15381,9 @@
         <w:rPr/>
       </w:pPr>
       <w:bookmarkStart w:id="102" w:name="__RefHeading___Toc1752_1308003983"/>
-      <w:bookmarkStart w:id="103" w:name="_Toc118417825"/>
+      <w:bookmarkStart w:id="103" w:name="_Toc117951518"/>
       <w:bookmarkStart w:id="104" w:name="_Toc117797608"/>
-      <w:bookmarkStart w:id="105" w:name="_Toc117951518"/>
+      <w:bookmarkStart w:id="105" w:name="_Toc118417825"/>
       <w:bookmarkEnd w:id="102"/>
       <w:r>
         <w:rPr/>
@@ -16282,8 +16282,8 @@
       </w:pPr>
       <w:bookmarkStart w:id="106" w:name="__RefHeading___Toc1754_1308003983"/>
       <w:bookmarkStart w:id="107" w:name="_Toc118417826"/>
-      <w:bookmarkStart w:id="108" w:name="_Toc117797609"/>
-      <w:bookmarkStart w:id="109" w:name="_Toc117951519"/>
+      <w:bookmarkStart w:id="108" w:name="_Toc117951519"/>
+      <w:bookmarkStart w:id="109" w:name="_Toc117797609"/>
       <w:bookmarkEnd w:id="106"/>
       <w:r>
         <w:rPr/>
@@ -16333,7 +16333,7 @@
       <w:r>
         <w:rPr/>
         <w:drawing>
-          <wp:anchor behindDoc="0" distT="0" distB="0" distL="114300" distR="114300" simplePos="0" locked="0" layoutInCell="0" allowOverlap="1" relativeHeight="21">
+          <wp:anchor behindDoc="0" distT="0" distB="0" distL="114300" distR="114300" simplePos="0" locked="0" layoutInCell="0" allowOverlap="1" relativeHeight="23">
             <wp:simplePos x="0" y="0"/>
             <wp:positionH relativeFrom="page">
               <wp:posOffset>2189480</wp:posOffset>
@@ -16380,7 +16380,7 @@
         <mc:AlternateContent>
           <mc:Choice Requires="wps">
             <w:drawing>
-              <wp:anchor behindDoc="0" distT="0" distB="635" distL="114300" distR="114300" simplePos="0" locked="0" layoutInCell="0" allowOverlap="1" relativeHeight="22" wp14:anchorId="0652BB59">
+              <wp:anchor behindDoc="0" distT="0" distB="635" distL="114300" distR="114300" simplePos="0" locked="0" layoutInCell="0" allowOverlap="1" relativeHeight="24" wp14:anchorId="0652BB59">
                 <wp:simplePos x="0" y="0"/>
                 <wp:positionH relativeFrom="column">
                   <wp:posOffset>1289050</wp:posOffset>
@@ -16424,34 +16424,50 @@
                               <w:pStyle w:val="Caption1"/>
                               <w:suppressLineNumbers/>
                               <w:spacing w:before="120" w:after="120"/>
-                              <w:rPr/>
+                              <w:rPr>
+                                <w:color w:val="000000"/>
+                              </w:rPr>
                             </w:pPr>
                             <w:r>
-                              <w:rPr/>
+                              <w:rPr>
+                                <w:color w:val="000000"/>
+                              </w:rPr>
                               <w:t xml:space="preserve">Figūra </w:t>
                             </w:r>
                             <w:r>
-                              <w:rPr/>
+                              <w:rPr>
+                                <w:color w:val="000000"/>
+                              </w:rPr>
                               <w:fldChar w:fldCharType="begin"/>
                             </w:r>
                             <w:r>
-                              <w:rPr/>
+                              <w:rPr>
+                                <w:color w:val="000000"/>
+                              </w:rPr>
                               <w:instrText xml:space="preserve"> SEQ Figūra \* ARABIC </w:instrText>
                             </w:r>
                             <w:r>
-                              <w:rPr/>
+                              <w:rPr>
+                                <w:color w:val="000000"/>
+                              </w:rPr>
                               <w:fldChar w:fldCharType="separate"/>
                             </w:r>
                             <w:r>
-                              <w:rPr/>
+                              <w:rPr>
+                                <w:color w:val="000000"/>
+                              </w:rPr>
                               <w:t>15</w:t>
                             </w:r>
                             <w:r>
-                              <w:rPr/>
+                              <w:rPr>
+                                <w:color w:val="000000"/>
+                              </w:rPr>
                               <w:fldChar w:fldCharType="end"/>
                             </w:r>
                             <w:r>
-                              <w:rPr/>
+                              <w:rPr>
+                                <w:color w:val="000000"/>
+                              </w:rPr>
                               <w:t>: Klasių diagramos fragmentas iki šablono implementacijos</w:t>
                             </w:r>
                           </w:p>
@@ -16464,7 +16480,9 @@
                               </w:rPr>
                             </w:pPr>
                             <w:r>
-                              <w:rPr/>
+                              <w:rPr>
+                                <w:color w:val="000000"/>
+                              </w:rPr>
                             </w:r>
                           </w:p>
                         </w:txbxContent>
@@ -16491,34 +16509,50 @@
                         <w:pStyle w:val="Caption1"/>
                         <w:suppressLineNumbers/>
                         <w:spacing w:before="120" w:after="120"/>
-                        <w:rPr/>
+                        <w:rPr>
+                          <w:color w:val="000000"/>
+                        </w:rPr>
                       </w:pPr>
                       <w:r>
-                        <w:rPr/>
+                        <w:rPr>
+                          <w:color w:val="000000"/>
+                        </w:rPr>
                         <w:t xml:space="preserve">Figūra </w:t>
                       </w:r>
                       <w:r>
-                        <w:rPr/>
+                        <w:rPr>
+                          <w:color w:val="000000"/>
+                        </w:rPr>
                         <w:fldChar w:fldCharType="begin"/>
                       </w:r>
                       <w:r>
-                        <w:rPr/>
+                        <w:rPr>
+                          <w:color w:val="000000"/>
+                        </w:rPr>
                         <w:instrText xml:space="preserve"> SEQ Figūra \* ARABIC </w:instrText>
                       </w:r>
                       <w:r>
-                        <w:rPr/>
+                        <w:rPr>
+                          <w:color w:val="000000"/>
+                        </w:rPr>
                         <w:fldChar w:fldCharType="separate"/>
                       </w:r>
                       <w:r>
-                        <w:rPr/>
+                        <w:rPr>
+                          <w:color w:val="000000"/>
+                        </w:rPr>
                         <w:t>15</w:t>
                       </w:r>
                       <w:r>
-                        <w:rPr/>
+                        <w:rPr>
+                          <w:color w:val="000000"/>
+                        </w:rPr>
                         <w:fldChar w:fldCharType="end"/>
                       </w:r>
                       <w:r>
-                        <w:rPr/>
+                        <w:rPr>
+                          <w:color w:val="000000"/>
+                        </w:rPr>
                         <w:t>: Klasių diagramos fragmentas iki šablono implementacijos</w:t>
                       </w:r>
                     </w:p>
@@ -16531,7 +16565,9 @@
                         </w:rPr>
                       </w:pPr>
                       <w:r>
-                        <w:rPr/>
+                        <w:rPr>
+                          <w:color w:val="000000"/>
+                        </w:rPr>
                       </w:r>
                     </w:p>
                   </w:txbxContent>
@@ -17683,7 +17719,7 @@
       </w:pPr>
       <w:r>
         <w:drawing>
-          <wp:anchor behindDoc="0" distT="0" distB="0" distL="114300" distR="114300" simplePos="0" locked="0" layoutInCell="0" allowOverlap="1" relativeHeight="20">
+          <wp:anchor behindDoc="0" distT="0" distB="0" distL="114300" distR="114300" simplePos="0" locked="0" layoutInCell="0" allowOverlap="1" relativeHeight="22">
             <wp:simplePos x="0" y="0"/>
             <wp:positionH relativeFrom="page">
               <wp:align>center</wp:align>
@@ -17730,7 +17766,7 @@
         <mc:AlternateContent>
           <mc:Choice Requires="wps">
             <w:drawing>
-              <wp:anchor behindDoc="0" distT="0" distB="635" distL="113665" distR="114300" simplePos="0" locked="0" layoutInCell="0" allowOverlap="1" relativeHeight="24" wp14:anchorId="6C4A234D">
+              <wp:anchor behindDoc="0" distT="0" distB="635" distL="112395" distR="114300" simplePos="0" locked="0" layoutInCell="0" allowOverlap="1" relativeHeight="26" wp14:anchorId="6C4A234D">
                 <wp:simplePos x="0" y="0"/>
                 <wp:positionH relativeFrom="column">
                   <wp:posOffset>1022350</wp:posOffset>
@@ -17778,31 +17814,45 @@
                               </w:rPr>
                             </w:pPr>
                             <w:r>
-                              <w:rPr/>
+                              <w:rPr>
+                                <w:color w:val="000000"/>
+                              </w:rPr>
                               <w:t xml:space="preserve">Figūra </w:t>
                             </w:r>
                             <w:r>
-                              <w:rPr/>
+                              <w:rPr>
+                                <w:color w:val="000000"/>
+                              </w:rPr>
                               <w:fldChar w:fldCharType="begin"/>
                             </w:r>
                             <w:r>
-                              <w:rPr/>
+                              <w:rPr>
+                                <w:color w:val="000000"/>
+                              </w:rPr>
                               <w:instrText xml:space="preserve"> SEQ Figūra \* ARABIC </w:instrText>
                             </w:r>
                             <w:r>
-                              <w:rPr/>
+                              <w:rPr>
+                                <w:color w:val="000000"/>
+                              </w:rPr>
                               <w:fldChar w:fldCharType="separate"/>
                             </w:r>
                             <w:r>
-                              <w:rPr/>
+                              <w:rPr>
+                                <w:color w:val="000000"/>
+                              </w:rPr>
                               <w:t>18</w:t>
                             </w:r>
                             <w:r>
-                              <w:rPr/>
+                              <w:rPr>
+                                <w:color w:val="000000"/>
+                              </w:rPr>
                               <w:fldChar w:fldCharType="end"/>
                             </w:r>
                             <w:r>
-                              <w:rPr/>
+                              <w:rPr>
+                                <w:color w:val="000000"/>
+                              </w:rPr>
                               <w:t>: Decorator šablono klasių diagrama</w:t>
                             </w:r>
                           </w:p>
@@ -17834,31 +17884,45 @@
                         </w:rPr>
                       </w:pPr>
                       <w:r>
-                        <w:rPr/>
+                        <w:rPr>
+                          <w:color w:val="000000"/>
+                        </w:rPr>
                         <w:t xml:space="preserve">Figūra </w:t>
                       </w:r>
                       <w:r>
-                        <w:rPr/>
+                        <w:rPr>
+                          <w:color w:val="000000"/>
+                        </w:rPr>
                         <w:fldChar w:fldCharType="begin"/>
                       </w:r>
                       <w:r>
-                        <w:rPr/>
+                        <w:rPr>
+                          <w:color w:val="000000"/>
+                        </w:rPr>
                         <w:instrText xml:space="preserve"> SEQ Figūra \* ARABIC </w:instrText>
                       </w:r>
                       <w:r>
-                        <w:rPr/>
+                        <w:rPr>
+                          <w:color w:val="000000"/>
+                        </w:rPr>
                         <w:fldChar w:fldCharType="separate"/>
                       </w:r>
                       <w:r>
-                        <w:rPr/>
+                        <w:rPr>
+                          <w:color w:val="000000"/>
+                        </w:rPr>
                         <w:t>18</w:t>
                       </w:r>
                       <w:r>
-                        <w:rPr/>
+                        <w:rPr>
+                          <w:color w:val="000000"/>
+                        </w:rPr>
                         <w:fldChar w:fldCharType="end"/>
                       </w:r>
                       <w:r>
-                        <w:rPr/>
+                        <w:rPr>
+                          <w:color w:val="000000"/>
+                        </w:rPr>
                         <w:t>: Decorator šablono klasių diagrama</w:t>
                       </w:r>
                     </w:p>
@@ -19493,74 +19557,101 @@
           <w:b/>
           <w:bCs/>
         </w:rPr>
-        <w:t>Atsakinga</w:t>
-      </w:r>
-      <w:r>
-        <w:rPr>
-          <w:b/>
-          <w:bCs/>
-        </w:rPr>
-        <w:t>s</w:t>
-      </w:r>
-      <w:r>
-        <w:rPr>
-          <w:b/>
-          <w:bCs/>
-        </w:rPr>
-        <w:t xml:space="preserve"> komandos nar</w:t>
-      </w:r>
-      <w:r>
-        <w:rPr>
-          <w:b/>
-          <w:bCs/>
-        </w:rPr>
-        <w:t>ys</w:t>
-      </w:r>
-      <w:r>
-        <w:rPr>
-          <w:b/>
-          <w:bCs/>
-        </w:rPr>
-        <w:t xml:space="preserve">: </w:t>
-      </w:r>
-      <w:r>
-        <w:rPr>
-          <w:b/>
-          <w:bCs/>
-        </w:rPr>
-        <w:t>Šarūnas Palianskas</w:t>
+        <w:t>Atsakingas komandos narys: Šarūnas Palianskas</w:t>
       </w:r>
     </w:p>
     <w:p>
       <w:pPr>
         <w:pStyle w:val="Standard"/>
-        <w:rPr/>
-      </w:pPr>
-      <w:r>
-        <w:rPr/>
-      </w:r>
-      <w:r>
+        <w:rPr>
+          <w:b w:val="false"/>
+          <w:b w:val="false"/>
+          <w:bCs w:val="false"/>
+        </w:rPr>
+      </w:pPr>
+      <w:r>
+        <w:rPr>
+          <w:b w:val="false"/>
+          <w:bCs w:val="false"/>
+        </w:rPr>
+        <w:t xml:space="preserve">Template šablonas panaudotas atakos ir judėjimo ėjimų valdymui, sudarant abiems ėjimo tipams bendrą veiksmų seką ir šią įgyvendinant abstrakčios </w:t>
+      </w:r>
+      <w:r>
+        <w:rPr>
+          <w:b w:val="false"/>
+          <w:bCs w:val="false"/>
+          <w:i/>
+          <w:iCs/>
+        </w:rPr>
+        <w:t>TurnHandler</w:t>
+      </w:r>
+      <w:r>
+        <w:rPr>
+          <w:b w:val="false"/>
+          <w:bCs w:val="false"/>
+          <w:i w:val="false"/>
+          <w:iCs w:val="false"/>
+        </w:rPr>
+        <w:t xml:space="preserve"> klasės ėjimo sekos vykdymo metode, kuris kviečia kitus, abstrakčius, klasės metodus už kurių įgyvendinimą atsakingos klasės paveldinčios </w:t>
+      </w:r>
+      <w:r>
+        <w:rPr>
+          <w:b w:val="false"/>
+          <w:bCs w:val="false"/>
+          <w:i/>
+          <w:iCs/>
+        </w:rPr>
+        <w:t>TurnHandler</w:t>
+      </w:r>
+      <w:r>
+        <w:rPr>
+          <w:b w:val="false"/>
+          <w:bCs w:val="false"/>
+          <w:i w:val="false"/>
+          <w:iCs w:val="false"/>
+        </w:rPr>
+        <w:t xml:space="preserve"> abstrakčią klasę.</w:t>
+      </w:r>
+    </w:p>
+    <w:p>
+      <w:pPr>
+        <w:pStyle w:val="Standard"/>
+        <w:rPr/>
+      </w:pPr>
+      <w:r>
+        <w:rPr/>
         <mc:AlternateContent>
           <mc:Choice Requires="wps">
             <w:drawing>
               <wp:inline distT="0" distB="0" distL="0" distR="0">
                 <wp:extent cx="6120130" cy="2501900"/>
                 <wp:effectExtent l="0" t="0" r="0" b="0"/>
-                <wp:docPr id="25" name="Frame3"/>
+                <wp:docPr id="25" name="Shape3"/>
                 <a:graphic xmlns:a="http://schemas.openxmlformats.org/drawingml/2006/main">
                   <a:graphicData uri="http://schemas.microsoft.com/office/word/2010/wordprocessingShape">
                     <wps:wsp>
-                      <wps:cNvSpPr txBox="1"/>
+                      <wps:cNvSpPr/>
                       <wps:spPr>
                         <a:xfrm>
                           <a:off x="0" y="0"/>
-                          <a:ext cx="6120130" cy="2501900"/>
+                          <a:ext cx="6120000" cy="2502000"/>
                         </a:xfrm>
-                        <a:prstGeom prst="rect"/>
+                        <a:prstGeom prst="rect">
+                          <a:avLst/>
+                        </a:prstGeom>
                         <a:solidFill>
-                          <a:srgbClr val="FFFFFF"/>
+                          <a:srgbClr val="ffffff"/>
                         </a:solidFill>
+                        <a:ln w="0">
+                          <a:noFill/>
+                        </a:ln>
                       </wps:spPr>
+                      <wps:style>
+                        <a:lnRef idx="0"/>
+                        <a:fillRef idx="0"/>
+                        <a:effectRef idx="0"/>
+                        <a:fontRef idx="minor"/>
+                      </wps:style>
                       <wps:txbx>
                         <w:txbxContent>
                           <w:p>
@@ -19571,43 +19662,6 @@
                             </w:pPr>
                             <w:r>
                               <w:rPr/>
-                              <w:drawing>
-                                <wp:inline distT="0" distB="0" distL="0" distR="0">
-                                  <wp:extent cx="6120130" cy="2250440"/>
-                                  <wp:effectExtent l="0" t="0" r="0" b="0"/>
-                                  <wp:docPr id="26" name="Image3" descr=""/>
-                                  <wp:cNvGraphicFramePr>
-                                    <a:graphicFrameLocks xmlns:a="http://schemas.openxmlformats.org/drawingml/2006/main" noChangeAspect="1"/>
-                                  </wp:cNvGraphicFramePr>
-                                  <a:graphic xmlns:a="http://schemas.openxmlformats.org/drawingml/2006/main">
-                                    <a:graphicData uri="http://schemas.openxmlformats.org/drawingml/2006/picture">
-                                      <pic:pic xmlns:pic="http://schemas.openxmlformats.org/drawingml/2006/picture">
-                                        <pic:nvPicPr>
-                                          <pic:cNvPr id="26" name="Image3" descr=""/>
-                                          <pic:cNvPicPr>
-                                            <a:picLocks noChangeAspect="1" noChangeArrowheads="1"/>
-                                          </pic:cNvPicPr>
-                                        </pic:nvPicPr>
-                                        <pic:blipFill>
-                                          <a:blip r:embed="rId22"/>
-                                          <a:stretch>
-                                            <a:fillRect/>
-                                          </a:stretch>
-                                        </pic:blipFill>
-                                        <pic:spPr bwMode="auto">
-                                          <a:xfrm>
-                                            <a:off x="0" y="0"/>
-                                            <a:ext cx="6120130" cy="2250440"/>
-                                          </a:xfrm>
-                                          <a:prstGeom prst="rect">
-                                            <a:avLst/>
-                                          </a:prstGeom>
-                                        </pic:spPr>
-                                      </pic:pic>
-                                    </a:graphicData>
-                                  </a:graphic>
-                                </wp:inline>
-                              </w:drawing>
                               <w:t xml:space="preserve">Figūra </w:t>
                             </w:r>
                             <w:r>
@@ -19637,7 +19691,7 @@
                           </w:p>
                         </w:txbxContent>
                       </wps:txbx>
-                      <wps:bodyPr anchor="t" lIns="0" tIns="0" rIns="0" bIns="0">
+                      <wps:bodyPr lIns="0" rIns="0" tIns="0" bIns="0" anchor="t">
                         <a:noAutofit/>
                       </wps:bodyPr>
                     </wps:wsp>
@@ -19648,8 +19702,10 @@
           </mc:Choice>
           <mc:Fallback>
             <w:pict>
-              <v:rect style="position:absolute;rotation:-0;width:481.9pt;height:197pt;mso-wrap-distance-left:0pt;mso-wrap-distance-right:0pt;mso-wrap-distance-top:0pt;mso-wrap-distance-bottom:0pt;margin-top:-197pt;mso-position-vertical:top;mso-position-vertical-relative:text;margin-left:7.05pt;mso-position-horizontal:center;mso-position-horizontal-relative:text">
-                <v:textbox inset="0in,0in,0in,0in">
+              <v:rect id="shape_0" ID="Shape3" path="m0,0l-2147483645,0l-2147483645,-2147483646l0,-2147483646xe" fillcolor="white" stroked="f" o:allowincell="f" style="position:absolute;margin-left:0pt;margin-top:-197.05pt;width:481.85pt;height:196.95pt;mso-wrap-style:square;v-text-anchor:top;mso-position-vertical:top">
+                <v:fill o:detectmouseclick="t" type="solid" color2="black"/>
+                <v:stroke color="#3465a4" joinstyle="round" endcap="flat"/>
+                <v:textbox>
                   <w:txbxContent>
                     <w:p>
                       <w:pPr>
@@ -19659,43 +19715,6 @@
                       </w:pPr>
                       <w:r>
                         <w:rPr/>
-                        <w:drawing>
-                          <wp:inline distT="0" distB="0" distL="0" distR="0">
-                            <wp:extent cx="6120130" cy="2250440"/>
-                            <wp:effectExtent l="0" t="0" r="0" b="0"/>
-                            <wp:docPr id="27" name="Image3" descr=""/>
-                            <wp:cNvGraphicFramePr>
-                              <a:graphicFrameLocks xmlns:a="http://schemas.openxmlformats.org/drawingml/2006/main" noChangeAspect="1"/>
-                            </wp:cNvGraphicFramePr>
-                            <a:graphic xmlns:a="http://schemas.openxmlformats.org/drawingml/2006/main">
-                              <a:graphicData uri="http://schemas.openxmlformats.org/drawingml/2006/picture">
-                                <pic:pic xmlns:pic="http://schemas.openxmlformats.org/drawingml/2006/picture">
-                                  <pic:nvPicPr>
-                                    <pic:cNvPr id="27" name="Image3" descr=""/>
-                                    <pic:cNvPicPr>
-                                      <a:picLocks noChangeAspect="1" noChangeArrowheads="1"/>
-                                    </pic:cNvPicPr>
-                                  </pic:nvPicPr>
-                                  <pic:blipFill>
-                                    <a:blip r:embed="rId23"/>
-                                    <a:stretch>
-                                      <a:fillRect/>
-                                    </a:stretch>
-                                  </pic:blipFill>
-                                  <pic:spPr bwMode="auto">
-                                    <a:xfrm>
-                                      <a:off x="0" y="0"/>
-                                      <a:ext cx="6120130" cy="2250440"/>
-                                    </a:xfrm>
-                                    <a:prstGeom prst="rect">
-                                      <a:avLst/>
-                                    </a:prstGeom>
-                                  </pic:spPr>
-                                </pic:pic>
-                              </a:graphicData>
-                            </a:graphic>
-                          </wp:inline>
-                        </w:drawing>
                         <w:t xml:space="preserve">Figūra </w:t>
                       </w:r>
                       <w:r>
@@ -19725,7 +19744,7 @@
                     </w:p>
                   </w:txbxContent>
                 </v:textbox>
-                <w10:wrap type="square" side="largest"/>
+                <w10:wrap type="square"/>
               </v:rect>
             </w:pict>
           </mc:Fallback>
@@ -19739,29 +19758,38 @@
       </w:pPr>
       <w:r>
         <w:rPr/>
-      </w:r>
-      <w:r>
         <mc:AlternateContent>
           <mc:Choice Requires="wps">
             <w:drawing>
               <wp:inline distT="0" distB="0" distL="0" distR="0">
                 <wp:extent cx="6120130" cy="4927600"/>
                 <wp:effectExtent l="0" t="0" r="0" b="0"/>
-                <wp:docPr id="28" name="Frame4"/>
+                <wp:docPr id="27" name="Shape4"/>
                 <a:graphic xmlns:a="http://schemas.openxmlformats.org/drawingml/2006/main">
                   <a:graphicData uri="http://schemas.microsoft.com/office/word/2010/wordprocessingShape">
                     <wps:wsp>
-                      <wps:cNvSpPr txBox="1"/>
+                      <wps:cNvSpPr/>
                       <wps:spPr>
                         <a:xfrm>
                           <a:off x="0" y="0"/>
-                          <a:ext cx="6120130" cy="4927600"/>
+                          <a:ext cx="6120000" cy="4927680"/>
                         </a:xfrm>
-                        <a:prstGeom prst="rect"/>
+                        <a:prstGeom prst="rect">
+                          <a:avLst/>
+                        </a:prstGeom>
                         <a:solidFill>
-                          <a:srgbClr val="FFFFFF"/>
+                          <a:srgbClr val="ffffff"/>
                         </a:solidFill>
+                        <a:ln w="0">
+                          <a:noFill/>
+                        </a:ln>
                       </wps:spPr>
+                      <wps:style>
+                        <a:lnRef idx="0"/>
+                        <a:fillRef idx="0"/>
+                        <a:effectRef idx="0"/>
+                        <a:fontRef idx="minor"/>
+                      </wps:style>
                       <wps:txbx>
                         <w:txbxContent>
                           <w:p>
@@ -19772,43 +19800,6 @@
                             </w:pPr>
                             <w:r>
                               <w:rPr/>
-                              <w:drawing>
-                                <wp:inline distT="0" distB="0" distL="0" distR="0">
-                                  <wp:extent cx="6167120" cy="4676140"/>
-                                  <wp:effectExtent l="0" t="0" r="0" b="0"/>
-                                  <wp:docPr id="29" name="Image4" descr=""/>
-                                  <wp:cNvGraphicFramePr>
-                                    <a:graphicFrameLocks xmlns:a="http://schemas.openxmlformats.org/drawingml/2006/main" noChangeAspect="1"/>
-                                  </wp:cNvGraphicFramePr>
-                                  <a:graphic xmlns:a="http://schemas.openxmlformats.org/drawingml/2006/main">
-                                    <a:graphicData uri="http://schemas.openxmlformats.org/drawingml/2006/picture">
-                                      <pic:pic xmlns:pic="http://schemas.openxmlformats.org/drawingml/2006/picture">
-                                        <pic:nvPicPr>
-                                          <pic:cNvPr id="29" name="Image4" descr=""/>
-                                          <pic:cNvPicPr>
-                                            <a:picLocks noChangeAspect="1" noChangeArrowheads="1"/>
-                                          </pic:cNvPicPr>
-                                        </pic:nvPicPr>
-                                        <pic:blipFill>
-                                          <a:blip r:embed="rId24"/>
-                                          <a:stretch>
-                                            <a:fillRect/>
-                                          </a:stretch>
-                                        </pic:blipFill>
-                                        <pic:spPr bwMode="auto">
-                                          <a:xfrm>
-                                            <a:off x="0" y="0"/>
-                                            <a:ext cx="6167120" cy="4676140"/>
-                                          </a:xfrm>
-                                          <a:prstGeom prst="rect">
-                                            <a:avLst/>
-                                          </a:prstGeom>
-                                        </pic:spPr>
-                                      </pic:pic>
-                                    </a:graphicData>
-                                  </a:graphic>
-                                </wp:inline>
-                              </w:drawing>
                               <w:t xml:space="preserve">Figūra </w:t>
                             </w:r>
                             <w:r>
@@ -19838,7 +19829,7 @@
                           </w:p>
                         </w:txbxContent>
                       </wps:txbx>
-                      <wps:bodyPr anchor="t" lIns="0" tIns="0" rIns="0" bIns="0">
+                      <wps:bodyPr lIns="0" rIns="0" tIns="0" bIns="0" anchor="t">
                         <a:noAutofit/>
                       </wps:bodyPr>
                     </wps:wsp>
@@ -19849,8 +19840,10 @@
           </mc:Choice>
           <mc:Fallback>
             <w:pict>
-              <v:rect style="position:absolute;rotation:-0;width:481.9pt;height:388pt;mso-wrap-distance-left:0pt;mso-wrap-distance-right:0pt;mso-wrap-distance-top:0pt;mso-wrap-distance-bottom:0pt;margin-top:-388pt;mso-position-vertical:top;mso-position-vertical-relative:text;margin-left:7.05pt;mso-position-horizontal:center;mso-position-horizontal-relative:text">
-                <v:textbox inset="0in,0in,0in,0in">
+              <v:rect id="shape_0" ID="Shape4" path="m0,0l-2147483645,0l-2147483645,-2147483646l0,-2147483646xe" fillcolor="white" stroked="f" o:allowincell="f" style="position:absolute;margin-left:0pt;margin-top:-388.05pt;width:481.85pt;height:387.95pt;mso-wrap-style:square;v-text-anchor:top;mso-position-vertical:top">
+                <v:fill o:detectmouseclick="t" type="solid" color2="black"/>
+                <v:stroke color="#3465a4" joinstyle="round" endcap="flat"/>
+                <v:textbox>
                   <w:txbxContent>
                     <w:p>
                       <w:pPr>
@@ -19860,43 +19853,6 @@
                       </w:pPr>
                       <w:r>
                         <w:rPr/>
-                        <w:drawing>
-                          <wp:inline distT="0" distB="0" distL="0" distR="0">
-                            <wp:extent cx="6167120" cy="4676140"/>
-                            <wp:effectExtent l="0" t="0" r="0" b="0"/>
-                            <wp:docPr id="30" name="Image4" descr=""/>
-                            <wp:cNvGraphicFramePr>
-                              <a:graphicFrameLocks xmlns:a="http://schemas.openxmlformats.org/drawingml/2006/main" noChangeAspect="1"/>
-                            </wp:cNvGraphicFramePr>
-                            <a:graphic xmlns:a="http://schemas.openxmlformats.org/drawingml/2006/main">
-                              <a:graphicData uri="http://schemas.openxmlformats.org/drawingml/2006/picture">
-                                <pic:pic xmlns:pic="http://schemas.openxmlformats.org/drawingml/2006/picture">
-                                  <pic:nvPicPr>
-                                    <pic:cNvPr id="30" name="Image4" descr=""/>
-                                    <pic:cNvPicPr>
-                                      <a:picLocks noChangeAspect="1" noChangeArrowheads="1"/>
-                                    </pic:cNvPicPr>
-                                  </pic:nvPicPr>
-                                  <pic:blipFill>
-                                    <a:blip r:embed="rId25"/>
-                                    <a:stretch>
-                                      <a:fillRect/>
-                                    </a:stretch>
-                                  </pic:blipFill>
-                                  <pic:spPr bwMode="auto">
-                                    <a:xfrm>
-                                      <a:off x="0" y="0"/>
-                                      <a:ext cx="6167120" cy="4676140"/>
-                                    </a:xfrm>
-                                    <a:prstGeom prst="rect">
-                                      <a:avLst/>
-                                    </a:prstGeom>
-                                  </pic:spPr>
-                                </pic:pic>
-                              </a:graphicData>
-                            </a:graphic>
-                          </wp:inline>
-                        </w:drawing>
                         <w:t xml:space="preserve">Figūra </w:t>
                       </w:r>
                       <w:r>
@@ -19926,6 +19882,1754 @@
                     </w:p>
                   </w:txbxContent>
                 </v:textbox>
+                <w10:wrap type="square"/>
+              </v:rect>
+            </w:pict>
+          </mc:Fallback>
+        </mc:AlternateContent>
+      </w:r>
+    </w:p>
+    <w:p>
+      <w:pPr>
+        <w:pStyle w:val="Standard"/>
+        <w:rPr/>
+      </w:pPr>
+      <w:r>
+        <w:rPr/>
+      </w:r>
+    </w:p>
+    <w:p>
+      <w:pPr>
+        <w:pStyle w:val="Standard"/>
+        <w:rPr/>
+      </w:pPr>
+      <w:r>
+        <w:rPr/>
+        <w:t>Šablono kodo fragmentas:</w:t>
+      </w:r>
+    </w:p>
+    <w:p>
+      <w:pPr>
+        <w:pStyle w:val="PreformattedText"/>
+        <w:rPr/>
+      </w:pPr>
+      <w:r>
+        <w:rPr/>
+        <w:t>export default function MatchDisplay() {</w:t>
+      </w:r>
+    </w:p>
+    <w:p>
+      <w:pPr>
+        <w:pStyle w:val="PreformattedText"/>
+        <w:ind w:left="283" w:hanging="0"/>
+        <w:rPr/>
+      </w:pPr>
+      <w:r>
+        <w:rPr/>
+      </w:r>
+    </w:p>
+    <w:p>
+      <w:pPr>
+        <w:pStyle w:val="PreformattedText"/>
+        <w:rPr/>
+      </w:pPr>
+      <w:r>
+        <w:rPr/>
+        <w:t xml:space="preserve">  </w:t>
+      </w:r>
+      <w:r>
+        <w:rPr/>
+        <w:t>useEffect(() =&gt; {</w:t>
+      </w:r>
+    </w:p>
+    <w:p>
+      <w:pPr>
+        <w:pStyle w:val="PreformattedText"/>
+        <w:rPr/>
+      </w:pPr>
+      <w:r>
+        <w:rPr/>
+        <w:t xml:space="preserve">    </w:t>
+      </w:r>
+      <w:r>
+        <w:rPr/>
+        <w:t>const attackTurnHandler = new AttackTurnHandler(</w:t>
+      </w:r>
+    </w:p>
+    <w:p>
+      <w:pPr>
+        <w:pStyle w:val="PreformattedText"/>
+        <w:rPr/>
+      </w:pPr>
+      <w:r>
+        <w:rPr/>
+        <w:t xml:space="preserve">      </w:t>
+      </w:r>
+      <w:r>
+        <w:rPr/>
+        <w:t>getAttackStrategyByAmmo,</w:t>
+      </w:r>
+    </w:p>
+    <w:p>
+      <w:pPr>
+        <w:pStyle w:val="PreformattedText"/>
+        <w:rPr/>
+      </w:pPr>
+      <w:r>
+        <w:rPr/>
+        <w:t xml:space="preserve">      </w:t>
+      </w:r>
+      <w:r>
+        <w:rPr/>
+        <w:t>[(_) =&gt; rerender()],</w:t>
+      </w:r>
+    </w:p>
+    <w:p>
+      <w:pPr>
+        <w:pStyle w:val="PreformattedText"/>
+        <w:rPr/>
+      </w:pPr>
+      <w:r>
+        <w:rPr/>
+        <w:t xml:space="preserve">      </w:t>
+      </w:r>
+      <w:r>
+        <w:rPr/>
+        <w:t>[(_) =&gt; true]</w:t>
+      </w:r>
+    </w:p>
+    <w:p>
+      <w:pPr>
+        <w:pStyle w:val="PreformattedText"/>
+        <w:rPr/>
+      </w:pPr>
+      <w:r>
+        <w:rPr/>
+        <w:t xml:space="preserve">    </w:t>
+      </w:r>
+      <w:r>
+        <w:rPr/>
+        <w:t>);</w:t>
+      </w:r>
+    </w:p>
+    <w:p>
+      <w:pPr>
+        <w:pStyle w:val="PreformattedText"/>
+        <w:rPr/>
+      </w:pPr>
+      <w:r>
+        <w:rPr/>
+      </w:r>
+    </w:p>
+    <w:p>
+      <w:pPr>
+        <w:pStyle w:val="PreformattedText"/>
+        <w:rPr/>
+      </w:pPr>
+      <w:r>
+        <w:rPr/>
+        <w:t xml:space="preserve">    </w:t>
+      </w:r>
+      <w:r>
+        <w:rPr/>
+        <w:t>ConnectionMediatorService.Instance.addSingular(</w:t>
+      </w:r>
+    </w:p>
+    <w:p>
+      <w:pPr>
+        <w:pStyle w:val="PreformattedText"/>
+        <w:rPr/>
+      </w:pPr>
+      <w:r>
+        <w:rPr/>
+        <w:t xml:space="preserve">      </w:t>
+      </w:r>
+      <w:r>
+        <w:rPr/>
+        <w:t>MatchEventNames.AttackPerformed,</w:t>
+      </w:r>
+    </w:p>
+    <w:p>
+      <w:pPr>
+        <w:pStyle w:val="PreformattedText"/>
+        <w:rPr/>
+      </w:pPr>
+      <w:r>
+        <w:rPr/>
+        <w:t xml:space="preserve">      </w:t>
+      </w:r>
+      <w:r>
+        <w:rPr/>
+        <w:t>attackTurnHandler.perform</w:t>
+      </w:r>
+    </w:p>
+    <w:p>
+      <w:pPr>
+        <w:pStyle w:val="PreformattedText"/>
+        <w:rPr/>
+      </w:pPr>
+      <w:r>
+        <w:rPr/>
+        <w:t xml:space="preserve">    </w:t>
+      </w:r>
+      <w:r>
+        <w:rPr/>
+        <w:t>);</w:t>
+      </w:r>
+    </w:p>
+    <w:p>
+      <w:pPr>
+        <w:pStyle w:val="PreformattedText"/>
+        <w:rPr/>
+      </w:pPr>
+      <w:r>
+        <w:rPr/>
+        <w:t xml:space="preserve">  </w:t>
+      </w:r>
+      <w:r>
+        <w:rPr/>
+        <w:t>}, []);</w:t>
+      </w:r>
+    </w:p>
+    <w:p>
+      <w:pPr>
+        <w:pStyle w:val="PreformattedText"/>
+        <w:rPr/>
+      </w:pPr>
+      <w:r>
+        <w:rPr/>
+        <w:t>}</w:t>
+      </w:r>
+    </w:p>
+    <w:p>
+      <w:pPr>
+        <w:pStyle w:val="PreformattedText"/>
+        <w:rPr/>
+      </w:pPr>
+      <w:r>
+        <w:rPr/>
+      </w:r>
+    </w:p>
+    <w:p>
+      <w:pPr>
+        <w:pStyle w:val="PreformattedText"/>
+        <w:rPr/>
+      </w:pPr>
+      <w:r>
+        <w:rPr/>
+        <w:t>import { AmmoType } from '../../models/Ammo';</w:t>
+      </w:r>
+    </w:p>
+    <w:p>
+      <w:pPr>
+        <w:pStyle w:val="PreformattedText"/>
+        <w:rPr/>
+      </w:pPr>
+      <w:r>
+        <w:rPr/>
+        <w:t>import { MapTile } from '../../models/MatchMap';</w:t>
+      </w:r>
+    </w:p>
+    <w:p>
+      <w:pPr>
+        <w:pStyle w:val="PreformattedText"/>
+        <w:rPr/>
+      </w:pPr>
+      <w:r>
+        <w:rPr/>
+        <w:t>import { Player } from '../../models/Player';</w:t>
+      </w:r>
+    </w:p>
+    <w:p>
+      <w:pPr>
+        <w:pStyle w:val="PreformattedText"/>
+        <w:rPr/>
+      </w:pPr>
+      <w:r>
+        <w:rPr/>
+        <w:t>import { AttackTurn, PlayerTurn } from '../../models/Turns/AttackTurn';</w:t>
+      </w:r>
+    </w:p>
+    <w:p>
+      <w:pPr>
+        <w:pStyle w:val="PreformattedText"/>
+        <w:rPr/>
+      </w:pPr>
+      <w:r>
+        <w:rPr/>
+        <w:t>import MatchProvider from '../MatchProvider/MatchProvider';</w:t>
+      </w:r>
+    </w:p>
+    <w:p>
+      <w:pPr>
+        <w:pStyle w:val="PreformattedText"/>
+        <w:rPr/>
+      </w:pPr>
+      <w:r>
+        <w:rPr/>
+        <w:t>import { IAttackStrategy } from '../Strategies/AttackStrategies/AttackStrategies';</w:t>
+      </w:r>
+    </w:p>
+    <w:p>
+      <w:pPr>
+        <w:pStyle w:val="PreformattedText"/>
+        <w:rPr/>
+      </w:pPr>
+      <w:r>
+        <w:rPr/>
+      </w:r>
+    </w:p>
+    <w:p>
+      <w:pPr>
+        <w:pStyle w:val="PreformattedText"/>
+        <w:rPr/>
+      </w:pPr>
+      <w:r>
+        <w:rPr/>
+        <w:t>export interface ITurnHandler {</w:t>
+      </w:r>
+    </w:p>
+    <w:p>
+      <w:pPr>
+        <w:pStyle w:val="PreformattedText"/>
+        <w:rPr/>
+      </w:pPr>
+      <w:r>
+        <w:rPr/>
+        <w:t xml:space="preserve">  </w:t>
+      </w:r>
+      <w:r>
+        <w:rPr/>
+        <w:t>perform(data: any): void;</w:t>
+      </w:r>
+    </w:p>
+    <w:p>
+      <w:pPr>
+        <w:pStyle w:val="PreformattedText"/>
+        <w:rPr/>
+      </w:pPr>
+      <w:r>
+        <w:rPr/>
+        <w:t>}</w:t>
+      </w:r>
+    </w:p>
+    <w:p>
+      <w:pPr>
+        <w:pStyle w:val="PreformattedText"/>
+        <w:rPr/>
+      </w:pPr>
+      <w:r>
+        <w:rPr/>
+      </w:r>
+    </w:p>
+    <w:p>
+      <w:pPr>
+        <w:pStyle w:val="PreformattedText"/>
+        <w:rPr/>
+      </w:pPr>
+      <w:r>
+        <w:rPr/>
+        <w:t>export abstract class TurnHandler implements ITurnHandler {</w:t>
+      </w:r>
+    </w:p>
+    <w:p>
+      <w:pPr>
+        <w:pStyle w:val="PreformattedText"/>
+        <w:rPr/>
+      </w:pPr>
+      <w:r>
+        <w:rPr/>
+        <w:t xml:space="preserve">  </w:t>
+      </w:r>
+      <w:r>
+        <w:rPr/>
+        <w:t>readonly perform = (data: any): void =&gt; {</w:t>
+      </w:r>
+    </w:p>
+    <w:p>
+      <w:pPr>
+        <w:pStyle w:val="PreformattedText"/>
+        <w:rPr/>
+      </w:pPr>
+      <w:r>
+        <w:rPr/>
+        <w:t xml:space="preserve">    </w:t>
+      </w:r>
+      <w:r>
+        <w:rPr/>
+        <w:t>const player = this.getPlayer(data);</w:t>
+      </w:r>
+    </w:p>
+    <w:p>
+      <w:pPr>
+        <w:pStyle w:val="PreformattedText"/>
+        <w:rPr/>
+      </w:pPr>
+      <w:r>
+        <w:rPr/>
+        <w:t xml:space="preserve">    </w:t>
+      </w:r>
+      <w:r>
+        <w:rPr/>
+        <w:t>const turn = this.getTurn(player);</w:t>
+      </w:r>
+    </w:p>
+    <w:p>
+      <w:pPr>
+        <w:pStyle w:val="PreformattedText"/>
+        <w:rPr/>
+      </w:pPr>
+      <w:r>
+        <w:rPr/>
+      </w:r>
+    </w:p>
+    <w:p>
+      <w:pPr>
+        <w:pStyle w:val="PreformattedText"/>
+        <w:rPr/>
+      </w:pPr>
+      <w:r>
+        <w:rPr/>
+        <w:t xml:space="preserve">    </w:t>
+      </w:r>
+      <w:r>
+        <w:rPr/>
+        <w:t>this.execute(player, turn, data);</w:t>
+      </w:r>
+    </w:p>
+    <w:p>
+      <w:pPr>
+        <w:pStyle w:val="PreformattedText"/>
+        <w:rPr/>
+      </w:pPr>
+      <w:r>
+        <w:rPr/>
+        <w:t xml:space="preserve">    </w:t>
+      </w:r>
+      <w:r>
+        <w:rPr/>
+        <w:t>this.subtractTurn(player);</w:t>
+      </w:r>
+    </w:p>
+    <w:p>
+      <w:pPr>
+        <w:pStyle w:val="PreformattedText"/>
+        <w:rPr/>
+      </w:pPr>
+      <w:r>
+        <w:rPr/>
+      </w:r>
+    </w:p>
+    <w:p>
+      <w:pPr>
+        <w:pStyle w:val="PreformattedText"/>
+        <w:rPr/>
+      </w:pPr>
+      <w:r>
+        <w:rPr/>
+        <w:t xml:space="preserve">    </w:t>
+      </w:r>
+      <w:r>
+        <w:rPr/>
+        <w:t>this.postOperationHooks.forEach((hook, index) =&gt; {</w:t>
+      </w:r>
+    </w:p>
+    <w:p>
+      <w:pPr>
+        <w:pStyle w:val="PreformattedText"/>
+        <w:rPr/>
+      </w:pPr>
+      <w:r>
+        <w:rPr/>
+        <w:t xml:space="preserve">      </w:t>
+      </w:r>
+      <w:r>
+        <w:rPr/>
+        <w:t>if (hook(data)) {</w:t>
+      </w:r>
+    </w:p>
+    <w:p>
+      <w:pPr>
+        <w:pStyle w:val="PreformattedText"/>
+        <w:rPr/>
+      </w:pPr>
+      <w:r>
+        <w:rPr/>
+        <w:t xml:space="preserve">        </w:t>
+      </w:r>
+      <w:r>
+        <w:rPr/>
+        <w:t>this.postOperations[index](data);</w:t>
+      </w:r>
+    </w:p>
+    <w:p>
+      <w:pPr>
+        <w:pStyle w:val="PreformattedText"/>
+        <w:rPr/>
+      </w:pPr>
+      <w:r>
+        <w:rPr/>
+        <w:t xml:space="preserve">      </w:t>
+      </w:r>
+      <w:r>
+        <w:rPr/>
+        <w:t>}</w:t>
+      </w:r>
+    </w:p>
+    <w:p>
+      <w:pPr>
+        <w:pStyle w:val="PreformattedText"/>
+        <w:rPr/>
+      </w:pPr>
+      <w:r>
+        <w:rPr/>
+        <w:t xml:space="preserve">    </w:t>
+      </w:r>
+      <w:r>
+        <w:rPr/>
+        <w:t>});</w:t>
+      </w:r>
+    </w:p>
+    <w:p>
+      <w:pPr>
+        <w:pStyle w:val="PreformattedText"/>
+        <w:rPr/>
+      </w:pPr>
+      <w:r>
+        <w:rPr/>
+        <w:t xml:space="preserve">  </w:t>
+      </w:r>
+      <w:r>
+        <w:rPr/>
+        <w:t>};</w:t>
+      </w:r>
+    </w:p>
+    <w:p>
+      <w:pPr>
+        <w:pStyle w:val="PreformattedText"/>
+        <w:rPr/>
+      </w:pPr>
+      <w:r>
+        <w:rPr/>
+      </w:r>
+    </w:p>
+    <w:p>
+      <w:pPr>
+        <w:pStyle w:val="PreformattedText"/>
+        <w:rPr/>
+      </w:pPr>
+      <w:r>
+        <w:rPr/>
+        <w:t xml:space="preserve">  </w:t>
+      </w:r>
+      <w:r>
+        <w:rPr/>
+        <w:t>protected abstract getPlayer(data: any): Player;</w:t>
+      </w:r>
+    </w:p>
+    <w:p>
+      <w:pPr>
+        <w:pStyle w:val="PreformattedText"/>
+        <w:rPr/>
+      </w:pPr>
+      <w:r>
+        <w:rPr/>
+        <w:t xml:space="preserve">  </w:t>
+      </w:r>
+      <w:r>
+        <w:rPr/>
+        <w:t>protected abstract getTurn(player: Player): PlayerTurn;</w:t>
+      </w:r>
+    </w:p>
+    <w:p>
+      <w:pPr>
+        <w:pStyle w:val="PreformattedText"/>
+        <w:rPr/>
+      </w:pPr>
+      <w:r>
+        <w:rPr/>
+        <w:t xml:space="preserve">  </w:t>
+      </w:r>
+      <w:r>
+        <w:rPr/>
+        <w:t>protected abstract execute(player: Player, turn: PlayerTurn, data: any): void;</w:t>
+      </w:r>
+    </w:p>
+    <w:p>
+      <w:pPr>
+        <w:pStyle w:val="PreformattedText"/>
+        <w:rPr/>
+      </w:pPr>
+      <w:r>
+        <w:rPr/>
+        <w:t xml:space="preserve">  </w:t>
+      </w:r>
+      <w:r>
+        <w:rPr/>
+        <w:t>protected abstract subtractTurn(player: Player): void;</w:t>
+      </w:r>
+    </w:p>
+    <w:p>
+      <w:pPr>
+        <w:pStyle w:val="PreformattedText"/>
+        <w:rPr/>
+      </w:pPr>
+      <w:r>
+        <w:rPr/>
+      </w:r>
+    </w:p>
+    <w:p>
+      <w:pPr>
+        <w:pStyle w:val="PreformattedText"/>
+        <w:rPr/>
+      </w:pPr>
+      <w:r>
+        <w:rPr/>
+        <w:t xml:space="preserve">  </w:t>
+      </w:r>
+      <w:r>
+        <w:rPr/>
+        <w:t>protected abstract postOperations: { (data: any): void }[];</w:t>
+      </w:r>
+    </w:p>
+    <w:p>
+      <w:pPr>
+        <w:pStyle w:val="PreformattedText"/>
+        <w:rPr/>
+      </w:pPr>
+      <w:r>
+        <w:rPr/>
+        <w:t xml:space="preserve">  </w:t>
+      </w:r>
+      <w:r>
+        <w:rPr/>
+        <w:t>protected abstract postOperationHooks: { (data: any): boolean }[];</w:t>
+      </w:r>
+    </w:p>
+    <w:p>
+      <w:pPr>
+        <w:pStyle w:val="PreformattedText"/>
+        <w:rPr/>
+      </w:pPr>
+      <w:r>
+        <w:rPr/>
+        <w:t>}</w:t>
+      </w:r>
+    </w:p>
+    <w:p>
+      <w:pPr>
+        <w:pStyle w:val="PreformattedText"/>
+        <w:rPr/>
+      </w:pPr>
+      <w:r>
+        <w:rPr/>
+      </w:r>
+    </w:p>
+    <w:p>
+      <w:pPr>
+        <w:pStyle w:val="PreformattedText"/>
+        <w:rPr/>
+      </w:pPr>
+      <w:r>
+        <w:rPr/>
+        <w:t>export class AttackTurnHandler extends TurnHandler {</w:t>
+      </w:r>
+    </w:p>
+    <w:p>
+      <w:pPr>
+        <w:pStyle w:val="PreformattedText"/>
+        <w:rPr/>
+      </w:pPr>
+      <w:r>
+        <w:rPr/>
+        <w:t xml:space="preserve">  </w:t>
+      </w:r>
+      <w:r>
+        <w:rPr/>
+        <w:t>constructor(</w:t>
+      </w:r>
+    </w:p>
+    <w:p>
+      <w:pPr>
+        <w:pStyle w:val="PreformattedText"/>
+        <w:rPr/>
+      </w:pPr>
+      <w:r>
+        <w:rPr/>
+        <w:t xml:space="preserve">    </w:t>
+      </w:r>
+      <w:r>
+        <w:rPr/>
+        <w:t>private resolveAttackStrategy: { (ammoType: AmmoType): IAttackStrategy },</w:t>
+      </w:r>
+    </w:p>
+    <w:p>
+      <w:pPr>
+        <w:pStyle w:val="PreformattedText"/>
+        <w:rPr/>
+      </w:pPr>
+      <w:r>
+        <w:rPr/>
+        <w:t xml:space="preserve">    </w:t>
+      </w:r>
+      <w:r>
+        <w:rPr/>
+        <w:t>postOperations: { (data: any): void }[] = [],</w:t>
+      </w:r>
+    </w:p>
+    <w:p>
+      <w:pPr>
+        <w:pStyle w:val="PreformattedText"/>
+        <w:rPr/>
+      </w:pPr>
+      <w:r>
+        <w:rPr/>
+        <w:t xml:space="preserve">    </w:t>
+      </w:r>
+      <w:r>
+        <w:rPr/>
+        <w:t>postOperationHooks: { (data: any): boolean }[] = []</w:t>
+      </w:r>
+    </w:p>
+    <w:p>
+      <w:pPr>
+        <w:pStyle w:val="PreformattedText"/>
+        <w:rPr/>
+      </w:pPr>
+      <w:r>
+        <w:rPr/>
+        <w:t xml:space="preserve">  </w:t>
+      </w:r>
+      <w:r>
+        <w:rPr/>
+        <w:t>) {</w:t>
+      </w:r>
+    </w:p>
+    <w:p>
+      <w:pPr>
+        <w:pStyle w:val="PreformattedText"/>
+        <w:rPr/>
+      </w:pPr>
+      <w:r>
+        <w:rPr/>
+        <w:t xml:space="preserve">    </w:t>
+      </w:r>
+      <w:r>
+        <w:rPr/>
+        <w:t>super();</w:t>
+      </w:r>
+    </w:p>
+    <w:p>
+      <w:pPr>
+        <w:pStyle w:val="PreformattedText"/>
+        <w:rPr/>
+      </w:pPr>
+      <w:r>
+        <w:rPr/>
+      </w:r>
+    </w:p>
+    <w:p>
+      <w:pPr>
+        <w:pStyle w:val="PreformattedText"/>
+        <w:rPr/>
+      </w:pPr>
+      <w:r>
+        <w:rPr/>
+        <w:t xml:space="preserve">    </w:t>
+      </w:r>
+      <w:r>
+        <w:rPr/>
+        <w:t>this.postOperations = postOperations;</w:t>
+      </w:r>
+    </w:p>
+    <w:p>
+      <w:pPr>
+        <w:pStyle w:val="PreformattedText"/>
+        <w:rPr/>
+      </w:pPr>
+      <w:r>
+        <w:rPr/>
+        <w:t xml:space="preserve">    </w:t>
+      </w:r>
+      <w:r>
+        <w:rPr/>
+        <w:t>this.postOperationHooks = postOperationHooks;</w:t>
+      </w:r>
+    </w:p>
+    <w:p>
+      <w:pPr>
+        <w:pStyle w:val="PreformattedText"/>
+        <w:rPr/>
+      </w:pPr>
+      <w:r>
+        <w:rPr/>
+        <w:t xml:space="preserve">  </w:t>
+      </w:r>
+      <w:r>
+        <w:rPr/>
+        <w:t>}</w:t>
+      </w:r>
+    </w:p>
+    <w:p>
+      <w:pPr>
+        <w:pStyle w:val="PreformattedText"/>
+        <w:rPr/>
+      </w:pPr>
+      <w:r>
+        <w:rPr/>
+      </w:r>
+    </w:p>
+    <w:p>
+      <w:pPr>
+        <w:pStyle w:val="PreformattedText"/>
+        <w:rPr/>
+      </w:pPr>
+      <w:r>
+        <w:rPr/>
+        <w:t xml:space="preserve">  </w:t>
+      </w:r>
+      <w:r>
+        <w:rPr/>
+        <w:t>protected getPlayer(data: any): Player {</w:t>
+      </w:r>
+    </w:p>
+    <w:p>
+      <w:pPr>
+        <w:pStyle w:val="PreformattedText"/>
+        <w:rPr/>
+      </w:pPr>
+      <w:r>
+        <w:rPr/>
+        <w:t xml:space="preserve">    </w:t>
+      </w:r>
+      <w:r>
+        <w:rPr/>
+        <w:t>const { offencePlayerId } = data as AttackTurnEventProps;</w:t>
+      </w:r>
+    </w:p>
+    <w:p>
+      <w:pPr>
+        <w:pStyle w:val="PreformattedText"/>
+        <w:rPr/>
+      </w:pPr>
+      <w:r>
+        <w:rPr/>
+      </w:r>
+    </w:p>
+    <w:p>
+      <w:pPr>
+        <w:pStyle w:val="PreformattedText"/>
+        <w:rPr/>
+      </w:pPr>
+      <w:r>
+        <w:rPr/>
+        <w:t xml:space="preserve">    </w:t>
+      </w:r>
+      <w:r>
+        <w:rPr/>
+        <w:t>return MatchProvider.getPlayer(offencePlayerId)!;</w:t>
+      </w:r>
+    </w:p>
+    <w:p>
+      <w:pPr>
+        <w:pStyle w:val="PreformattedText"/>
+        <w:rPr/>
+      </w:pPr>
+      <w:r>
+        <w:rPr/>
+        <w:t xml:space="preserve">  </w:t>
+      </w:r>
+      <w:r>
+        <w:rPr/>
+        <w:t>}</w:t>
+      </w:r>
+    </w:p>
+    <w:p>
+      <w:pPr>
+        <w:pStyle w:val="PreformattedText"/>
+        <w:rPr/>
+      </w:pPr>
+      <w:r>
+        <w:rPr/>
+        <w:t xml:space="preserve">  </w:t>
+      </w:r>
+      <w:r>
+        <w:rPr/>
+        <w:t>protected getTurn(player: Player): PlayerTurn {</w:t>
+      </w:r>
+    </w:p>
+    <w:p>
+      <w:pPr>
+        <w:pStyle w:val="PreformattedText"/>
+        <w:rPr/>
+      </w:pPr>
+      <w:r>
+        <w:rPr/>
+        <w:t xml:space="preserve">    </w:t>
+      </w:r>
+      <w:r>
+        <w:rPr/>
+        <w:t>return player.attackTurns[0];</w:t>
+      </w:r>
+    </w:p>
+    <w:p>
+      <w:pPr>
+        <w:pStyle w:val="PreformattedText"/>
+        <w:rPr/>
+      </w:pPr>
+      <w:r>
+        <w:rPr/>
+        <w:t xml:space="preserve">  </w:t>
+      </w:r>
+      <w:r>
+        <w:rPr/>
+        <w:t>}</w:t>
+      </w:r>
+    </w:p>
+    <w:p>
+      <w:pPr>
+        <w:pStyle w:val="PreformattedText"/>
+        <w:rPr/>
+      </w:pPr>
+      <w:r>
+        <w:rPr/>
+        <w:t xml:space="preserve">  </w:t>
+      </w:r>
+      <w:r>
+        <w:rPr/>
+        <w:t>protected execute(player: Player, turn: PlayerTurn, data: any): void {</w:t>
+      </w:r>
+    </w:p>
+    <w:p>
+      <w:pPr>
+        <w:pStyle w:val="PreformattedText"/>
+        <w:rPr/>
+      </w:pPr>
+      <w:r>
+        <w:rPr/>
+        <w:t xml:space="preserve">    </w:t>
+      </w:r>
+      <w:r>
+        <w:rPr/>
+        <w:t>const { defencePlayerId, tile, ammoType } = data as AttackTurnEventProps;</w:t>
+      </w:r>
+    </w:p>
+    <w:p>
+      <w:pPr>
+        <w:pStyle w:val="PreformattedText"/>
+        <w:rPr/>
+      </w:pPr>
+      <w:r>
+        <w:rPr/>
+      </w:r>
+    </w:p>
+    <w:p>
+      <w:pPr>
+        <w:pStyle w:val="PreformattedText"/>
+        <w:rPr/>
+      </w:pPr>
+      <w:r>
+        <w:rPr/>
+        <w:t xml:space="preserve">    </w:t>
+      </w:r>
+      <w:r>
+        <w:rPr/>
+        <w:t>const defencePlayer = MatchProvider.getPlayer(defencePlayerId)!;</w:t>
+      </w:r>
+    </w:p>
+    <w:p>
+      <w:pPr>
+        <w:pStyle w:val="PreformattedText"/>
+        <w:rPr/>
+      </w:pPr>
+      <w:r>
+        <w:rPr/>
+        <w:t xml:space="preserve">    </w:t>
+      </w:r>
+      <w:r>
+        <w:rPr/>
+        <w:t>const mapTile = defencePlayer.map.tiles[tile.x][tile.y];</w:t>
+      </w:r>
+    </w:p>
+    <w:p>
+      <w:pPr>
+        <w:pStyle w:val="PreformattedText"/>
+        <w:rPr/>
+      </w:pPr>
+      <w:r>
+        <w:rPr/>
+      </w:r>
+    </w:p>
+    <w:p>
+      <w:pPr>
+        <w:pStyle w:val="PreformattedText"/>
+        <w:rPr/>
+      </w:pPr>
+      <w:r>
+        <w:rPr/>
+        <w:t xml:space="preserve">    </w:t>
+      </w:r>
+      <w:r>
+        <w:rPr/>
+        <w:t>const attackTurn = turn as AttackTurn;</w:t>
+      </w:r>
+    </w:p>
+    <w:p>
+      <w:pPr>
+        <w:pStyle w:val="PreformattedText"/>
+        <w:rPr/>
+      </w:pPr>
+      <w:r>
+        <w:rPr/>
+        <w:t xml:space="preserve">    </w:t>
+      </w:r>
+      <w:r>
+        <w:rPr/>
+        <w:t>attackTurn.attackStrategy = this.resolveAttackStrategy(ammoType);</w:t>
+      </w:r>
+    </w:p>
+    <w:p>
+      <w:pPr>
+        <w:pStyle w:val="PreformattedText"/>
+        <w:rPr/>
+      </w:pPr>
+      <w:r>
+        <w:rPr/>
+        <w:t xml:space="preserve">    </w:t>
+      </w:r>
+      <w:r>
+        <w:rPr/>
+        <w:t>attackTurn.attackStrategy.attack(mapTile, defencePlayer.map);</w:t>
+      </w:r>
+    </w:p>
+    <w:p>
+      <w:pPr>
+        <w:pStyle w:val="PreformattedText"/>
+        <w:rPr/>
+      </w:pPr>
+      <w:r>
+        <w:rPr/>
+        <w:t xml:space="preserve">  </w:t>
+      </w:r>
+      <w:r>
+        <w:rPr/>
+        <w:t>}</w:t>
+      </w:r>
+    </w:p>
+    <w:p>
+      <w:pPr>
+        <w:pStyle w:val="PreformattedText"/>
+        <w:rPr/>
+      </w:pPr>
+      <w:r>
+        <w:rPr/>
+        <w:t xml:space="preserve">  </w:t>
+      </w:r>
+      <w:r>
+        <w:rPr/>
+        <w:t>protected subtractTurn(player: Player): void {</w:t>
+      </w:r>
+    </w:p>
+    <w:p>
+      <w:pPr>
+        <w:pStyle w:val="PreformattedText"/>
+        <w:rPr/>
+      </w:pPr>
+      <w:r>
+        <w:rPr/>
+      </w:r>
+    </w:p>
+    <w:p>
+      <w:pPr>
+        <w:pStyle w:val="PreformattedText"/>
+        <w:rPr/>
+      </w:pPr>
+      <w:r>
+        <w:rPr/>
+        <w:t xml:space="preserve">    </w:t>
+      </w:r>
+      <w:r>
+        <w:rPr/>
+        <w:t>if (player.attackTurns.length &gt; 0) {</w:t>
+      </w:r>
+    </w:p>
+    <w:p>
+      <w:pPr>
+        <w:pStyle w:val="PreformattedText"/>
+        <w:rPr/>
+      </w:pPr>
+      <w:r>
+        <w:rPr/>
+        <w:t xml:space="preserve">      </w:t>
+      </w:r>
+      <w:r>
+        <w:rPr/>
+        <w:t>player.attackTurns.shift();</w:t>
+      </w:r>
+    </w:p>
+    <w:p>
+      <w:pPr>
+        <w:pStyle w:val="PreformattedText"/>
+        <w:rPr/>
+      </w:pPr>
+      <w:r>
+        <w:rPr/>
+        <w:t xml:space="preserve">    </w:t>
+      </w:r>
+      <w:r>
+        <w:rPr/>
+        <w:t>} else {</w:t>
+      </w:r>
+    </w:p>
+    <w:p>
+      <w:pPr>
+        <w:pStyle w:val="PreformattedText"/>
+        <w:rPr/>
+      </w:pPr>
+      <w:r>
+        <w:rPr/>
+        <w:t xml:space="preserve">      </w:t>
+      </w:r>
+      <w:r>
+        <w:rPr/>
+        <w:t>player.turnOverDraw++;</w:t>
+      </w:r>
+    </w:p>
+    <w:p>
+      <w:pPr>
+        <w:pStyle w:val="PreformattedText"/>
+        <w:rPr/>
+      </w:pPr>
+      <w:r>
+        <w:rPr/>
+        <w:t xml:space="preserve">    </w:t>
+      </w:r>
+      <w:r>
+        <w:rPr/>
+        <w:t>}</w:t>
+      </w:r>
+    </w:p>
+    <w:p>
+      <w:pPr>
+        <w:pStyle w:val="PreformattedText"/>
+        <w:rPr/>
+      </w:pPr>
+      <w:r>
+        <w:rPr/>
+        <w:t xml:space="preserve">  </w:t>
+      </w:r>
+      <w:r>
+        <w:rPr/>
+        <w:t>}</w:t>
+      </w:r>
+    </w:p>
+    <w:p>
+      <w:pPr>
+        <w:pStyle w:val="PreformattedText"/>
+        <w:rPr/>
+      </w:pPr>
+      <w:r>
+        <w:rPr/>
+      </w:r>
+    </w:p>
+    <w:p>
+      <w:pPr>
+        <w:pStyle w:val="PreformattedText"/>
+        <w:rPr/>
+      </w:pPr>
+      <w:r>
+        <w:rPr/>
+        <w:t xml:space="preserve">  </w:t>
+      </w:r>
+      <w:r>
+        <w:rPr/>
+        <w:t>protected postOperations: ((data: any) =&gt; void)[];</w:t>
+      </w:r>
+    </w:p>
+    <w:p>
+      <w:pPr>
+        <w:pStyle w:val="PreformattedText"/>
+        <w:rPr/>
+      </w:pPr>
+      <w:r>
+        <w:rPr/>
+        <w:t xml:space="preserve">  </w:t>
+      </w:r>
+      <w:r>
+        <w:rPr/>
+        <w:t>protected postOperationHooks: ((data: any) =&gt; boolean)[];</w:t>
+      </w:r>
+    </w:p>
+    <w:p>
+      <w:pPr>
+        <w:pStyle w:val="PreformattedText"/>
+        <w:rPr/>
+      </w:pPr>
+      <w:r>
+        <w:rPr/>
+        <w:t>}</w:t>
+      </w:r>
+    </w:p>
+    <w:p>
+      <w:pPr>
+        <w:pStyle w:val="PreformattedText"/>
+        <w:rPr/>
+      </w:pPr>
+      <w:r>
+        <w:rPr/>
+      </w:r>
+    </w:p>
+    <w:p>
+      <w:pPr>
+        <w:pStyle w:val="PreformattedText"/>
+        <w:rPr/>
+      </w:pPr>
+      <w:r>
+        <w:rPr/>
+        <w:t>export class MovementTurnHandler extends TurnHandler {</w:t>
+      </w:r>
+    </w:p>
+    <w:p>
+      <w:pPr>
+        <w:pStyle w:val="PreformattedText"/>
+        <w:rPr/>
+      </w:pPr>
+      <w:r>
+        <w:rPr/>
+        <w:t xml:space="preserve">  </w:t>
+      </w:r>
+      <w:r>
+        <w:rPr/>
+        <w:t>protected getPlayer(data: any): Player {</w:t>
+      </w:r>
+    </w:p>
+    <w:p>
+      <w:pPr>
+        <w:pStyle w:val="PreformattedText"/>
+        <w:rPr/>
+      </w:pPr>
+      <w:r>
+        <w:rPr/>
+        <w:t xml:space="preserve">    </w:t>
+      </w:r>
+      <w:r>
+        <w:rPr/>
+        <w:t>throw new Error('Method not implemented.');</w:t>
+      </w:r>
+    </w:p>
+    <w:p>
+      <w:pPr>
+        <w:pStyle w:val="PreformattedText"/>
+        <w:rPr/>
+      </w:pPr>
+      <w:r>
+        <w:rPr/>
+        <w:t xml:space="preserve">  </w:t>
+      </w:r>
+      <w:r>
+        <w:rPr/>
+        <w:t>}</w:t>
+      </w:r>
+    </w:p>
+    <w:p>
+      <w:pPr>
+        <w:pStyle w:val="PreformattedText"/>
+        <w:rPr/>
+      </w:pPr>
+      <w:r>
+        <w:rPr/>
+        <w:t xml:space="preserve">  </w:t>
+      </w:r>
+      <w:r>
+        <w:rPr/>
+        <w:t>protected getTurn(player: Player): PlayerTurn {</w:t>
+      </w:r>
+    </w:p>
+    <w:p>
+      <w:pPr>
+        <w:pStyle w:val="PreformattedText"/>
+        <w:rPr/>
+      </w:pPr>
+      <w:r>
+        <w:rPr/>
+        <w:t xml:space="preserve">    </w:t>
+      </w:r>
+      <w:r>
+        <w:rPr/>
+        <w:t>throw new Error('Method not implemented.');</w:t>
+      </w:r>
+    </w:p>
+    <w:p>
+      <w:pPr>
+        <w:pStyle w:val="PreformattedText"/>
+        <w:rPr/>
+      </w:pPr>
+      <w:r>
+        <w:rPr/>
+        <w:t xml:space="preserve">  </w:t>
+      </w:r>
+      <w:r>
+        <w:rPr/>
+        <w:t>}</w:t>
+      </w:r>
+    </w:p>
+    <w:p>
+      <w:pPr>
+        <w:pStyle w:val="PreformattedText"/>
+        <w:rPr/>
+      </w:pPr>
+      <w:r>
+        <w:rPr/>
+        <w:t xml:space="preserve">  </w:t>
+      </w:r>
+      <w:r>
+        <w:rPr/>
+        <w:t>protected execute(player: Player, turn: PlayerTurn, data: any): void {</w:t>
+      </w:r>
+    </w:p>
+    <w:p>
+      <w:pPr>
+        <w:pStyle w:val="PreformattedText"/>
+        <w:rPr/>
+      </w:pPr>
+      <w:r>
+        <w:rPr/>
+        <w:t xml:space="preserve">    </w:t>
+      </w:r>
+      <w:r>
+        <w:rPr/>
+        <w:t>throw new Error('Method not implemented.');</w:t>
+      </w:r>
+    </w:p>
+    <w:p>
+      <w:pPr>
+        <w:pStyle w:val="PreformattedText"/>
+        <w:rPr/>
+      </w:pPr>
+      <w:r>
+        <w:rPr/>
+        <w:t xml:space="preserve">  </w:t>
+      </w:r>
+      <w:r>
+        <w:rPr/>
+        <w:t>}</w:t>
+      </w:r>
+    </w:p>
+    <w:p>
+      <w:pPr>
+        <w:pStyle w:val="PreformattedText"/>
+        <w:rPr/>
+      </w:pPr>
+      <w:r>
+        <w:rPr/>
+        <w:t xml:space="preserve">  </w:t>
+      </w:r>
+      <w:r>
+        <w:rPr/>
+        <w:t>protected subtractTurn(player: Player): void {</w:t>
+      </w:r>
+    </w:p>
+    <w:p>
+      <w:pPr>
+        <w:pStyle w:val="PreformattedText"/>
+        <w:rPr/>
+      </w:pPr>
+      <w:r>
+        <w:rPr/>
+        <w:t xml:space="preserve">    </w:t>
+      </w:r>
+      <w:r>
+        <w:rPr/>
+        <w:t>throw new Error('Method not implemented.');</w:t>
+      </w:r>
+    </w:p>
+    <w:p>
+      <w:pPr>
+        <w:pStyle w:val="PreformattedText"/>
+        <w:rPr/>
+      </w:pPr>
+      <w:r>
+        <w:rPr/>
+        <w:t xml:space="preserve">  </w:t>
+      </w:r>
+      <w:r>
+        <w:rPr/>
+        <w:t>}</w:t>
+      </w:r>
+    </w:p>
+    <w:p>
+      <w:pPr>
+        <w:pStyle w:val="PreformattedText"/>
+        <w:rPr/>
+      </w:pPr>
+      <w:r>
+        <w:rPr/>
+        <w:t xml:space="preserve">  </w:t>
+      </w:r>
+      <w:r>
+        <w:rPr/>
+        <w:t>protected postOperations: ((data: any) =&gt; void)[] = [];</w:t>
+      </w:r>
+    </w:p>
+    <w:p>
+      <w:pPr>
+        <w:pStyle w:val="PreformattedText"/>
+        <w:rPr/>
+      </w:pPr>
+      <w:r>
+        <w:rPr/>
+        <w:t xml:space="preserve">  </w:t>
+      </w:r>
+      <w:r>
+        <w:rPr/>
+        <w:t>protected postOperationHooks: ((data: any) =&gt; boolean)[] = [];</w:t>
+      </w:r>
+    </w:p>
+    <w:p>
+      <w:pPr>
+        <w:pStyle w:val="PreformattedText"/>
+        <w:rPr/>
+      </w:pPr>
+      <w:r>
+        <w:rPr/>
+        <w:t>}</w:t>
+      </w:r>
+    </w:p>
+    <w:p>
+      <w:pPr>
+        <w:pStyle w:val="PreformattedText"/>
+        <w:rPr/>
+      </w:pPr>
+      <w:r>
+        <w:rPr/>
+      </w:r>
+    </w:p>
+    <w:p>
+      <w:pPr>
+        <w:pStyle w:val="PreformattedText"/>
+        <w:rPr/>
+      </w:pPr>
+      <w:r>
+        <w:rPr/>
+        <w:t>interface AttackTurnEventProps {</w:t>
+      </w:r>
+    </w:p>
+    <w:p>
+      <w:pPr>
+        <w:pStyle w:val="PreformattedText"/>
+        <w:rPr/>
+      </w:pPr>
+      <w:r>
+        <w:rPr/>
+        <w:t xml:space="preserve">  </w:t>
+      </w:r>
+      <w:r>
+        <w:rPr/>
+        <w:t>offencePlayerId: number;</w:t>
+      </w:r>
+    </w:p>
+    <w:p>
+      <w:pPr>
+        <w:pStyle w:val="PreformattedText"/>
+        <w:rPr/>
+      </w:pPr>
+      <w:r>
+        <w:rPr/>
+        <w:t xml:space="preserve">  </w:t>
+      </w:r>
+      <w:r>
+        <w:rPr/>
+        <w:t>defencePlayerId: number;</w:t>
+      </w:r>
+    </w:p>
+    <w:p>
+      <w:pPr>
+        <w:pStyle w:val="PreformattedText"/>
+        <w:rPr/>
+      </w:pPr>
+      <w:r>
+        <w:rPr/>
+        <w:t xml:space="preserve">  </w:t>
+      </w:r>
+      <w:r>
+        <w:rPr/>
+        <w:t>tile: MapTile;</w:t>
+      </w:r>
+    </w:p>
+    <w:p>
+      <w:pPr>
+        <w:pStyle w:val="PreformattedText"/>
+        <w:rPr/>
+      </w:pPr>
+      <w:r>
+        <w:rPr/>
+        <w:t xml:space="preserve">  </w:t>
+      </w:r>
+      <w:r>
+        <w:rPr/>
+        <w:t>ammoType: AmmoType;</w:t>
+      </w:r>
+    </w:p>
+    <w:p>
+      <w:pPr>
+        <w:pStyle w:val="PreformattedText"/>
+        <w:rPr/>
+      </w:pPr>
+      <w:r>
+        <w:rPr/>
+        <w:t>}</w:t>
+      </w:r>
+    </w:p>
+    <w:p>
+      <w:pPr>
+        <w:pStyle w:val="PreformattedText"/>
+        <w:rPr/>
+      </w:pPr>
+      <w:r>
+        <w:rPr/>
+      </w:r>
+    </w:p>
+    <w:p>
+      <w:pPr>
+        <w:pStyle w:val="Heading2"/>
+        <w:rPr/>
+      </w:pPr>
+      <w:r>
+        <w:rPr/>
+        <w:t>State – MatchState</w:t>
+      </w:r>
+    </w:p>
+    <w:p>
+      <w:pPr>
+        <w:pStyle w:val="Standard"/>
+        <w:rPr/>
+      </w:pPr>
+      <w:r>
+        <w:rPr>
+          <w:b/>
+          <w:bCs/>
+        </w:rPr>
+        <w:t>Atsakingas komandos narys: Šarūnas Palianskas</w:t>
+      </w:r>
+    </w:p>
+    <w:p>
+      <w:pPr>
+        <w:pStyle w:val="Standard"/>
+        <w:rPr>
+          <w:b w:val="false"/>
+          <w:b w:val="false"/>
+          <w:bCs w:val="false"/>
+        </w:rPr>
+      </w:pPr>
+      <w:r>
+        <w:rPr>
+          <w:b w:val="false"/>
+          <w:bCs w:val="false"/>
+        </w:rPr>
+        <w:t>Šablonas panaudotas žaidimo būsenų sudarymui. Būsenos atsakingos už žaidimo metu perduodamų įvykių žinučių valdymą bei užtikrinimą, jog tik būsenai leistinos įvykių žinutės bus siunčiamos.</w:t>
+      </w:r>
+    </w:p>
+    <w:p>
+      <w:pPr>
+        <w:pStyle w:val="Standard"/>
+        <w:rPr>
+          <w:b w:val="false"/>
+          <w:b w:val="false"/>
+          <w:bCs w:val="false"/>
+        </w:rPr>
+      </w:pPr>
+      <w:r>
+        <w:rPr>
+          <w:b w:val="false"/>
+          <w:bCs w:val="false"/>
+        </w:rPr>
+      </w:r>
+      <w:r>
+        <mc:AlternateContent>
+          <mc:Choice Requires="wps">
+            <w:drawing>
+              <wp:inline distT="0" distB="0" distL="0" distR="0">
+                <wp:extent cx="6120130" cy="2934970"/>
+                <wp:effectExtent l="0" t="0" r="0" b="0"/>
+                <wp:docPr id="29" name="Frame5"/>
+                <a:graphic xmlns:a="http://schemas.openxmlformats.org/drawingml/2006/main">
+                  <a:graphicData uri="http://schemas.microsoft.com/office/word/2010/wordprocessingShape">
+                    <wps:wsp>
+                      <wps:cNvSpPr txBox="1"/>
+                      <wps:spPr>
+                        <a:xfrm>
+                          <a:off x="0" y="0"/>
+                          <a:ext cx="6120130" cy="2934970"/>
+                        </a:xfrm>
+                        <a:prstGeom prst="rect"/>
+                        <a:solidFill>
+                          <a:srgbClr val="FFFFFF"/>
+                        </a:solidFill>
+                      </wps:spPr>
+                      <wps:txbx>
+                        <w:txbxContent>
+                          <w:p>
+                            <w:pPr>
+                              <w:pStyle w:val="Figra"/>
+                              <w:spacing w:before="120" w:after="120"/>
+                              <w:rPr/>
+                            </w:pPr>
+                            <w:r>
+                              <w:rPr/>
+                              <w:drawing>
+                                <wp:inline distT="0" distB="0" distL="0" distR="0">
+                                  <wp:extent cx="6120130" cy="2683510"/>
+                                  <wp:effectExtent l="0" t="0" r="0" b="0"/>
+                                  <wp:docPr id="30" name="Image5" descr=""/>
+                                  <wp:cNvGraphicFramePr>
+                                    <a:graphicFrameLocks xmlns:a="http://schemas.openxmlformats.org/drawingml/2006/main" noChangeAspect="1"/>
+                                  </wp:cNvGraphicFramePr>
+                                  <a:graphic xmlns:a="http://schemas.openxmlformats.org/drawingml/2006/main">
+                                    <a:graphicData uri="http://schemas.openxmlformats.org/drawingml/2006/picture">
+                                      <pic:pic xmlns:pic="http://schemas.openxmlformats.org/drawingml/2006/picture">
+                                        <pic:nvPicPr>
+                                          <pic:cNvPr id="30" name="Image5" descr=""/>
+                                          <pic:cNvPicPr>
+                                            <a:picLocks noChangeAspect="1" noChangeArrowheads="1"/>
+                                          </pic:cNvPicPr>
+                                        </pic:nvPicPr>
+                                        <pic:blipFill>
+                                          <a:blip r:embed="rId22"/>
+                                          <a:stretch>
+                                            <a:fillRect/>
+                                          </a:stretch>
+                                        </pic:blipFill>
+                                        <pic:spPr bwMode="auto">
+                                          <a:xfrm>
+                                            <a:off x="0" y="0"/>
+                                            <a:ext cx="6120130" cy="2683510"/>
+                                          </a:xfrm>
+                                          <a:prstGeom prst="rect">
+                                            <a:avLst/>
+                                          </a:prstGeom>
+                                        </pic:spPr>
+                                      </pic:pic>
+                                    </a:graphicData>
+                                  </a:graphic>
+                                </wp:inline>
+                              </w:drawing>
+                              <w:t xml:space="preserve">Figūra </w:t>
+                            </w:r>
+                            <w:r>
+                              <w:rPr/>
+                              <w:fldChar w:fldCharType="begin"/>
+                            </w:r>
+                            <w:r>
+                              <w:rPr/>
+                              <w:instrText xml:space="preserve"> SEQ Figūra \* ARABIC </w:instrText>
+                            </w:r>
+                            <w:r>
+                              <w:rPr/>
+                              <w:fldChar w:fldCharType="separate"/>
+                            </w:r>
+                            <w:r>
+                              <w:rPr/>
+                              <w:t>22</w:t>
+                            </w:r>
+                            <w:r>
+                              <w:rPr/>
+                              <w:fldChar w:fldCharType="end"/>
+                            </w:r>
+                            <w:r>
+                              <w:rPr/>
+                              <w:t>: Žaidimo būsenų diagrama</w:t>
+                            </w:r>
+                          </w:p>
+                        </w:txbxContent>
+                      </wps:txbx>
+                      <wps:bodyPr anchor="t" lIns="0" tIns="0" rIns="0" bIns="0">
+                        <a:noAutofit/>
+                      </wps:bodyPr>
+                    </wps:wsp>
+                  </a:graphicData>
+                </a:graphic>
+              </wp:inline>
+            </w:drawing>
+          </mc:Choice>
+          <mc:Fallback>
+            <w:pict>
+              <v:rect style="position:absolute;rotation:-0;width:481.9pt;height:231.1pt;mso-wrap-distance-left:0pt;mso-wrap-distance-right:0pt;mso-wrap-distance-top:0pt;mso-wrap-distance-bottom:0pt;margin-top:-231.1pt;mso-position-vertical:top;mso-position-vertical-relative:text;margin-left:7.05pt;mso-position-horizontal:center;mso-position-horizontal-relative:text">
+                <v:textbox inset="0in,0in,0in,0in">
+                  <w:txbxContent>
+                    <w:p>
+                      <w:pPr>
+                        <w:pStyle w:val="Figra"/>
+                        <w:spacing w:before="120" w:after="120"/>
+                        <w:rPr/>
+                      </w:pPr>
+                      <w:r>
+                        <w:rPr/>
+                        <w:drawing>
+                          <wp:inline distT="0" distB="0" distL="0" distR="0">
+                            <wp:extent cx="6120130" cy="2683510"/>
+                            <wp:effectExtent l="0" t="0" r="0" b="0"/>
+                            <wp:docPr id="31" name="Image5" descr=""/>
+                            <wp:cNvGraphicFramePr>
+                              <a:graphicFrameLocks xmlns:a="http://schemas.openxmlformats.org/drawingml/2006/main" noChangeAspect="1"/>
+                            </wp:cNvGraphicFramePr>
+                            <a:graphic xmlns:a="http://schemas.openxmlformats.org/drawingml/2006/main">
+                              <a:graphicData uri="http://schemas.openxmlformats.org/drawingml/2006/picture">
+                                <pic:pic xmlns:pic="http://schemas.openxmlformats.org/drawingml/2006/picture">
+                                  <pic:nvPicPr>
+                                    <pic:cNvPr id="31" name="Image5" descr=""/>
+                                    <pic:cNvPicPr>
+                                      <a:picLocks noChangeAspect="1" noChangeArrowheads="1"/>
+                                    </pic:cNvPicPr>
+                                  </pic:nvPicPr>
+                                  <pic:blipFill>
+                                    <a:blip r:embed="rId23"/>
+                                    <a:stretch>
+                                      <a:fillRect/>
+                                    </a:stretch>
+                                  </pic:blipFill>
+                                  <pic:spPr bwMode="auto">
+                                    <a:xfrm>
+                                      <a:off x="0" y="0"/>
+                                      <a:ext cx="6120130" cy="2683510"/>
+                                    </a:xfrm>
+                                    <a:prstGeom prst="rect">
+                                      <a:avLst/>
+                                    </a:prstGeom>
+                                  </pic:spPr>
+                                </pic:pic>
+                              </a:graphicData>
+                            </a:graphic>
+                          </wp:inline>
+                        </w:drawing>
+                        <w:t xml:space="preserve">Figūra </w:t>
+                      </w:r>
+                      <w:r>
+                        <w:rPr/>
+                        <w:fldChar w:fldCharType="begin"/>
+                      </w:r>
+                      <w:r>
+                        <w:rPr/>
+                        <w:instrText xml:space="preserve"> SEQ Figūra \* ARABIC </w:instrText>
+                      </w:r>
+                      <w:r>
+                        <w:rPr/>
+                        <w:fldChar w:fldCharType="separate"/>
+                      </w:r>
+                      <w:r>
+                        <w:rPr/>
+                        <w:t>22</w:t>
+                      </w:r>
+                      <w:r>
+                        <w:rPr/>
+                        <w:fldChar w:fldCharType="end"/>
+                      </w:r>
+                      <w:r>
+                        <w:rPr/>
+                        <w:t>: Žaidimo būsenų diagrama</w:t>
+                      </w:r>
+                    </w:p>
+                  </w:txbxContent>
+                </v:textbox>
                 <w10:wrap type="square" side="largest"/>
               </v:rect>
             </w:pict>
@@ -19936,1492 +21640,14 @@
     <w:p>
       <w:pPr>
         <w:pStyle w:val="Standard"/>
-        <w:rPr/>
-      </w:pPr>
-      <w:r>
-        <w:rPr/>
-      </w:r>
-    </w:p>
-    <w:p>
-      <w:pPr>
-        <w:pStyle w:val="Standard"/>
-        <w:rPr/>
-      </w:pPr>
-      <w:r>
-        <w:rPr/>
-        <w:t>Šablono kodo fragmentas:</w:t>
-      </w:r>
-    </w:p>
-    <w:p>
-      <w:pPr>
-        <w:pStyle w:val="PreformattedText"/>
-        <w:rPr/>
-      </w:pPr>
-      <w:r>
-        <w:rPr/>
-        <w:t>export default function MatchDisplay() {</w:t>
-      </w:r>
-    </w:p>
-    <w:p>
-      <w:pPr>
-        <w:pStyle w:val="PreformattedText"/>
-        <w:ind w:hanging="0"/>
-        <w:rPr/>
-      </w:pPr>
-      <w:r>
-        <w:rPr/>
-      </w:r>
-    </w:p>
-    <w:p>
-      <w:pPr>
-        <w:pStyle w:val="PreformattedText"/>
-        <w:rPr/>
-      </w:pPr>
-      <w:r>
-        <w:rPr/>
-        <w:t xml:space="preserve">  </w:t>
-      </w:r>
-      <w:r>
-        <w:rPr/>
-        <w:t>useEffect(() =&gt; {</w:t>
-      </w:r>
-    </w:p>
-    <w:p>
-      <w:pPr>
-        <w:pStyle w:val="PreformattedText"/>
-        <w:rPr/>
-      </w:pPr>
-      <w:r>
-        <w:rPr/>
-        <w:t xml:space="preserve">    </w:t>
-      </w:r>
-      <w:r>
-        <w:rPr/>
-        <w:t>const attackTurnHandler = new AttackTurnHandler(</w:t>
-      </w:r>
-    </w:p>
-    <w:p>
-      <w:pPr>
-        <w:pStyle w:val="PreformattedText"/>
-        <w:rPr/>
-      </w:pPr>
-      <w:r>
-        <w:rPr/>
-        <w:t xml:space="preserve">      </w:t>
-      </w:r>
-      <w:r>
-        <w:rPr/>
-        <w:t>getAttackStrategyByAmmo,</w:t>
-      </w:r>
-    </w:p>
-    <w:p>
-      <w:pPr>
-        <w:pStyle w:val="PreformattedText"/>
-        <w:rPr/>
-      </w:pPr>
-      <w:r>
-        <w:rPr/>
-        <w:t xml:space="preserve">      </w:t>
-      </w:r>
-      <w:r>
-        <w:rPr/>
-        <w:t>[(_) =&gt; rerender()],</w:t>
-      </w:r>
-    </w:p>
-    <w:p>
-      <w:pPr>
-        <w:pStyle w:val="PreformattedText"/>
-        <w:rPr/>
-      </w:pPr>
-      <w:r>
-        <w:rPr/>
-        <w:t xml:space="preserve">      </w:t>
-      </w:r>
-      <w:r>
-        <w:rPr/>
-        <w:t>[(_) =&gt; true]</w:t>
-      </w:r>
-    </w:p>
-    <w:p>
-      <w:pPr>
-        <w:pStyle w:val="PreformattedText"/>
-        <w:rPr/>
-      </w:pPr>
-      <w:r>
-        <w:rPr/>
-        <w:t xml:space="preserve">    </w:t>
-      </w:r>
-      <w:r>
-        <w:rPr/>
-        <w:t>);</w:t>
-      </w:r>
-    </w:p>
-    <w:p>
-      <w:pPr>
-        <w:pStyle w:val="PreformattedText"/>
-        <w:rPr/>
-      </w:pPr>
-      <w:r>
-        <w:rPr/>
-      </w:r>
-    </w:p>
-    <w:p>
-      <w:pPr>
-        <w:pStyle w:val="PreformattedText"/>
-        <w:rPr/>
-      </w:pPr>
-      <w:r>
-        <w:rPr/>
-        <w:t xml:space="preserve">    </w:t>
-      </w:r>
-      <w:r>
-        <w:rPr/>
-        <w:t>ConnectionMediatorService.Instance.addSingular(</w:t>
-      </w:r>
-    </w:p>
-    <w:p>
-      <w:pPr>
-        <w:pStyle w:val="PreformattedText"/>
-        <w:rPr/>
-      </w:pPr>
-      <w:r>
-        <w:rPr/>
-        <w:t xml:space="preserve">      </w:t>
-      </w:r>
-      <w:r>
-        <w:rPr/>
-        <w:t>MatchEventNames.AttackPerformed,</w:t>
-      </w:r>
-    </w:p>
-    <w:p>
-      <w:pPr>
-        <w:pStyle w:val="PreformattedText"/>
-        <w:rPr/>
-      </w:pPr>
-      <w:r>
-        <w:rPr/>
-        <w:t xml:space="preserve">      </w:t>
-      </w:r>
-      <w:r>
-        <w:rPr/>
-        <w:t>attackTurnHandler.perform</w:t>
-      </w:r>
-    </w:p>
-    <w:p>
-      <w:pPr>
-        <w:pStyle w:val="PreformattedText"/>
-        <w:rPr/>
-      </w:pPr>
-      <w:r>
-        <w:rPr/>
-        <w:t xml:space="preserve">    </w:t>
-      </w:r>
-      <w:r>
-        <w:rPr/>
-        <w:t>);</w:t>
-      </w:r>
-    </w:p>
-    <w:p>
-      <w:pPr>
-        <w:pStyle w:val="PreformattedText"/>
-        <w:rPr/>
-      </w:pPr>
-      <w:r>
-        <w:rPr/>
-        <w:t xml:space="preserve">  </w:t>
-      </w:r>
-      <w:r>
-        <w:rPr/>
-        <w:t>}, []);</w:t>
-      </w:r>
-    </w:p>
-    <w:p>
-      <w:pPr>
-        <w:pStyle w:val="PreformattedText"/>
-        <w:rPr/>
-      </w:pPr>
-      <w:r>
-        <w:rPr/>
-        <w:t>}</w:t>
-      </w:r>
-    </w:p>
-    <w:p>
-      <w:pPr>
-        <w:pStyle w:val="PreformattedText"/>
-        <w:rPr/>
-      </w:pPr>
-      <w:r>
-        <w:rPr/>
-      </w:r>
-    </w:p>
-    <w:p>
-      <w:pPr>
-        <w:pStyle w:val="PreformattedText"/>
-        <w:rPr/>
-      </w:pPr>
-      <w:r>
-        <w:rPr/>
-        <w:t>import { AmmoType } from '../../models/Ammo';</w:t>
-      </w:r>
-    </w:p>
-    <w:p>
-      <w:pPr>
-        <w:pStyle w:val="PreformattedText"/>
-        <w:rPr/>
-      </w:pPr>
-      <w:r>
-        <w:rPr/>
-        <w:t>import { MapTile } from '../../models/MatchMap';</w:t>
-      </w:r>
-    </w:p>
-    <w:p>
-      <w:pPr>
-        <w:pStyle w:val="PreformattedText"/>
-        <w:rPr/>
-      </w:pPr>
-      <w:r>
-        <w:rPr/>
-        <w:t>import { Player } from '../../models/Player';</w:t>
-      </w:r>
-    </w:p>
-    <w:p>
-      <w:pPr>
-        <w:pStyle w:val="PreformattedText"/>
-        <w:rPr/>
-      </w:pPr>
-      <w:r>
-        <w:rPr/>
-        <w:t>import { AttackTurn, PlayerTurn } from '../../models/Turns/AttackTurn';</w:t>
-      </w:r>
-    </w:p>
-    <w:p>
-      <w:pPr>
-        <w:pStyle w:val="PreformattedText"/>
-        <w:rPr/>
-      </w:pPr>
-      <w:r>
-        <w:rPr/>
-        <w:t>import MatchProvider from '../MatchProvider/MatchProvider';</w:t>
-      </w:r>
-    </w:p>
-    <w:p>
-      <w:pPr>
-        <w:pStyle w:val="PreformattedText"/>
-        <w:rPr/>
-      </w:pPr>
-      <w:r>
-        <w:rPr/>
-        <w:t>import { IAttackStrategy } from '../Strategies/AttackStrategies/AttackStrategies';</w:t>
-      </w:r>
-    </w:p>
-    <w:p>
-      <w:pPr>
-        <w:pStyle w:val="PreformattedText"/>
-        <w:rPr/>
-      </w:pPr>
-      <w:r>
-        <w:rPr/>
-      </w:r>
-    </w:p>
-    <w:p>
-      <w:pPr>
-        <w:pStyle w:val="PreformattedText"/>
-        <w:rPr/>
-      </w:pPr>
-      <w:r>
-        <w:rPr/>
-        <w:t>export interface ITurnHandler {</w:t>
-      </w:r>
-    </w:p>
-    <w:p>
-      <w:pPr>
-        <w:pStyle w:val="PreformattedText"/>
-        <w:rPr/>
-      </w:pPr>
-      <w:r>
-        <w:rPr/>
-        <w:t xml:space="preserve">  </w:t>
-      </w:r>
-      <w:r>
-        <w:rPr/>
-        <w:t>perform(data: any): void;</w:t>
-      </w:r>
-    </w:p>
-    <w:p>
-      <w:pPr>
-        <w:pStyle w:val="PreformattedText"/>
-        <w:rPr/>
-      </w:pPr>
-      <w:r>
-        <w:rPr/>
-        <w:t>}</w:t>
-      </w:r>
-    </w:p>
-    <w:p>
-      <w:pPr>
-        <w:pStyle w:val="PreformattedText"/>
-        <w:rPr/>
-      </w:pPr>
-      <w:r>
-        <w:rPr/>
-      </w:r>
-    </w:p>
-    <w:p>
-      <w:pPr>
-        <w:pStyle w:val="PreformattedText"/>
-        <w:rPr/>
-      </w:pPr>
-      <w:r>
-        <w:rPr/>
-        <w:t>export abstract class TurnHandler implements ITurnHandler {</w:t>
-      </w:r>
-    </w:p>
-    <w:p>
-      <w:pPr>
-        <w:pStyle w:val="PreformattedText"/>
-        <w:rPr/>
-      </w:pPr>
-      <w:r>
-        <w:rPr/>
-        <w:t xml:space="preserve">  </w:t>
-      </w:r>
-      <w:r>
-        <w:rPr/>
-        <w:t>readonly perform = (data: any): void =&gt; {</w:t>
-      </w:r>
-    </w:p>
-    <w:p>
-      <w:pPr>
-        <w:pStyle w:val="PreformattedText"/>
-        <w:rPr/>
-      </w:pPr>
-      <w:r>
-        <w:rPr/>
-        <w:t xml:space="preserve">    </w:t>
-      </w:r>
-      <w:r>
-        <w:rPr/>
-        <w:t>const player = this.getPlayer(data);</w:t>
-      </w:r>
-    </w:p>
-    <w:p>
-      <w:pPr>
-        <w:pStyle w:val="PreformattedText"/>
-        <w:rPr/>
-      </w:pPr>
-      <w:r>
-        <w:rPr/>
-        <w:t xml:space="preserve">    </w:t>
-      </w:r>
-      <w:r>
-        <w:rPr/>
-        <w:t>const turn = this.getTurn(player);</w:t>
-      </w:r>
-    </w:p>
-    <w:p>
-      <w:pPr>
-        <w:pStyle w:val="PreformattedText"/>
-        <w:rPr/>
-      </w:pPr>
-      <w:r>
-        <w:rPr/>
-      </w:r>
-    </w:p>
-    <w:p>
-      <w:pPr>
-        <w:pStyle w:val="PreformattedText"/>
-        <w:rPr/>
-      </w:pPr>
-      <w:r>
-        <w:rPr/>
-        <w:t xml:space="preserve">    </w:t>
-      </w:r>
-      <w:r>
-        <w:rPr/>
-        <w:t>this.execute(player, turn, data);</w:t>
-      </w:r>
-    </w:p>
-    <w:p>
-      <w:pPr>
-        <w:pStyle w:val="PreformattedText"/>
-        <w:rPr/>
-      </w:pPr>
-      <w:r>
-        <w:rPr/>
-        <w:t xml:space="preserve">    </w:t>
-      </w:r>
-      <w:r>
-        <w:rPr/>
-        <w:t>this.subtractTurn(player);</w:t>
-      </w:r>
-    </w:p>
-    <w:p>
-      <w:pPr>
-        <w:pStyle w:val="PreformattedText"/>
-        <w:rPr/>
-      </w:pPr>
-      <w:r>
-        <w:rPr/>
-      </w:r>
-    </w:p>
-    <w:p>
-      <w:pPr>
-        <w:pStyle w:val="PreformattedText"/>
-        <w:rPr/>
-      </w:pPr>
-      <w:r>
-        <w:rPr/>
-        <w:t xml:space="preserve">    </w:t>
-      </w:r>
-      <w:r>
-        <w:rPr/>
-        <w:t>this.postOperationHooks.forEach((hook, index) =&gt; {</w:t>
-      </w:r>
-    </w:p>
-    <w:p>
-      <w:pPr>
-        <w:pStyle w:val="PreformattedText"/>
-        <w:rPr/>
-      </w:pPr>
-      <w:r>
-        <w:rPr/>
-        <w:t xml:space="preserve">      </w:t>
-      </w:r>
-      <w:r>
-        <w:rPr/>
-        <w:t>if (hook(data)) {</w:t>
-      </w:r>
-    </w:p>
-    <w:p>
-      <w:pPr>
-        <w:pStyle w:val="PreformattedText"/>
-        <w:rPr/>
-      </w:pPr>
-      <w:r>
-        <w:rPr/>
-        <w:t xml:space="preserve">        </w:t>
-      </w:r>
-      <w:r>
-        <w:rPr/>
-        <w:t>this.postOperations[index](data);</w:t>
-      </w:r>
-    </w:p>
-    <w:p>
-      <w:pPr>
-        <w:pStyle w:val="PreformattedText"/>
-        <w:rPr/>
-      </w:pPr>
-      <w:r>
-        <w:rPr/>
-        <w:t xml:space="preserve">      </w:t>
-      </w:r>
-      <w:r>
-        <w:rPr/>
-        <w:t>}</w:t>
-      </w:r>
-    </w:p>
-    <w:p>
-      <w:pPr>
-        <w:pStyle w:val="PreformattedText"/>
-        <w:rPr/>
-      </w:pPr>
-      <w:r>
-        <w:rPr/>
-        <w:t xml:space="preserve">    </w:t>
-      </w:r>
-      <w:r>
-        <w:rPr/>
-        <w:t>});</w:t>
-      </w:r>
-    </w:p>
-    <w:p>
-      <w:pPr>
-        <w:pStyle w:val="PreformattedText"/>
-        <w:rPr/>
-      </w:pPr>
-      <w:r>
-        <w:rPr/>
-        <w:t xml:space="preserve">  </w:t>
-      </w:r>
-      <w:r>
-        <w:rPr/>
-        <w:t>};</w:t>
-      </w:r>
-    </w:p>
-    <w:p>
-      <w:pPr>
-        <w:pStyle w:val="PreformattedText"/>
-        <w:rPr/>
-      </w:pPr>
-      <w:r>
-        <w:rPr/>
-      </w:r>
-    </w:p>
-    <w:p>
-      <w:pPr>
-        <w:pStyle w:val="PreformattedText"/>
-        <w:rPr/>
-      </w:pPr>
-      <w:r>
-        <w:rPr/>
-        <w:t xml:space="preserve">  </w:t>
-      </w:r>
-      <w:r>
-        <w:rPr/>
-        <w:t>protected abstract getPlayer(data: any): Player;</w:t>
-      </w:r>
-    </w:p>
-    <w:p>
-      <w:pPr>
-        <w:pStyle w:val="PreformattedText"/>
-        <w:rPr/>
-      </w:pPr>
-      <w:r>
-        <w:rPr/>
-        <w:t xml:space="preserve">  </w:t>
-      </w:r>
-      <w:r>
-        <w:rPr/>
-        <w:t>protected abstract getTurn(player: Player): PlayerTurn;</w:t>
-      </w:r>
-    </w:p>
-    <w:p>
-      <w:pPr>
-        <w:pStyle w:val="PreformattedText"/>
-        <w:rPr/>
-      </w:pPr>
-      <w:r>
-        <w:rPr/>
-        <w:t xml:space="preserve">  </w:t>
-      </w:r>
-      <w:r>
-        <w:rPr/>
-        <w:t>protected abstract execute(player: Player, turn: PlayerTurn, data: any): void;</w:t>
-      </w:r>
-    </w:p>
-    <w:p>
-      <w:pPr>
-        <w:pStyle w:val="PreformattedText"/>
-        <w:rPr/>
-      </w:pPr>
-      <w:r>
-        <w:rPr/>
-        <w:t xml:space="preserve">  </w:t>
-      </w:r>
-      <w:r>
-        <w:rPr/>
-        <w:t>protected abstract subtractTurn(player: Player): void;</w:t>
-      </w:r>
-    </w:p>
-    <w:p>
-      <w:pPr>
-        <w:pStyle w:val="PreformattedText"/>
-        <w:rPr/>
-      </w:pPr>
-      <w:r>
-        <w:rPr/>
-      </w:r>
-    </w:p>
-    <w:p>
-      <w:pPr>
-        <w:pStyle w:val="PreformattedText"/>
-        <w:rPr/>
-      </w:pPr>
-      <w:r>
-        <w:rPr/>
-        <w:t xml:space="preserve">  </w:t>
-      </w:r>
-      <w:r>
-        <w:rPr/>
-        <w:t>protected abstract postOperations: { (data: any): void }[];</w:t>
-      </w:r>
-    </w:p>
-    <w:p>
-      <w:pPr>
-        <w:pStyle w:val="PreformattedText"/>
-        <w:rPr/>
-      </w:pPr>
-      <w:r>
-        <w:rPr/>
-        <w:t xml:space="preserve">  </w:t>
-      </w:r>
-      <w:r>
-        <w:rPr/>
-        <w:t>protected abstract postOperationHooks: { (data: any): boolean }[];</w:t>
-      </w:r>
-    </w:p>
-    <w:p>
-      <w:pPr>
-        <w:pStyle w:val="PreformattedText"/>
-        <w:rPr/>
-      </w:pPr>
-      <w:r>
-        <w:rPr/>
-        <w:t>}</w:t>
-      </w:r>
-    </w:p>
-    <w:p>
-      <w:pPr>
-        <w:pStyle w:val="PreformattedText"/>
-        <w:rPr/>
-      </w:pPr>
-      <w:r>
-        <w:rPr/>
-      </w:r>
-    </w:p>
-    <w:p>
-      <w:pPr>
-        <w:pStyle w:val="PreformattedText"/>
-        <w:rPr/>
-      </w:pPr>
-      <w:r>
-        <w:rPr/>
-        <w:t>export class AttackTurnHandler extends TurnHandler {</w:t>
-      </w:r>
-    </w:p>
-    <w:p>
-      <w:pPr>
-        <w:pStyle w:val="PreformattedText"/>
-        <w:rPr/>
-      </w:pPr>
-      <w:r>
-        <w:rPr/>
-        <w:t xml:space="preserve">  </w:t>
-      </w:r>
-      <w:r>
-        <w:rPr/>
-        <w:t>constructor(</w:t>
-      </w:r>
-    </w:p>
-    <w:p>
-      <w:pPr>
-        <w:pStyle w:val="PreformattedText"/>
-        <w:rPr/>
-      </w:pPr>
-      <w:r>
-        <w:rPr/>
-        <w:t xml:space="preserve">    </w:t>
-      </w:r>
-      <w:r>
-        <w:rPr/>
-        <w:t>private resolveAttackStrategy: { (ammoType: AmmoType): IAttackStrategy },</w:t>
-      </w:r>
-    </w:p>
-    <w:p>
-      <w:pPr>
-        <w:pStyle w:val="PreformattedText"/>
-        <w:rPr/>
-      </w:pPr>
-      <w:r>
-        <w:rPr/>
-        <w:t xml:space="preserve">    </w:t>
-      </w:r>
-      <w:r>
-        <w:rPr/>
-        <w:t>postOperations: { (data: any): void }[] = [],</w:t>
-      </w:r>
-    </w:p>
-    <w:p>
-      <w:pPr>
-        <w:pStyle w:val="PreformattedText"/>
-        <w:rPr/>
-      </w:pPr>
-      <w:r>
-        <w:rPr/>
-        <w:t xml:space="preserve">    </w:t>
-      </w:r>
-      <w:r>
-        <w:rPr/>
-        <w:t>postOperationHooks: { (data: any): boolean }[] = []</w:t>
-      </w:r>
-    </w:p>
-    <w:p>
-      <w:pPr>
-        <w:pStyle w:val="PreformattedText"/>
-        <w:rPr/>
-      </w:pPr>
-      <w:r>
-        <w:rPr/>
-        <w:t xml:space="preserve">  </w:t>
-      </w:r>
-      <w:r>
-        <w:rPr/>
-        <w:t>) {</w:t>
-      </w:r>
-    </w:p>
-    <w:p>
-      <w:pPr>
-        <w:pStyle w:val="PreformattedText"/>
-        <w:rPr/>
-      </w:pPr>
-      <w:r>
-        <w:rPr/>
-        <w:t xml:space="preserve">    </w:t>
-      </w:r>
-      <w:r>
-        <w:rPr/>
-        <w:t>super();</w:t>
-      </w:r>
-    </w:p>
-    <w:p>
-      <w:pPr>
-        <w:pStyle w:val="PreformattedText"/>
-        <w:rPr/>
-      </w:pPr>
-      <w:r>
-        <w:rPr/>
-      </w:r>
-    </w:p>
-    <w:p>
-      <w:pPr>
-        <w:pStyle w:val="PreformattedText"/>
-        <w:rPr/>
-      </w:pPr>
-      <w:r>
-        <w:rPr/>
-        <w:t xml:space="preserve">    </w:t>
-      </w:r>
-      <w:r>
-        <w:rPr/>
-        <w:t>this.postOperations = postOperations;</w:t>
-      </w:r>
-    </w:p>
-    <w:p>
-      <w:pPr>
-        <w:pStyle w:val="PreformattedText"/>
-        <w:rPr/>
-      </w:pPr>
-      <w:r>
-        <w:rPr/>
-        <w:t xml:space="preserve">    </w:t>
-      </w:r>
-      <w:r>
-        <w:rPr/>
-        <w:t>this.postOperationHooks = postOperationHooks;</w:t>
-      </w:r>
-    </w:p>
-    <w:p>
-      <w:pPr>
-        <w:pStyle w:val="PreformattedText"/>
-        <w:rPr/>
-      </w:pPr>
-      <w:r>
-        <w:rPr/>
-        <w:t xml:space="preserve">  </w:t>
-      </w:r>
-      <w:r>
-        <w:rPr/>
-        <w:t>}</w:t>
-      </w:r>
-    </w:p>
-    <w:p>
-      <w:pPr>
-        <w:pStyle w:val="PreformattedText"/>
-        <w:rPr/>
-      </w:pPr>
-      <w:r>
-        <w:rPr/>
-      </w:r>
-    </w:p>
-    <w:p>
-      <w:pPr>
-        <w:pStyle w:val="PreformattedText"/>
-        <w:rPr/>
-      </w:pPr>
-      <w:r>
-        <w:rPr/>
-        <w:t xml:space="preserve">  </w:t>
-      </w:r>
-      <w:r>
-        <w:rPr/>
-        <w:t>protected getPlayer(data: any): Player {</w:t>
-      </w:r>
-    </w:p>
-    <w:p>
-      <w:pPr>
-        <w:pStyle w:val="PreformattedText"/>
-        <w:rPr/>
-      </w:pPr>
-      <w:r>
-        <w:rPr/>
-        <w:t xml:space="preserve">    </w:t>
-      </w:r>
-      <w:r>
-        <w:rPr/>
-        <w:t>const { offencePlayerId } = data as AttackTurnEventProps;</w:t>
-      </w:r>
-    </w:p>
-    <w:p>
-      <w:pPr>
-        <w:pStyle w:val="PreformattedText"/>
-        <w:rPr/>
-      </w:pPr>
-      <w:r>
-        <w:rPr/>
-      </w:r>
-    </w:p>
-    <w:p>
-      <w:pPr>
-        <w:pStyle w:val="PreformattedText"/>
-        <w:rPr/>
-      </w:pPr>
-      <w:r>
-        <w:rPr/>
-        <w:t xml:space="preserve">    </w:t>
-      </w:r>
-      <w:r>
-        <w:rPr/>
-        <w:t>return MatchProvider.getPlayer(offencePlayerId)!;</w:t>
-      </w:r>
-    </w:p>
-    <w:p>
-      <w:pPr>
-        <w:pStyle w:val="PreformattedText"/>
-        <w:rPr/>
-      </w:pPr>
-      <w:r>
-        <w:rPr/>
-        <w:t xml:space="preserve">  </w:t>
-      </w:r>
-      <w:r>
-        <w:rPr/>
-        <w:t>}</w:t>
-      </w:r>
-    </w:p>
-    <w:p>
-      <w:pPr>
-        <w:pStyle w:val="PreformattedText"/>
-        <w:rPr/>
-      </w:pPr>
-      <w:r>
-        <w:rPr/>
-        <w:t xml:space="preserve">  </w:t>
-      </w:r>
-      <w:r>
-        <w:rPr/>
-        <w:t>protected getTurn(player: Player): PlayerTurn {</w:t>
-      </w:r>
-    </w:p>
-    <w:p>
-      <w:pPr>
-        <w:pStyle w:val="PreformattedText"/>
-        <w:rPr/>
-      </w:pPr>
-      <w:r>
-        <w:rPr/>
-        <w:t xml:space="preserve">    </w:t>
-      </w:r>
-      <w:r>
-        <w:rPr/>
-        <w:t>return player.attackTurns[0];</w:t>
-      </w:r>
-    </w:p>
-    <w:p>
-      <w:pPr>
-        <w:pStyle w:val="PreformattedText"/>
-        <w:rPr/>
-      </w:pPr>
-      <w:r>
-        <w:rPr/>
-        <w:t xml:space="preserve">  </w:t>
-      </w:r>
-      <w:r>
-        <w:rPr/>
-        <w:t>}</w:t>
-      </w:r>
-    </w:p>
-    <w:p>
-      <w:pPr>
-        <w:pStyle w:val="PreformattedText"/>
-        <w:rPr/>
-      </w:pPr>
-      <w:r>
-        <w:rPr/>
-        <w:t xml:space="preserve">  </w:t>
-      </w:r>
-      <w:r>
-        <w:rPr/>
-        <w:t>protected execute(player: Player, turn: PlayerTurn, data: any): void {</w:t>
-      </w:r>
-    </w:p>
-    <w:p>
-      <w:pPr>
-        <w:pStyle w:val="PreformattedText"/>
-        <w:rPr/>
-      </w:pPr>
-      <w:r>
-        <w:rPr/>
-        <w:t xml:space="preserve">    </w:t>
-      </w:r>
-      <w:r>
-        <w:rPr/>
-        <w:t>const { defencePlayerId, tile, ammoType } = data as AttackTurnEventProps;</w:t>
-      </w:r>
-    </w:p>
-    <w:p>
-      <w:pPr>
-        <w:pStyle w:val="PreformattedText"/>
-        <w:rPr/>
-      </w:pPr>
-      <w:r>
-        <w:rPr/>
-      </w:r>
-    </w:p>
-    <w:p>
-      <w:pPr>
-        <w:pStyle w:val="PreformattedText"/>
-        <w:rPr/>
-      </w:pPr>
-      <w:r>
-        <w:rPr/>
-        <w:t xml:space="preserve">    </w:t>
-      </w:r>
-      <w:r>
-        <w:rPr/>
-        <w:t>const defencePlayer = MatchProvider.getPlayer(defencePlayerId)!;</w:t>
-      </w:r>
-    </w:p>
-    <w:p>
-      <w:pPr>
-        <w:pStyle w:val="PreformattedText"/>
-        <w:rPr/>
-      </w:pPr>
-      <w:r>
-        <w:rPr/>
-        <w:t xml:space="preserve">    </w:t>
-      </w:r>
-      <w:r>
-        <w:rPr/>
-        <w:t>const mapTile = defencePlayer.map.tiles[tile.x][tile.y];</w:t>
-      </w:r>
-    </w:p>
-    <w:p>
-      <w:pPr>
-        <w:pStyle w:val="PreformattedText"/>
-        <w:rPr/>
-      </w:pPr>
-      <w:r>
-        <w:rPr/>
-      </w:r>
-    </w:p>
-    <w:p>
-      <w:pPr>
-        <w:pStyle w:val="PreformattedText"/>
-        <w:rPr/>
-      </w:pPr>
-      <w:r>
-        <w:rPr/>
-        <w:t xml:space="preserve">    </w:t>
-      </w:r>
-      <w:r>
-        <w:rPr/>
-        <w:t>const attackTurn = turn as AttackTurn;</w:t>
-      </w:r>
-    </w:p>
-    <w:p>
-      <w:pPr>
-        <w:pStyle w:val="PreformattedText"/>
-        <w:rPr/>
-      </w:pPr>
-      <w:r>
-        <w:rPr/>
-        <w:t xml:space="preserve">    </w:t>
-      </w:r>
-      <w:r>
-        <w:rPr/>
-        <w:t>attackTurn.attackStrategy = this.resolveAttackStrategy(ammoType);</w:t>
-      </w:r>
-    </w:p>
-    <w:p>
-      <w:pPr>
-        <w:pStyle w:val="PreformattedText"/>
-        <w:rPr/>
-      </w:pPr>
-      <w:r>
-        <w:rPr/>
-        <w:t xml:space="preserve">    </w:t>
-      </w:r>
-      <w:r>
-        <w:rPr/>
-        <w:t>attackTurn.attackStrategy.attack(mapTile, defencePlayer.map);</w:t>
-      </w:r>
-    </w:p>
-    <w:p>
-      <w:pPr>
-        <w:pStyle w:val="PreformattedText"/>
-        <w:rPr/>
-      </w:pPr>
-      <w:r>
-        <w:rPr/>
-        <w:t xml:space="preserve">  </w:t>
-      </w:r>
-      <w:r>
-        <w:rPr/>
-        <w:t>}</w:t>
-      </w:r>
-    </w:p>
-    <w:p>
-      <w:pPr>
-        <w:pStyle w:val="PreformattedText"/>
-        <w:rPr/>
-      </w:pPr>
-      <w:r>
-        <w:rPr/>
-        <w:t xml:space="preserve">  </w:t>
-      </w:r>
-      <w:r>
-        <w:rPr/>
-        <w:t>protected subtractTurn(player: Player): void {</w:t>
-      </w:r>
-    </w:p>
-    <w:p>
-      <w:pPr>
-        <w:pStyle w:val="PreformattedText"/>
-        <w:rPr/>
-      </w:pPr>
-      <w:r>
-        <w:rPr/>
-      </w:r>
-    </w:p>
-    <w:p>
-      <w:pPr>
-        <w:pStyle w:val="PreformattedText"/>
-        <w:rPr/>
-      </w:pPr>
-      <w:r>
-        <w:rPr/>
-        <w:t xml:space="preserve">    </w:t>
-      </w:r>
-      <w:r>
-        <w:rPr/>
-        <w:t>if (player.attackTurns.length &gt; 0) {</w:t>
-      </w:r>
-    </w:p>
-    <w:p>
-      <w:pPr>
-        <w:pStyle w:val="PreformattedText"/>
-        <w:rPr/>
-      </w:pPr>
-      <w:r>
-        <w:rPr/>
-        <w:t xml:space="preserve">      </w:t>
-      </w:r>
-      <w:r>
-        <w:rPr/>
-        <w:t>player.attackTurns.shift();</w:t>
-      </w:r>
-    </w:p>
-    <w:p>
-      <w:pPr>
-        <w:pStyle w:val="PreformattedText"/>
-        <w:rPr/>
-      </w:pPr>
-      <w:r>
-        <w:rPr/>
-        <w:t xml:space="preserve">    </w:t>
-      </w:r>
-      <w:r>
-        <w:rPr/>
-        <w:t>} else {</w:t>
-      </w:r>
-    </w:p>
-    <w:p>
-      <w:pPr>
-        <w:pStyle w:val="PreformattedText"/>
-        <w:rPr/>
-      </w:pPr>
-      <w:r>
-        <w:rPr/>
-        <w:t xml:space="preserve">      </w:t>
-      </w:r>
-      <w:r>
-        <w:rPr/>
-        <w:t>player.turnOverDraw++;</w:t>
-      </w:r>
-    </w:p>
-    <w:p>
-      <w:pPr>
-        <w:pStyle w:val="PreformattedText"/>
-        <w:rPr/>
-      </w:pPr>
-      <w:r>
-        <w:rPr/>
-        <w:t xml:space="preserve">    </w:t>
-      </w:r>
-      <w:r>
-        <w:rPr/>
-        <w:t>}</w:t>
-      </w:r>
-    </w:p>
-    <w:p>
-      <w:pPr>
-        <w:pStyle w:val="PreformattedText"/>
-        <w:rPr/>
-      </w:pPr>
-      <w:r>
-        <w:rPr/>
-        <w:t xml:space="preserve">  </w:t>
-      </w:r>
-      <w:r>
-        <w:rPr/>
-        <w:t>}</w:t>
-      </w:r>
-    </w:p>
-    <w:p>
-      <w:pPr>
-        <w:pStyle w:val="PreformattedText"/>
-        <w:rPr/>
-      </w:pPr>
-      <w:r>
-        <w:rPr/>
-      </w:r>
-    </w:p>
-    <w:p>
-      <w:pPr>
-        <w:pStyle w:val="PreformattedText"/>
-        <w:rPr/>
-      </w:pPr>
-      <w:r>
-        <w:rPr/>
-        <w:t xml:space="preserve">  </w:t>
-      </w:r>
-      <w:r>
-        <w:rPr/>
-        <w:t>protected postOperations: ((data: any) =&gt; void)[];</w:t>
-      </w:r>
-    </w:p>
-    <w:p>
-      <w:pPr>
-        <w:pStyle w:val="PreformattedText"/>
-        <w:rPr/>
-      </w:pPr>
-      <w:r>
-        <w:rPr/>
-        <w:t xml:space="preserve">  </w:t>
-      </w:r>
-      <w:r>
-        <w:rPr/>
-        <w:t>protected postOperationHooks: ((data: any) =&gt; boolean)[];</w:t>
-      </w:r>
-    </w:p>
-    <w:p>
-      <w:pPr>
-        <w:pStyle w:val="PreformattedText"/>
-        <w:rPr/>
-      </w:pPr>
-      <w:r>
-        <w:rPr/>
-        <w:t>}</w:t>
-      </w:r>
-    </w:p>
-    <w:p>
-      <w:pPr>
-        <w:pStyle w:val="PreformattedText"/>
-        <w:rPr/>
-      </w:pPr>
-      <w:r>
-        <w:rPr/>
-      </w:r>
-    </w:p>
-    <w:p>
-      <w:pPr>
-        <w:pStyle w:val="PreformattedText"/>
-        <w:rPr/>
-      </w:pPr>
-      <w:r>
-        <w:rPr/>
-        <w:t>export class MovementTurnHandler extends TurnHandler {</w:t>
-      </w:r>
-    </w:p>
-    <w:p>
-      <w:pPr>
-        <w:pStyle w:val="PreformattedText"/>
-        <w:rPr/>
-      </w:pPr>
-      <w:r>
-        <w:rPr/>
-        <w:t xml:space="preserve">  </w:t>
-      </w:r>
-      <w:r>
-        <w:rPr/>
-        <w:t>protected getPlayer(data: any): Player {</w:t>
-      </w:r>
-    </w:p>
-    <w:p>
-      <w:pPr>
-        <w:pStyle w:val="PreformattedText"/>
-        <w:rPr/>
-      </w:pPr>
-      <w:r>
-        <w:rPr/>
-        <w:t xml:space="preserve">    </w:t>
-      </w:r>
-      <w:r>
-        <w:rPr/>
-        <w:t>throw new Error('Method not implemented.');</w:t>
-      </w:r>
-    </w:p>
-    <w:p>
-      <w:pPr>
-        <w:pStyle w:val="PreformattedText"/>
-        <w:rPr/>
-      </w:pPr>
-      <w:r>
-        <w:rPr/>
-        <w:t xml:space="preserve">  </w:t>
-      </w:r>
-      <w:r>
-        <w:rPr/>
-        <w:t>}</w:t>
-      </w:r>
-    </w:p>
-    <w:p>
-      <w:pPr>
-        <w:pStyle w:val="PreformattedText"/>
-        <w:rPr/>
-      </w:pPr>
-      <w:r>
-        <w:rPr/>
-        <w:t xml:space="preserve">  </w:t>
-      </w:r>
-      <w:r>
-        <w:rPr/>
-        <w:t>protected getTurn(player: Player): PlayerTurn {</w:t>
-      </w:r>
-    </w:p>
-    <w:p>
-      <w:pPr>
-        <w:pStyle w:val="PreformattedText"/>
-        <w:rPr/>
-      </w:pPr>
-      <w:r>
-        <w:rPr/>
-        <w:t xml:space="preserve">    </w:t>
-      </w:r>
-      <w:r>
-        <w:rPr/>
-        <w:t>throw new Error('Method not implemented.');</w:t>
-      </w:r>
-    </w:p>
-    <w:p>
-      <w:pPr>
-        <w:pStyle w:val="PreformattedText"/>
-        <w:rPr/>
-      </w:pPr>
-      <w:r>
-        <w:rPr/>
-        <w:t xml:space="preserve">  </w:t>
-      </w:r>
-      <w:r>
-        <w:rPr/>
-        <w:t>}</w:t>
-      </w:r>
-    </w:p>
-    <w:p>
-      <w:pPr>
-        <w:pStyle w:val="PreformattedText"/>
-        <w:rPr/>
-      </w:pPr>
-      <w:r>
-        <w:rPr/>
-        <w:t xml:space="preserve">  </w:t>
-      </w:r>
-      <w:r>
-        <w:rPr/>
-        <w:t>protected execute(player: Player, turn: PlayerTurn, data: any): void {</w:t>
-      </w:r>
-    </w:p>
-    <w:p>
-      <w:pPr>
-        <w:pStyle w:val="PreformattedText"/>
-        <w:rPr/>
-      </w:pPr>
-      <w:r>
-        <w:rPr/>
-        <w:t xml:space="preserve">    </w:t>
-      </w:r>
-      <w:r>
-        <w:rPr/>
-        <w:t>throw new Error('Method not implemented.');</w:t>
-      </w:r>
-    </w:p>
-    <w:p>
-      <w:pPr>
-        <w:pStyle w:val="PreformattedText"/>
-        <w:rPr/>
-      </w:pPr>
-      <w:r>
-        <w:rPr/>
-        <w:t xml:space="preserve">  </w:t>
-      </w:r>
-      <w:r>
-        <w:rPr/>
-        <w:t>}</w:t>
-      </w:r>
-    </w:p>
-    <w:p>
-      <w:pPr>
-        <w:pStyle w:val="PreformattedText"/>
-        <w:rPr/>
-      </w:pPr>
-      <w:r>
-        <w:rPr/>
-        <w:t xml:space="preserve">  </w:t>
-      </w:r>
-      <w:r>
-        <w:rPr/>
-        <w:t>protected subtractTurn(player: Player): void {</w:t>
-      </w:r>
-    </w:p>
-    <w:p>
-      <w:pPr>
-        <w:pStyle w:val="PreformattedText"/>
-        <w:rPr/>
-      </w:pPr>
-      <w:r>
-        <w:rPr/>
-        <w:t xml:space="preserve">    </w:t>
-      </w:r>
-      <w:r>
-        <w:rPr/>
-        <w:t>throw new Error('Method not implemented.');</w:t>
-      </w:r>
-    </w:p>
-    <w:p>
-      <w:pPr>
-        <w:pStyle w:val="PreformattedText"/>
-        <w:rPr/>
-      </w:pPr>
-      <w:r>
-        <w:rPr/>
-        <w:t xml:space="preserve">  </w:t>
-      </w:r>
-      <w:r>
-        <w:rPr/>
-        <w:t>}</w:t>
-      </w:r>
-    </w:p>
-    <w:p>
-      <w:pPr>
-        <w:pStyle w:val="PreformattedText"/>
-        <w:rPr/>
-      </w:pPr>
-      <w:r>
-        <w:rPr/>
-        <w:t xml:space="preserve">  </w:t>
-      </w:r>
-      <w:r>
-        <w:rPr/>
-        <w:t>protected postOperations: ((data: any) =&gt; void)[] = [];</w:t>
-      </w:r>
-    </w:p>
-    <w:p>
-      <w:pPr>
-        <w:pStyle w:val="PreformattedText"/>
-        <w:rPr/>
-      </w:pPr>
-      <w:r>
-        <w:rPr/>
-        <w:t xml:space="preserve">  </w:t>
-      </w:r>
-      <w:r>
-        <w:rPr/>
-        <w:t>protected postOperationHooks: ((data: any) =&gt; boolean)[] = [];</w:t>
-      </w:r>
-    </w:p>
-    <w:p>
-      <w:pPr>
-        <w:pStyle w:val="PreformattedText"/>
-        <w:rPr/>
-      </w:pPr>
-      <w:r>
-        <w:rPr/>
-        <w:t>}</w:t>
-      </w:r>
-    </w:p>
-    <w:p>
-      <w:pPr>
-        <w:pStyle w:val="PreformattedText"/>
-        <w:rPr/>
-      </w:pPr>
-      <w:r>
-        <w:rPr/>
-      </w:r>
-    </w:p>
-    <w:p>
-      <w:pPr>
-        <w:pStyle w:val="PreformattedText"/>
-        <w:rPr/>
-      </w:pPr>
-      <w:r>
-        <w:rPr/>
-        <w:t>interface AttackTurnEventProps {</w:t>
-      </w:r>
-    </w:p>
-    <w:p>
-      <w:pPr>
-        <w:pStyle w:val="PreformattedText"/>
-        <w:rPr/>
-      </w:pPr>
-      <w:r>
-        <w:rPr/>
-        <w:t xml:space="preserve">  </w:t>
-      </w:r>
-      <w:r>
-        <w:rPr/>
-        <w:t>offencePlayerId: number;</w:t>
-      </w:r>
-    </w:p>
-    <w:p>
-      <w:pPr>
-        <w:pStyle w:val="PreformattedText"/>
-        <w:rPr/>
-      </w:pPr>
-      <w:r>
-        <w:rPr/>
-        <w:t xml:space="preserve">  </w:t>
-      </w:r>
-      <w:r>
-        <w:rPr/>
-        <w:t>defencePlayerId: number;</w:t>
-      </w:r>
-    </w:p>
-    <w:p>
-      <w:pPr>
-        <w:pStyle w:val="PreformattedText"/>
-        <w:rPr/>
-      </w:pPr>
-      <w:r>
-        <w:rPr/>
-        <w:t xml:space="preserve">  </w:t>
-      </w:r>
-      <w:r>
-        <w:rPr/>
-        <w:t>tile: MapTile;</w:t>
-      </w:r>
-    </w:p>
-    <w:p>
-      <w:pPr>
-        <w:pStyle w:val="PreformattedText"/>
-        <w:rPr/>
-      </w:pPr>
-      <w:r>
-        <w:rPr/>
-        <w:t xml:space="preserve">  </w:t>
-      </w:r>
-      <w:r>
-        <w:rPr/>
-        <w:t>ammoType: AmmoType;</w:t>
-      </w:r>
-    </w:p>
-    <w:p>
-      <w:pPr>
-        <w:pStyle w:val="PreformattedText"/>
-        <w:rPr/>
-      </w:pPr>
-      <w:r>
-        <w:rPr/>
-        <w:t>}</w:t>
+        <w:rPr>
+          <w:b/>
+          <w:b/>
+          <w:bCs/>
+        </w:rPr>
+      </w:pPr>
+      <w:r>
+        <w:rPr/>
       </w:r>
     </w:p>
     <w:p>
@@ -21430,10 +21656,10 @@
         <w:rPr/>
       </w:pPr>
       <w:bookmarkStart w:id="117" w:name="__RefHeading___Toc1764_1308003983"/>
-      <w:bookmarkStart w:id="118" w:name="_Toc118417830"/>
-      <w:bookmarkStart w:id="119" w:name="_Toc117796344"/>
-      <w:bookmarkStart w:id="120" w:name="_Toc117797610"/>
-      <w:bookmarkStart w:id="121" w:name="_Toc117951520"/>
+      <w:bookmarkStart w:id="118" w:name="_Toc117951520"/>
+      <w:bookmarkStart w:id="119" w:name="_Toc117797610"/>
+      <w:bookmarkStart w:id="120" w:name="_Toc117796344"/>
+      <w:bookmarkStart w:id="121" w:name="_Toc118417830"/>
       <w:bookmarkEnd w:id="117"/>
       <w:r>
         <w:rPr/>
@@ -21465,15 +21691,7 @@
       </w:pPr>
       <w:r>
         <w:rPr/>
-        <w:t>suprojektuotas ir įgyvendinta</w:t>
-      </w:r>
-      <w:r>
-        <w:rPr/>
-        <w:t>s</w:t>
-      </w:r>
-      <w:r>
-        <w:rPr/>
-        <w:t xml:space="preserve"> žaidimas „Laivų mūšis“ panaudojant programinės įrangos projektavimo šablonus,</w:t>
+        <w:t>suprojektuotas ir įgyvendintas žaidimas „Laivų mūšis“ panaudojant programinės įrangos projektavimo šablonus,</w:t>
       </w:r>
     </w:p>
     <w:p>
@@ -21492,10 +21710,10 @@
       </w:r>
     </w:p>
     <w:sectPr>
-      <w:headerReference w:type="default" r:id="rId26"/>
-      <w:headerReference w:type="first" r:id="rId27"/>
-      <w:footerReference w:type="default" r:id="rId28"/>
-      <w:footerReference w:type="first" r:id="rId29"/>
+      <w:headerReference w:type="default" r:id="rId24"/>
+      <w:headerReference w:type="first" r:id="rId25"/>
+      <w:footerReference w:type="default" r:id="rId26"/>
+      <w:footerReference w:type="first" r:id="rId27"/>
       <w:type w:val="nextPage"/>
       <w:pgSz w:w="11906" w:h="16838"/>
       <w:pgMar w:left="1418" w:right="567" w:gutter="0" w:header="567" w:top="851" w:footer="567" w:bottom="851"/>
@@ -21544,7 +21762,7 @@
       <w:rPr>
         <w:rStyle w:val="Pagenumber"/>
       </w:rPr>
-      <w:t>2</w:t>
+      <w:t>47</w:t>
     </w:r>
     <w:r>
       <w:rPr>
@@ -23095,7 +23313,7 @@
       <w:kern w:val="0"/>
       <w:sz w:val="24"/>
       <w:szCs w:val="20"/>
-      <w:lang w:eastAsia="en-US" w:val="lt-LT" w:bidi="ar-SA"/>
+      <w:lang w:val="lt-LT" w:eastAsia="en-US" w:bidi="ar-SA"/>
     </w:rPr>
   </w:style>
   <w:style w:type="paragraph" w:styleId="Textbody1" w:customStyle="1">
@@ -23378,7 +23596,7 @@
       <w:textAlignment w:val="baseline"/>
     </w:pPr>
     <w:rPr>
-      <w:rFonts w:cs="Courier New" w:ascii="Times New Roman" w:hAnsi="Times New Roman" w:eastAsia="Times New Roman"/>
+      <w:rFonts w:ascii="Times New Roman" w:hAnsi="Times New Roman" w:eastAsia="Times New Roman" w:cs="Courier New"/>
       <w:color w:val="auto"/>
       <w:kern w:val="0"/>
       <w:sz w:val="22"/>

</xml_diff>

<commit_message>
report : update description for state design pattern
</commit_message>
<xml_diff>
--- a/report/report.docx
+++ b/report/report.docx
@@ -902,7 +902,7 @@
               </w:rPr>
               <w:t>3 Išvados</w:t>
               <w:tab/>
-              <w:t>50</w:t>
+              <w:t>52</w:t>
             </w:r>
           </w:hyperlink>
           <w:r>
@@ -944,10 +944,10 @@
         <w:rPr/>
       </w:pPr>
       <w:bookmarkStart w:id="1" w:name="__RefHeading___Toc1716_1308003983"/>
-      <w:bookmarkStart w:id="2" w:name="_Toc118417807"/>
-      <w:bookmarkStart w:id="3" w:name="_Toc117796326"/>
-      <w:bookmarkStart w:id="4" w:name="_Toc117797590"/>
-      <w:bookmarkStart w:id="5" w:name="_Toc117951500"/>
+      <w:bookmarkStart w:id="2" w:name="_Toc117951500"/>
+      <w:bookmarkStart w:id="3" w:name="_Toc117797590"/>
+      <w:bookmarkStart w:id="4" w:name="_Toc117796326"/>
+      <w:bookmarkStart w:id="5" w:name="_Toc118417807"/>
       <w:bookmarkEnd w:id="1"/>
       <w:r>
         <w:rPr/>
@@ -985,10 +985,10 @@
         <w:rPr/>
       </w:pPr>
       <w:bookmarkStart w:id="6" w:name="__RefHeading___Toc1718_1308003983"/>
-      <w:bookmarkStart w:id="7" w:name="_Toc118417808"/>
-      <w:bookmarkStart w:id="8" w:name="_Toc117796327"/>
-      <w:bookmarkStart w:id="9" w:name="_Toc117797591"/>
-      <w:bookmarkStart w:id="10" w:name="_Toc117951501"/>
+      <w:bookmarkStart w:id="7" w:name="_Toc117951501"/>
+      <w:bookmarkStart w:id="8" w:name="_Toc117797591"/>
+      <w:bookmarkStart w:id="9" w:name="_Toc117796327"/>
+      <w:bookmarkStart w:id="10" w:name="_Toc118417808"/>
       <w:bookmarkEnd w:id="6"/>
       <w:r>
         <w:rPr/>
@@ -1005,10 +1005,10 @@
         <w:rPr/>
       </w:pPr>
       <w:bookmarkStart w:id="11" w:name="__RefHeading___Toc1720_1308003983"/>
-      <w:bookmarkStart w:id="12" w:name="_Toc118417809"/>
-      <w:bookmarkStart w:id="13" w:name="_Toc117796328"/>
-      <w:bookmarkStart w:id="14" w:name="_Toc117797592"/>
-      <w:bookmarkStart w:id="15" w:name="_Toc117951502"/>
+      <w:bookmarkStart w:id="12" w:name="_Toc117951502"/>
+      <w:bookmarkStart w:id="13" w:name="_Toc117797592"/>
+      <w:bookmarkStart w:id="14" w:name="_Toc117796328"/>
+      <w:bookmarkStart w:id="15" w:name="_Toc118417809"/>
       <w:bookmarkEnd w:id="11"/>
       <w:r>
         <w:rPr/>
@@ -1106,10 +1106,10 @@
         <w:rPr/>
       </w:pPr>
       <w:bookmarkStart w:id="16" w:name="__RefHeading___Toc1722_1308003983"/>
-      <w:bookmarkStart w:id="17" w:name="_Toc118417810"/>
-      <w:bookmarkStart w:id="18" w:name="_Toc117796329"/>
-      <w:bookmarkStart w:id="19" w:name="_Toc117797593"/>
-      <w:bookmarkStart w:id="20" w:name="_Toc117951503"/>
+      <w:bookmarkStart w:id="17" w:name="_Toc117951503"/>
+      <w:bookmarkStart w:id="18" w:name="_Toc117797593"/>
+      <w:bookmarkStart w:id="19" w:name="_Toc117796329"/>
+      <w:bookmarkStart w:id="20" w:name="_Toc118417810"/>
       <w:bookmarkEnd w:id="16"/>
       <w:r>
         <w:rPr/>
@@ -1384,10 +1384,10 @@
         <w:rPr/>
       </w:pPr>
       <w:bookmarkStart w:id="21" w:name="__RefHeading___Toc1724_1308003983"/>
-      <w:bookmarkStart w:id="22" w:name="_Toc118417811"/>
-      <w:bookmarkStart w:id="23" w:name="_Toc117796330"/>
-      <w:bookmarkStart w:id="24" w:name="_Toc117797594"/>
-      <w:bookmarkStart w:id="25" w:name="_Toc117951504"/>
+      <w:bookmarkStart w:id="22" w:name="_Toc117951504"/>
+      <w:bookmarkStart w:id="23" w:name="_Toc117797594"/>
+      <w:bookmarkStart w:id="24" w:name="_Toc117796330"/>
+      <w:bookmarkStart w:id="25" w:name="_Toc118417811"/>
       <w:bookmarkEnd w:id="21"/>
       <w:r>
         <w:rPr/>
@@ -1554,10 +1554,10 @@
         <w:rPr/>
       </w:pPr>
       <w:bookmarkStart w:id="26" w:name="__RefHeading___Toc1726_1308003983"/>
-      <w:bookmarkStart w:id="27" w:name="_Toc118417812"/>
-      <w:bookmarkStart w:id="28" w:name="_Toc117796331"/>
-      <w:bookmarkStart w:id="29" w:name="_Toc117797595"/>
-      <w:bookmarkStart w:id="30" w:name="_Toc117951505"/>
+      <w:bookmarkStart w:id="27" w:name="_Toc117951505"/>
+      <w:bookmarkStart w:id="28" w:name="_Toc117797595"/>
+      <w:bookmarkStart w:id="29" w:name="_Toc117796331"/>
+      <w:bookmarkStart w:id="30" w:name="_Toc118417812"/>
       <w:bookmarkEnd w:id="26"/>
       <w:r>
         <w:rPr/>
@@ -1668,10 +1668,10 @@
         <w:rPr/>
       </w:pPr>
       <w:bookmarkStart w:id="31" w:name="__RefHeading___Toc1728_1308003983"/>
-      <w:bookmarkStart w:id="32" w:name="_Toc118417813"/>
-      <w:bookmarkStart w:id="33" w:name="_Toc117796332"/>
-      <w:bookmarkStart w:id="34" w:name="_Toc117797596"/>
-      <w:bookmarkStart w:id="35" w:name="_Toc117951506"/>
+      <w:bookmarkStart w:id="32" w:name="_Toc117951506"/>
+      <w:bookmarkStart w:id="33" w:name="_Toc117797596"/>
+      <w:bookmarkStart w:id="34" w:name="_Toc117796332"/>
+      <w:bookmarkStart w:id="35" w:name="_Toc118417813"/>
       <w:bookmarkEnd w:id="31"/>
       <w:r>
         <w:rPr/>
@@ -1698,10 +1698,10 @@
         <w:rPr/>
       </w:pPr>
       <w:bookmarkStart w:id="36" w:name="__RefHeading___Toc1730_1308003983"/>
-      <w:bookmarkStart w:id="37" w:name="_Toc118417814"/>
-      <w:bookmarkStart w:id="38" w:name="_Toc117796333"/>
-      <w:bookmarkStart w:id="39" w:name="_Toc117797597"/>
-      <w:bookmarkStart w:id="40" w:name="_Toc117951507"/>
+      <w:bookmarkStart w:id="37" w:name="_Toc117951507"/>
+      <w:bookmarkStart w:id="38" w:name="_Toc117797597"/>
+      <w:bookmarkStart w:id="39" w:name="_Toc117796333"/>
+      <w:bookmarkStart w:id="40" w:name="_Toc118417814"/>
       <w:bookmarkEnd w:id="36"/>
       <w:r>
         <w:rPr/>
@@ -1809,10 +1809,10 @@
         <w:rPr/>
       </w:pPr>
       <w:bookmarkStart w:id="41" w:name="__RefHeading___Toc1732_1308003983"/>
-      <w:bookmarkStart w:id="42" w:name="_Toc118417815"/>
-      <w:bookmarkStart w:id="43" w:name="_Toc117796334"/>
-      <w:bookmarkStart w:id="44" w:name="_Toc117797598"/>
-      <w:bookmarkStart w:id="45" w:name="_Toc117951508"/>
+      <w:bookmarkStart w:id="42" w:name="_Toc117951508"/>
+      <w:bookmarkStart w:id="43" w:name="_Toc117797598"/>
+      <w:bookmarkStart w:id="44" w:name="_Toc117796334"/>
+      <w:bookmarkStart w:id="45" w:name="_Toc118417815"/>
       <w:bookmarkEnd w:id="41"/>
       <w:r>
         <w:rPr/>
@@ -1875,8 +1875,8 @@
         <w:pStyle w:val="Caption1"/>
         <w:rPr/>
       </w:pPr>
-      <w:bookmarkStart w:id="46" w:name="_Toc117951107"/>
-      <w:bookmarkStart w:id="47" w:name="_Toc117951530"/>
+      <w:bookmarkStart w:id="46" w:name="_Toc117951530"/>
+      <w:bookmarkStart w:id="47" w:name="_Toc117951107"/>
       <w:r>
         <w:rPr/>
         <w:t xml:space="preserve">Figūra </w:t>
@@ -1914,10 +1914,10 @@
         <w:rPr/>
       </w:pPr>
       <w:bookmarkStart w:id="48" w:name="__RefHeading___Toc1734_1308003983"/>
-      <w:bookmarkStart w:id="49" w:name="_Toc118417816"/>
-      <w:bookmarkStart w:id="50" w:name="_Toc117796335"/>
-      <w:bookmarkStart w:id="51" w:name="_Toc117797599"/>
-      <w:bookmarkStart w:id="52" w:name="_Toc117951509"/>
+      <w:bookmarkStart w:id="49" w:name="_Toc117951509"/>
+      <w:bookmarkStart w:id="50" w:name="_Toc117797599"/>
+      <w:bookmarkStart w:id="51" w:name="_Toc117796335"/>
+      <w:bookmarkStart w:id="52" w:name="_Toc118417816"/>
       <w:bookmarkEnd w:id="48"/>
       <w:r>
         <w:rPr/>
@@ -1934,10 +1934,10 @@
         <w:rPr/>
       </w:pPr>
       <w:bookmarkStart w:id="53" w:name="__RefHeading___Toc1736_1308003983"/>
-      <w:bookmarkStart w:id="54" w:name="_Toc118417817"/>
-      <w:bookmarkStart w:id="55" w:name="_Toc117796336"/>
-      <w:bookmarkStart w:id="56" w:name="_Toc117797600"/>
-      <w:bookmarkStart w:id="57" w:name="_Toc117951510"/>
+      <w:bookmarkStart w:id="54" w:name="_Toc117951510"/>
+      <w:bookmarkStart w:id="55" w:name="_Toc117797600"/>
+      <w:bookmarkStart w:id="56" w:name="_Toc117796336"/>
+      <w:bookmarkStart w:id="57" w:name="_Toc118417817"/>
       <w:bookmarkEnd w:id="53"/>
       <w:r>
         <w:rPr/>
@@ -2080,8 +2080,8 @@
         <w:pStyle w:val="Caption1"/>
         <w:rPr/>
       </w:pPr>
-      <w:bookmarkStart w:id="58" w:name="_Toc117951108"/>
-      <w:bookmarkStart w:id="59" w:name="_Toc117951531"/>
+      <w:bookmarkStart w:id="58" w:name="_Toc117951531"/>
+      <w:bookmarkStart w:id="59" w:name="_Toc117951108"/>
       <w:r>
         <w:rPr/>
         <w:t xml:space="preserve">Figūra </w:t>
@@ -2300,10 +2300,10 @@
         <w:rPr/>
       </w:pPr>
       <w:bookmarkStart w:id="60" w:name="__RefHeading___Toc1738_1308003983"/>
-      <w:bookmarkStart w:id="61" w:name="_Toc118417818"/>
-      <w:bookmarkStart w:id="62" w:name="_Toc117796337"/>
-      <w:bookmarkStart w:id="63" w:name="_Toc117797601"/>
-      <w:bookmarkStart w:id="64" w:name="_Toc117951511"/>
+      <w:bookmarkStart w:id="61" w:name="_Toc117951511"/>
+      <w:bookmarkStart w:id="62" w:name="_Toc117797601"/>
+      <w:bookmarkStart w:id="63" w:name="_Toc117796337"/>
+      <w:bookmarkStart w:id="64" w:name="_Toc118417818"/>
       <w:bookmarkEnd w:id="60"/>
       <w:r>
         <w:rPr/>
@@ -3230,10 +3230,10 @@
         </w:rPr>
       </w:pPr>
       <w:bookmarkStart w:id="66" w:name="__RefHeading___Toc1740_1308003983"/>
-      <w:bookmarkStart w:id="67" w:name="_Toc118417819"/>
-      <w:bookmarkStart w:id="68" w:name="_Toc117796338"/>
-      <w:bookmarkStart w:id="69" w:name="_Toc117797602"/>
-      <w:bookmarkStart w:id="70" w:name="_Toc117951512"/>
+      <w:bookmarkStart w:id="67" w:name="_Toc117951512"/>
+      <w:bookmarkStart w:id="68" w:name="_Toc117797602"/>
+      <w:bookmarkStart w:id="69" w:name="_Toc117796338"/>
+      <w:bookmarkStart w:id="70" w:name="_Toc118417819"/>
       <w:bookmarkEnd w:id="66"/>
       <w:r>
         <w:rPr>
@@ -4877,10 +4877,10 @@
         <w:rPr/>
       </w:pPr>
       <w:bookmarkStart w:id="72" w:name="__RefHeading___Toc1742_1308003983"/>
-      <w:bookmarkStart w:id="73" w:name="_Toc118417820"/>
-      <w:bookmarkStart w:id="74" w:name="_Toc117796339"/>
-      <w:bookmarkStart w:id="75" w:name="_Toc117797603"/>
-      <w:bookmarkStart w:id="76" w:name="_Toc117951513"/>
+      <w:bookmarkStart w:id="73" w:name="_Toc117951513"/>
+      <w:bookmarkStart w:id="74" w:name="_Toc117797603"/>
+      <w:bookmarkStart w:id="75" w:name="_Toc117796339"/>
+      <w:bookmarkStart w:id="76" w:name="_Toc118417820"/>
       <w:bookmarkEnd w:id="72"/>
       <w:r>
         <w:rPr/>
@@ -7102,10 +7102,10 @@
         <w:rPr/>
       </w:pPr>
       <w:bookmarkStart w:id="78" w:name="__RefHeading___Toc1744_1308003983"/>
-      <w:bookmarkStart w:id="79" w:name="_Toc118417821"/>
-      <w:bookmarkStart w:id="80" w:name="_Toc117796340"/>
-      <w:bookmarkStart w:id="81" w:name="_Toc117797604"/>
-      <w:bookmarkStart w:id="82" w:name="_Toc117951514"/>
+      <w:bookmarkStart w:id="79" w:name="_Toc117951514"/>
+      <w:bookmarkStart w:id="80" w:name="_Toc117797604"/>
+      <w:bookmarkStart w:id="81" w:name="_Toc117796340"/>
+      <w:bookmarkStart w:id="82" w:name="_Toc118417821"/>
       <w:bookmarkEnd w:id="78"/>
       <w:r>
         <w:rPr/>
@@ -7999,10 +7999,10 @@
         <w:rPr/>
       </w:pPr>
       <w:bookmarkStart w:id="85" w:name="__RefHeading___Toc1746_1308003983"/>
-      <w:bookmarkStart w:id="86" w:name="_Toc118417822"/>
-      <w:bookmarkStart w:id="87" w:name="_Toc117796341"/>
-      <w:bookmarkStart w:id="88" w:name="_Toc117797605"/>
-      <w:bookmarkStart w:id="89" w:name="_Toc117951515"/>
+      <w:bookmarkStart w:id="86" w:name="_Toc117951515"/>
+      <w:bookmarkStart w:id="87" w:name="_Toc117797605"/>
+      <w:bookmarkStart w:id="88" w:name="_Toc117796341"/>
+      <w:bookmarkStart w:id="89" w:name="_Toc118417822"/>
       <w:bookmarkEnd w:id="85"/>
       <w:r>
         <w:rPr/>
@@ -10370,10 +10370,10 @@
         <w:rPr/>
       </w:pPr>
       <w:bookmarkStart w:id="91" w:name="__RefHeading___Toc1748_1308003983"/>
-      <w:bookmarkStart w:id="92" w:name="_Toc118417823"/>
-      <w:bookmarkStart w:id="93" w:name="_Toc117796342"/>
-      <w:bookmarkStart w:id="94" w:name="_Toc117797606"/>
-      <w:bookmarkStart w:id="95" w:name="_Toc117951516"/>
+      <w:bookmarkStart w:id="92" w:name="_Toc117951516"/>
+      <w:bookmarkStart w:id="93" w:name="_Toc117797606"/>
+      <w:bookmarkStart w:id="94" w:name="_Toc117796342"/>
+      <w:bookmarkStart w:id="95" w:name="_Toc118417823"/>
       <w:bookmarkEnd w:id="91"/>
       <w:r>
         <w:rPr/>
@@ -14041,10 +14041,10 @@
         <w:rPr/>
       </w:pPr>
       <w:bookmarkStart w:id="97" w:name="__RefHeading___Toc1750_1308003983"/>
-      <w:bookmarkStart w:id="98" w:name="_Toc118417824"/>
-      <w:bookmarkStart w:id="99" w:name="_Toc117796343"/>
-      <w:bookmarkStart w:id="100" w:name="_Toc117797607"/>
-      <w:bookmarkStart w:id="101" w:name="_Toc117951517"/>
+      <w:bookmarkStart w:id="98" w:name="_Toc117951517"/>
+      <w:bookmarkStart w:id="99" w:name="_Toc117797607"/>
+      <w:bookmarkStart w:id="100" w:name="_Toc117796343"/>
+      <w:bookmarkStart w:id="101" w:name="_Toc118417824"/>
       <w:bookmarkEnd w:id="97"/>
       <w:r>
         <w:rPr/>
@@ -15401,9 +15401,9 @@
         <w:rPr/>
       </w:pPr>
       <w:bookmarkStart w:id="102" w:name="__RefHeading___Toc1752_1308003983"/>
-      <w:bookmarkStart w:id="103" w:name="_Toc118417825"/>
+      <w:bookmarkStart w:id="103" w:name="_Toc117951518"/>
       <w:bookmarkStart w:id="104" w:name="_Toc117797608"/>
-      <w:bookmarkStart w:id="105" w:name="_Toc117951518"/>
+      <w:bookmarkStart w:id="105" w:name="_Toc118417825"/>
       <w:bookmarkEnd w:id="102"/>
       <w:r>
         <w:rPr/>
@@ -16302,8 +16302,8 @@
       </w:pPr>
       <w:bookmarkStart w:id="106" w:name="__RefHeading___Toc1754_1308003983"/>
       <w:bookmarkStart w:id="107" w:name="_Toc118417826"/>
-      <w:bookmarkStart w:id="108" w:name="_Toc117797609"/>
-      <w:bookmarkStart w:id="109" w:name="_Toc117951519"/>
+      <w:bookmarkStart w:id="108" w:name="_Toc117951519"/>
+      <w:bookmarkStart w:id="109" w:name="_Toc117797609"/>
       <w:bookmarkEnd w:id="106"/>
       <w:r>
         <w:rPr/>
@@ -16353,7 +16353,7 @@
       <w:r>
         <w:rPr/>
         <w:drawing>
-          <wp:anchor behindDoc="0" distT="0" distB="0" distL="114300" distR="114300" simplePos="0" locked="0" layoutInCell="0" allowOverlap="1" relativeHeight="24">
+          <wp:anchor behindDoc="0" distT="0" distB="0" distL="114300" distR="114300" simplePos="0" locked="0" layoutInCell="0" allowOverlap="1" relativeHeight="25">
             <wp:simplePos x="0" y="0"/>
             <wp:positionH relativeFrom="page">
               <wp:posOffset>2189480</wp:posOffset>
@@ -16400,7 +16400,7 @@
         <mc:AlternateContent>
           <mc:Choice Requires="wps">
             <w:drawing>
-              <wp:anchor behindDoc="0" distT="0" distB="635" distL="114300" distR="114300" simplePos="0" locked="0" layoutInCell="0" allowOverlap="1" relativeHeight="25" wp14:anchorId="0652BB59">
+              <wp:anchor behindDoc="0" distT="0" distB="635" distL="114300" distR="114300" simplePos="0" locked="0" layoutInCell="0" allowOverlap="1" relativeHeight="26" wp14:anchorId="0652BB59">
                 <wp:simplePos x="0" y="0"/>
                 <wp:positionH relativeFrom="column">
                   <wp:posOffset>1289050</wp:posOffset>
@@ -17735,7 +17735,7 @@
       </w:pPr>
       <w:r>
         <w:drawing>
-          <wp:anchor behindDoc="0" distT="0" distB="0" distL="114300" distR="114300" simplePos="0" locked="0" layoutInCell="0" allowOverlap="1" relativeHeight="23">
+          <wp:anchor behindDoc="0" distT="0" distB="0" distL="114300" distR="114300" simplePos="0" locked="0" layoutInCell="0" allowOverlap="1" relativeHeight="24">
             <wp:simplePos x="0" y="0"/>
             <wp:positionH relativeFrom="page">
               <wp:align>center</wp:align>
@@ -17782,7 +17782,7 @@
         <mc:AlternateContent>
           <mc:Choice Requires="wps">
             <w:drawing>
-              <wp:anchor behindDoc="0" distT="0" distB="635" distL="111760" distR="114300" simplePos="0" locked="0" layoutInCell="0" allowOverlap="1" relativeHeight="27" wp14:anchorId="6C4A234D">
+              <wp:anchor behindDoc="0" distT="0" distB="635" distL="111125" distR="114300" simplePos="0" locked="0" layoutInCell="0" allowOverlap="1" relativeHeight="28" wp14:anchorId="6C4A234D">
                 <wp:simplePos x="0" y="0"/>
                 <wp:positionH relativeFrom="column">
                   <wp:posOffset>1022350</wp:posOffset>
@@ -21538,33 +21538,39 @@
         </w:rPr>
       </w:pPr>
       <w:r>
-        <w:rPr>
-          <w:b w:val="false"/>
-          <w:bCs w:val="false"/>
-        </w:rPr>
-      </w:r>
-      <w:r>
+        <w:rPr/>
         <mc:AlternateContent>
           <mc:Choice Requires="wps">
             <w:drawing>
               <wp:inline distT="0" distB="0" distL="0" distR="0">
                 <wp:extent cx="6120130" cy="3004185"/>
                 <wp:effectExtent l="0" t="0" r="0" b="0"/>
-                <wp:docPr id="29" name="Frame6"/>
+                <wp:docPr id="29" name="Shape5"/>
                 <a:graphic xmlns:a="http://schemas.openxmlformats.org/drawingml/2006/main">
                   <a:graphicData uri="http://schemas.microsoft.com/office/word/2010/wordprocessingShape">
                     <wps:wsp>
-                      <wps:cNvSpPr txBox="1"/>
+                      <wps:cNvSpPr/>
                       <wps:spPr>
                         <a:xfrm>
                           <a:off x="0" y="0"/>
-                          <a:ext cx="6120130" cy="3004185"/>
+                          <a:ext cx="6120000" cy="3004200"/>
                         </a:xfrm>
-                        <a:prstGeom prst="rect"/>
+                        <a:prstGeom prst="rect">
+                          <a:avLst/>
+                        </a:prstGeom>
                         <a:solidFill>
-                          <a:srgbClr val="FFFFFF"/>
+                          <a:srgbClr val="ffffff"/>
                         </a:solidFill>
+                        <a:ln w="0">
+                          <a:noFill/>
+                        </a:ln>
                       </wps:spPr>
+                      <wps:style>
+                        <a:lnRef idx="0"/>
+                        <a:fillRef idx="0"/>
+                        <a:effectRef idx="0"/>
+                        <a:fontRef idx="minor"/>
+                      </wps:style>
                       <wps:txbx>
                         <w:txbxContent>
                           <w:p>
@@ -21579,7 +21585,7 @@
                                 <wp:inline distT="0" distB="0" distL="0" distR="0">
                                   <wp:extent cx="6120130" cy="2752725"/>
                                   <wp:effectExtent l="0" t="0" r="0" b="0"/>
-                                  <wp:docPr id="30" name="Image3" descr=""/>
+                                  <wp:docPr id="31" name="Image3" descr=""/>
                                   <wp:cNvGraphicFramePr>
                                     <a:graphicFrameLocks xmlns:a="http://schemas.openxmlformats.org/drawingml/2006/main" noChangeAspect="1"/>
                                   </wp:cNvGraphicFramePr>
@@ -21587,7 +21593,7 @@
                                     <a:graphicData uri="http://schemas.openxmlformats.org/drawingml/2006/picture">
                                       <pic:pic xmlns:pic="http://schemas.openxmlformats.org/drawingml/2006/picture">
                                         <pic:nvPicPr>
-                                          <pic:cNvPr id="30" name="Image3" descr=""/>
+                                          <pic:cNvPr id="31" name="Image3" descr=""/>
                                           <pic:cNvPicPr>
                                             <a:picLocks noChangeAspect="1" noChangeArrowheads="1"/>
                                           </pic:cNvPicPr>
@@ -21612,6 +21618,9 @@
                                   </a:graphic>
                                 </wp:inline>
                               </w:drawing>
+                            </w:r>
+                            <w:r>
+                              <w:rPr/>
                               <w:t xml:space="preserve">Figūra </w:t>
                             </w:r>
                             <w:r>
@@ -21641,7 +21650,7 @@
                           </w:p>
                         </w:txbxContent>
                       </wps:txbx>
-                      <wps:bodyPr anchor="t" lIns="0" tIns="0" rIns="0" bIns="0">
+                      <wps:bodyPr lIns="0" rIns="0" tIns="0" bIns="0" anchor="t">
                         <a:noAutofit/>
                       </wps:bodyPr>
                     </wps:wsp>
@@ -21652,8 +21661,10 @@
           </mc:Choice>
           <mc:Fallback>
             <w:pict>
-              <v:rect style="position:absolute;rotation:-0;width:481.9pt;height:236.55pt;mso-wrap-distance-left:0pt;mso-wrap-distance-right:0pt;mso-wrap-distance-top:0pt;mso-wrap-distance-bottom:0pt;margin-top:-236.55pt;mso-position-vertical:top;mso-position-vertical-relative:text;margin-left:7.05pt;mso-position-horizontal:center;mso-position-horizontal-relative:text">
-                <v:textbox inset="0in,0in,0in,0in">
+              <v:rect id="shape_0" ID="Shape5" path="m0,0l-2147483645,0l-2147483645,-2147483646l0,-2147483646xe" fillcolor="white" stroked="f" o:allowincell="f" style="position:absolute;margin-left:0pt;margin-top:-236.6pt;width:481.85pt;height:236.5pt;mso-wrap-style:square;v-text-anchor:top;mso-position-vertical:top">
+                <v:fill o:detectmouseclick="t" type="solid" color2="black"/>
+                <v:stroke color="#3465a4" joinstyle="round" endcap="flat"/>
+                <v:textbox>
                   <w:txbxContent>
                     <w:p>
                       <w:pPr>
@@ -21667,7 +21678,7 @@
                           <wp:inline distT="0" distB="0" distL="0" distR="0">
                             <wp:extent cx="6120130" cy="2752725"/>
                             <wp:effectExtent l="0" t="0" r="0" b="0"/>
-                            <wp:docPr id="31" name="Image3" descr=""/>
+                            <wp:docPr id="32" name="Image3" descr=""/>
                             <wp:cNvGraphicFramePr>
                               <a:graphicFrameLocks xmlns:a="http://schemas.openxmlformats.org/drawingml/2006/main" noChangeAspect="1"/>
                             </wp:cNvGraphicFramePr>
@@ -21675,7 +21686,7 @@
                               <a:graphicData uri="http://schemas.openxmlformats.org/drawingml/2006/picture">
                                 <pic:pic xmlns:pic="http://schemas.openxmlformats.org/drawingml/2006/picture">
                                   <pic:nvPicPr>
-                                    <pic:cNvPr id="31" name="Image3" descr=""/>
+                                    <pic:cNvPr id="32" name="Image3" descr=""/>
                                     <pic:cNvPicPr>
                                       <a:picLocks noChangeAspect="1" noChangeArrowheads="1"/>
                                     </pic:cNvPicPr>
@@ -21700,6 +21711,9 @@
                             </a:graphic>
                           </wp:inline>
                         </w:drawing>
+                      </w:r>
+                      <w:r>
+                        <w:rPr/>
                         <w:t xml:space="preserve">Figūra </w:t>
                       </w:r>
                       <w:r>
@@ -21729,7 +21743,7 @@
                     </w:p>
                   </w:txbxContent>
                 </v:textbox>
-                <w10:wrap type="square" side="largest"/>
+                <w10:wrap type="square"/>
               </v:rect>
             </w:pict>
           </mc:Fallback>
@@ -21746,7 +21760,10 @@
         </w:rPr>
       </w:pPr>
       <w:r>
-        <w:rPr/>
+        <w:rPr>
+          <w:b w:val="false"/>
+          <w:bCs w:val="false"/>
+        </w:rPr>
       </w:r>
     </w:p>
     <w:p>
@@ -21766,7 +21783,7 @@
               <wp:inline distT="0" distB="0" distL="0" distR="0">
                 <wp:extent cx="6120130" cy="2934970"/>
                 <wp:effectExtent l="0" t="0" r="0" b="0"/>
-                <wp:docPr id="32" name="Shape5"/>
+                <wp:docPr id="33" name="Shape6"/>
                 <a:graphic xmlns:a="http://schemas.openxmlformats.org/drawingml/2006/main">
                   <a:graphicData uri="http://schemas.microsoft.com/office/word/2010/wordprocessingShape">
                     <wps:wsp>
@@ -21798,35 +21815,63 @@
                             <w:pPr>
                               <w:pStyle w:val="Figra"/>
                               <w:spacing w:before="120" w:after="120"/>
-                              <w:rPr/>
+                              <w:rPr>
+                                <w:color w:val="000000"/>
+                              </w:rPr>
                             </w:pPr>
                             <w:r>
-                              <w:rPr/>
+                              <w:rPr>
+                                <w:color w:val="000000"/>
+                              </w:rPr>
                               <w:t xml:space="preserve">Figūra </w:t>
                             </w:r>
                             <w:r>
-                              <w:rPr/>
+                              <w:rPr>
+                                <w:color w:val="000000"/>
+                              </w:rPr>
                               <w:fldChar w:fldCharType="begin"/>
                             </w:r>
                             <w:r>
-                              <w:rPr/>
+                              <w:rPr>
+                                <w:color w:val="000000"/>
+                              </w:rPr>
                               <w:instrText xml:space="preserve"> SEQ Figūra \* ARABIC </w:instrText>
                             </w:r>
                             <w:r>
-                              <w:rPr/>
+                              <w:rPr>
+                                <w:color w:val="000000"/>
+                              </w:rPr>
                               <w:fldChar w:fldCharType="separate"/>
                             </w:r>
                             <w:r>
-                              <w:rPr/>
+                              <w:rPr>
+                                <w:color w:val="000000"/>
+                              </w:rPr>
                               <w:t>23</w:t>
                             </w:r>
                             <w:r>
-                              <w:rPr/>
+                              <w:rPr>
+                                <w:color w:val="000000"/>
+                              </w:rPr>
                               <w:fldChar w:fldCharType="end"/>
                             </w:r>
                             <w:r>
-                              <w:rPr/>
-                              <w:t>: Žaidimo būsenų diagrama</w:t>
+                              <w:rPr>
+                                <w:color w:val="000000"/>
+                              </w:rPr>
+                              <w:t xml:space="preserve">: </w:t>
+                            </w:r>
+                            <w:r>
+                              <w:rPr>
+                                <w:color w:val="000000"/>
+                              </w:rPr>
+                              <w:t>ConnectionMediatorService</w:t>
+                            </w:r>
+                            <w:r>
+                              <w:rPr>
+                                <w:color w:val="000000"/>
+                              </w:rPr>
+                              <w:t xml:space="preserve"> būsenų diagrama</w:t>
                             </w:r>
                           </w:p>
                         </w:txbxContent>
@@ -21842,7 +21887,7 @@
           </mc:Choice>
           <mc:Fallback>
             <w:pict>
-              <v:rect id="shape_0" ID="Shape5" path="m0,0l-2147483645,0l-2147483645,-2147483646l0,-2147483646xe" fillcolor="white" stroked="f" o:allowincell="f" style="position:absolute;margin-left:0pt;margin-top:-231.15pt;width:481.85pt;height:231.05pt;mso-wrap-style:square;v-text-anchor:top;mso-position-vertical:top">
+              <v:rect id="shape_0" ID="Shape6" path="m0,0l-2147483645,0l-2147483645,-2147483646l0,-2147483646xe" fillcolor="white" stroked="f" o:allowincell="f" style="position:absolute;margin-left:0pt;margin-top:-231.15pt;width:481.85pt;height:231.05pt;mso-wrap-style:square;v-text-anchor:top;mso-position-vertical:top">
                 <v:fill o:detectmouseclick="t" type="solid" color2="black"/>
                 <v:stroke color="#3465a4" joinstyle="round" endcap="flat"/>
                 <v:textbox>
@@ -21851,35 +21896,63 @@
                       <w:pPr>
                         <w:pStyle w:val="Figra"/>
                         <w:spacing w:before="120" w:after="120"/>
-                        <w:rPr/>
+                        <w:rPr>
+                          <w:color w:val="000000"/>
+                        </w:rPr>
                       </w:pPr>
                       <w:r>
-                        <w:rPr/>
+                        <w:rPr>
+                          <w:color w:val="000000"/>
+                        </w:rPr>
                         <w:t xml:space="preserve">Figūra </w:t>
                       </w:r>
                       <w:r>
-                        <w:rPr/>
+                        <w:rPr>
+                          <w:color w:val="000000"/>
+                        </w:rPr>
                         <w:fldChar w:fldCharType="begin"/>
                       </w:r>
                       <w:r>
-                        <w:rPr/>
+                        <w:rPr>
+                          <w:color w:val="000000"/>
+                        </w:rPr>
                         <w:instrText xml:space="preserve"> SEQ Figūra \* ARABIC </w:instrText>
                       </w:r>
                       <w:r>
-                        <w:rPr/>
+                        <w:rPr>
+                          <w:color w:val="000000"/>
+                        </w:rPr>
                         <w:fldChar w:fldCharType="separate"/>
                       </w:r>
                       <w:r>
-                        <w:rPr/>
+                        <w:rPr>
+                          <w:color w:val="000000"/>
+                        </w:rPr>
                         <w:t>23</w:t>
                       </w:r>
                       <w:r>
-                        <w:rPr/>
+                        <w:rPr>
+                          <w:color w:val="000000"/>
+                        </w:rPr>
                         <w:fldChar w:fldCharType="end"/>
                       </w:r>
                       <w:r>
-                        <w:rPr/>
-                        <w:t>: Žaidimo būsenų diagrama</w:t>
+                        <w:rPr>
+                          <w:color w:val="000000"/>
+                        </w:rPr>
+                        <w:t xml:space="preserve">: </w:t>
+                      </w:r>
+                      <w:r>
+                        <w:rPr>
+                          <w:color w:val="000000"/>
+                        </w:rPr>
+                        <w:t>ConnectionMediatorService</w:t>
+                      </w:r>
+                      <w:r>
+                        <w:rPr>
+                          <w:color w:val="000000"/>
+                        </w:rPr>
+                        <w:t xml:space="preserve"> būsenų diagrama</w:t>
                       </w:r>
                     </w:p>
                   </w:txbxContent>
@@ -21927,1349 +22000,6 @@
     <w:p>
       <w:pPr>
         <w:pStyle w:val="PreformattedText"/>
-        <w:rPr/>
-      </w:pPr>
-      <w:r>
-        <w:rPr/>
-        <w:t>import LoggerService, { PatternTypes } from '../../LoggerService/LoggerService';</w:t>
-      </w:r>
-    </w:p>
-    <w:p>
-      <w:pPr>
-        <w:pStyle w:val="PreformattedText"/>
-        <w:rPr/>
-      </w:pPr>
-      <w:r>
-        <w:rPr/>
-        <w:t>import { MatchEventNames } from '../ConnectionMediatorService';</w:t>
-      </w:r>
-    </w:p>
-    <w:p>
-      <w:pPr>
-        <w:pStyle w:val="PreformattedText"/>
-        <w:rPr/>
-      </w:pPr>
-      <w:r>
-        <w:rPr/>
-      </w:r>
-    </w:p>
-    <w:p>
-      <w:pPr>
-        <w:pStyle w:val="PreformattedText"/>
-        <w:rPr/>
-      </w:pPr>
-      <w:r>
-        <w:rPr/>
-        <w:t>export interface IStateContext {</w:t>
-      </w:r>
-    </w:p>
-    <w:p>
-      <w:pPr>
-        <w:pStyle w:val="PreformattedText"/>
-        <w:rPr/>
-      </w:pPr>
-      <w:r>
-        <w:rPr/>
-        <w:t xml:space="preserve">  </w:t>
-      </w:r>
-      <w:r>
-        <w:rPr/>
-        <w:t>setStatefulEventHandler(stateFilter: IStateEventHandler): void;</w:t>
-      </w:r>
-    </w:p>
-    <w:p>
-      <w:pPr>
-        <w:pStyle w:val="PreformattedText"/>
-        <w:rPr/>
-      </w:pPr>
-      <w:r>
-        <w:rPr/>
-        <w:t>}</w:t>
-      </w:r>
-    </w:p>
-    <w:p>
-      <w:pPr>
-        <w:pStyle w:val="PreformattedText"/>
-        <w:rPr/>
-      </w:pPr>
-      <w:r>
-        <w:rPr/>
-        <w:t>export interface IStateEventHandler {</w:t>
-      </w:r>
-    </w:p>
-    <w:p>
-      <w:pPr>
-        <w:pStyle w:val="PreformattedText"/>
-        <w:rPr/>
-      </w:pPr>
-      <w:r>
-        <w:rPr/>
-        <w:t xml:space="preserve">  </w:t>
-      </w:r>
-      <w:r>
-        <w:rPr/>
-        <w:t>sendEvent(event: number, data: any): void;</w:t>
-      </w:r>
-    </w:p>
-    <w:p>
-      <w:pPr>
-        <w:pStyle w:val="PreformattedText"/>
-        <w:rPr/>
-      </w:pPr>
-      <w:r>
-        <w:rPr/>
-        <w:t xml:space="preserve">  </w:t>
-      </w:r>
-      <w:r>
-        <w:rPr/>
-        <w:t>isTransitionPossible(next: IStateEventHandler): boolean;</w:t>
-      </w:r>
-    </w:p>
-    <w:p>
-      <w:pPr>
-        <w:pStyle w:val="PreformattedText"/>
-        <w:rPr/>
-      </w:pPr>
-      <w:r>
-        <w:rPr/>
-        <w:t xml:space="preserve">  </w:t>
-      </w:r>
-      <w:r>
-        <w:rPr/>
-        <w:t>getName(): string;</w:t>
-      </w:r>
-    </w:p>
-    <w:p>
-      <w:pPr>
-        <w:pStyle w:val="PreformattedText"/>
-        <w:rPr/>
-      </w:pPr>
-      <w:r>
-        <w:rPr/>
-        <w:t>}</w:t>
-      </w:r>
-    </w:p>
-    <w:p>
-      <w:pPr>
-        <w:pStyle w:val="PreformattedText"/>
-        <w:rPr/>
-      </w:pPr>
-      <w:r>
-        <w:rPr/>
-      </w:r>
-    </w:p>
-    <w:p>
-      <w:pPr>
-        <w:pStyle w:val="PreformattedText"/>
-        <w:rPr/>
-      </w:pPr>
-      <w:r>
-        <w:rPr/>
-        <w:t>export abstract class MatchStateEventHandler implements IStateEventHandler {</w:t>
-      </w:r>
-    </w:p>
-    <w:p>
-      <w:pPr>
-        <w:pStyle w:val="PreformattedText"/>
-        <w:rPr/>
-      </w:pPr>
-      <w:r>
-        <w:rPr/>
-        <w:t xml:space="preserve">  </w:t>
-      </w:r>
-      <w:r>
-        <w:rPr/>
-        <w:t>protected _logger = LoggerService.Instance.getLogger(PatternTypes.State);</w:t>
-      </w:r>
-    </w:p>
-    <w:p>
-      <w:pPr>
-        <w:pStyle w:val="PreformattedText"/>
-        <w:rPr/>
-      </w:pPr>
-      <w:r>
-        <w:rPr/>
-      </w:r>
-    </w:p>
-    <w:p>
-      <w:pPr>
-        <w:pStyle w:val="PreformattedText"/>
-        <w:rPr/>
-      </w:pPr>
-      <w:r>
-        <w:rPr/>
-        <w:t xml:space="preserve">  </w:t>
-      </w:r>
-      <w:r>
-        <w:rPr/>
-        <w:t>constructor(</w:t>
-      </w:r>
-    </w:p>
-    <w:p>
-      <w:pPr>
-        <w:pStyle w:val="PreformattedText"/>
-        <w:rPr/>
-      </w:pPr>
-      <w:r>
-        <w:rPr/>
-        <w:t xml:space="preserve">    </w:t>
-      </w:r>
-      <w:r>
-        <w:rPr/>
-        <w:t>protected _context: IStateContext,</w:t>
-      </w:r>
-    </w:p>
-    <w:p>
-      <w:pPr>
-        <w:pStyle w:val="PreformattedText"/>
-        <w:rPr/>
-      </w:pPr>
-      <w:r>
-        <w:rPr/>
-        <w:t xml:space="preserve">    </w:t>
-      </w:r>
-      <w:r>
-        <w:rPr/>
-        <w:t>private _sendFunction: (event: MatchEventNames, data: any) =&gt; Promise&lt;void&gt;</w:t>
-      </w:r>
-    </w:p>
-    <w:p>
-      <w:pPr>
-        <w:pStyle w:val="PreformattedText"/>
-        <w:rPr/>
-      </w:pPr>
-      <w:r>
-        <w:rPr/>
-        <w:t xml:space="preserve">  </w:t>
-      </w:r>
-      <w:r>
-        <w:rPr/>
-        <w:t>) {}</w:t>
-      </w:r>
-    </w:p>
-    <w:p>
-      <w:pPr>
-        <w:pStyle w:val="PreformattedText"/>
-        <w:rPr/>
-      </w:pPr>
-      <w:r>
-        <w:rPr/>
-      </w:r>
-    </w:p>
-    <w:p>
-      <w:pPr>
-        <w:pStyle w:val="PreformattedText"/>
-        <w:rPr/>
-      </w:pPr>
-      <w:r>
-        <w:rPr/>
-        <w:t xml:space="preserve">  </w:t>
-      </w:r>
-      <w:r>
-        <w:rPr/>
-        <w:t>abstract isTransitionPossible(next: IStateEventHandler): boolean;</w:t>
-      </w:r>
-    </w:p>
-    <w:p>
-      <w:pPr>
-        <w:pStyle w:val="PreformattedText"/>
-        <w:rPr/>
-      </w:pPr>
-      <w:r>
-        <w:rPr/>
-        <w:t xml:space="preserve">  </w:t>
-      </w:r>
-      <w:r>
-        <w:rPr/>
-        <w:t>abstract isEventAllowed(event: MatchEventNames): boolean;</w:t>
-      </w:r>
-    </w:p>
-    <w:p>
-      <w:pPr>
-        <w:pStyle w:val="PreformattedText"/>
-        <w:rPr/>
-      </w:pPr>
-      <w:r>
-        <w:rPr/>
-        <w:t xml:space="preserve">  </w:t>
-      </w:r>
-      <w:r>
-        <w:rPr/>
-        <w:t>abstract getName(): string;</w:t>
-      </w:r>
-    </w:p>
-    <w:p>
-      <w:pPr>
-        <w:pStyle w:val="PreformattedText"/>
-        <w:rPr/>
-      </w:pPr>
-      <w:r>
-        <w:rPr/>
-      </w:r>
-    </w:p>
-    <w:p>
-      <w:pPr>
-        <w:pStyle w:val="PreformattedText"/>
-        <w:rPr/>
-      </w:pPr>
-      <w:r>
-        <w:rPr/>
-        <w:t xml:space="preserve">  </w:t>
-      </w:r>
-      <w:r>
-        <w:rPr/>
-        <w:t>sendEvent(event: MatchEventNames, data: any): Promise&lt;void&gt; {</w:t>
-      </w:r>
-    </w:p>
-    <w:p>
-      <w:pPr>
-        <w:pStyle w:val="PreformattedText"/>
-        <w:rPr/>
-      </w:pPr>
-      <w:r>
-        <w:rPr/>
-        <w:t xml:space="preserve">    </w:t>
-      </w:r>
-      <w:r>
-        <w:rPr/>
-        <w:t>if (!this.isEventAllowed(event)) {</w:t>
-      </w:r>
-    </w:p>
-    <w:p>
-      <w:pPr>
-        <w:pStyle w:val="PreformattedText"/>
-        <w:rPr/>
-      </w:pPr>
-      <w:r>
-        <w:rPr/>
-        <w:t xml:space="preserve">      </w:t>
-      </w:r>
-      <w:r>
-        <w:rPr/>
-        <w:t>this._logger.log(</w:t>
-      </w:r>
-    </w:p>
-    <w:p>
-      <w:pPr>
-        <w:pStyle w:val="PreformattedText"/>
-        <w:rPr/>
-      </w:pPr>
-      <w:r>
-        <w:rPr/>
-        <w:t xml:space="preserve">        </w:t>
-      </w:r>
-      <w:r>
-        <w:rPr/>
-        <w:t>`State ${this.getName()}: event ${event.toString()} sending FAILED`</w:t>
-      </w:r>
-    </w:p>
-    <w:p>
-      <w:pPr>
-        <w:pStyle w:val="PreformattedText"/>
-        <w:rPr/>
-      </w:pPr>
-      <w:r>
-        <w:rPr/>
-        <w:t xml:space="preserve">      </w:t>
-      </w:r>
-      <w:r>
-        <w:rPr/>
-        <w:t>);</w:t>
-      </w:r>
-    </w:p>
-    <w:p>
-      <w:pPr>
-        <w:pStyle w:val="PreformattedText"/>
-        <w:rPr/>
-      </w:pPr>
-      <w:r>
-        <w:rPr/>
-      </w:r>
-    </w:p>
-    <w:p>
-      <w:pPr>
-        <w:pStyle w:val="PreformattedText"/>
-        <w:rPr/>
-      </w:pPr>
-      <w:r>
-        <w:rPr/>
-        <w:t xml:space="preserve">      </w:t>
-      </w:r>
-      <w:r>
-        <w:rPr/>
-        <w:t>return Promise.resolve();</w:t>
-      </w:r>
-    </w:p>
-    <w:p>
-      <w:pPr>
-        <w:pStyle w:val="PreformattedText"/>
-        <w:rPr/>
-      </w:pPr>
-      <w:r>
-        <w:rPr/>
-        <w:t xml:space="preserve">    </w:t>
-      </w:r>
-      <w:r>
-        <w:rPr/>
-        <w:t>}</w:t>
-      </w:r>
-    </w:p>
-    <w:p>
-      <w:pPr>
-        <w:pStyle w:val="PreformattedText"/>
-        <w:rPr/>
-      </w:pPr>
-      <w:r>
-        <w:rPr/>
-      </w:r>
-    </w:p>
-    <w:p>
-      <w:pPr>
-        <w:pStyle w:val="PreformattedText"/>
-        <w:rPr/>
-      </w:pPr>
-      <w:r>
-        <w:rPr/>
-        <w:t xml:space="preserve">    </w:t>
-      </w:r>
-      <w:r>
-        <w:rPr/>
-        <w:t>return this._sendFunction(event, data);</w:t>
-      </w:r>
-    </w:p>
-    <w:p>
-      <w:pPr>
-        <w:pStyle w:val="PreformattedText"/>
-        <w:rPr/>
-      </w:pPr>
-      <w:r>
-        <w:rPr/>
-        <w:t xml:space="preserve">  </w:t>
-      </w:r>
-      <w:r>
-        <w:rPr/>
-        <w:t>}</w:t>
-      </w:r>
-    </w:p>
-    <w:p>
-      <w:pPr>
-        <w:pStyle w:val="PreformattedText"/>
-        <w:rPr/>
-      </w:pPr>
-      <w:r>
-        <w:rPr/>
-        <w:t>}</w:t>
-      </w:r>
-    </w:p>
-    <w:p>
-      <w:pPr>
-        <w:pStyle w:val="PreformattedText"/>
-        <w:rPr/>
-      </w:pPr>
-      <w:r>
-        <w:rPr/>
-      </w:r>
-    </w:p>
-    <w:p>
-      <w:pPr>
-        <w:pStyle w:val="PreformattedText"/>
-        <w:rPr/>
-      </w:pPr>
-      <w:r>
-        <w:rPr/>
-        <w:t>export class NewMatchStateEventHandler extends MatchStateEventHandler {</w:t>
-      </w:r>
-    </w:p>
-    <w:p>
-      <w:pPr>
-        <w:pStyle w:val="PreformattedText"/>
-        <w:rPr/>
-      </w:pPr>
-      <w:r>
-        <w:rPr/>
-        <w:t xml:space="preserve">  </w:t>
-      </w:r>
-      <w:r>
-        <w:rPr/>
-        <w:t>isTransitionPossible(next: IStateEventHandler): boolean {</w:t>
-      </w:r>
-    </w:p>
-    <w:p>
-      <w:pPr>
-        <w:pStyle w:val="PreformattedText"/>
-        <w:rPr/>
-      </w:pPr>
-      <w:r>
-        <w:rPr/>
-        <w:t xml:space="preserve">    </w:t>
-      </w:r>
-      <w:r>
-        <w:rPr/>
-        <w:t>return next instanceof MatchSettingsStateEventHandler;</w:t>
-      </w:r>
-    </w:p>
-    <w:p>
-      <w:pPr>
-        <w:pStyle w:val="PreformattedText"/>
-        <w:rPr/>
-      </w:pPr>
-      <w:r>
-        <w:rPr/>
-        <w:t xml:space="preserve">  </w:t>
-      </w:r>
-      <w:r>
-        <w:rPr/>
-        <w:t>}</w:t>
-      </w:r>
-    </w:p>
-    <w:p>
-      <w:pPr>
-        <w:pStyle w:val="PreformattedText"/>
-        <w:rPr/>
-      </w:pPr>
-      <w:r>
-        <w:rPr/>
-      </w:r>
-    </w:p>
-    <w:p>
-      <w:pPr>
-        <w:pStyle w:val="PreformattedText"/>
-        <w:rPr/>
-      </w:pPr>
-      <w:r>
-        <w:rPr/>
-        <w:t xml:space="preserve">  </w:t>
-      </w:r>
-      <w:r>
-        <w:rPr/>
-        <w:t>isEventAllowed(event: MatchEventNames): boolean {</w:t>
-      </w:r>
-    </w:p>
-    <w:p>
-      <w:pPr>
-        <w:pStyle w:val="PreformattedText"/>
-        <w:rPr/>
-      </w:pPr>
-      <w:r>
-        <w:rPr/>
-        <w:t xml:space="preserve">    </w:t>
-      </w:r>
-      <w:r>
-        <w:rPr/>
-        <w:t>const eventWhiteList = [</w:t>
-      </w:r>
-    </w:p>
-    <w:p>
-      <w:pPr>
-        <w:pStyle w:val="PreformattedText"/>
-        <w:rPr/>
-      </w:pPr>
-      <w:r>
-        <w:rPr/>
-        <w:t xml:space="preserve">      </w:t>
-      </w:r>
-      <w:r>
-        <w:rPr/>
-        <w:t>MatchEventNames.NewMatch,</w:t>
-      </w:r>
-    </w:p>
-    <w:p>
-      <w:pPr>
-        <w:pStyle w:val="PreformattedText"/>
-        <w:rPr/>
-      </w:pPr>
-      <w:r>
-        <w:rPr/>
-        <w:t xml:space="preserve">      </w:t>
-      </w:r>
-      <w:r>
-        <w:rPr/>
-        <w:t>MatchEventNames.PlayerJoined,</w:t>
-      </w:r>
-    </w:p>
-    <w:p>
-      <w:pPr>
-        <w:pStyle w:val="PreformattedText"/>
-        <w:rPr/>
-      </w:pPr>
-      <w:r>
-        <w:rPr/>
-        <w:t xml:space="preserve">      </w:t>
-      </w:r>
-      <w:r>
-        <w:rPr/>
-        <w:t>MatchEventNames.SecondPlayerJoinedConfirmation,</w:t>
-      </w:r>
-    </w:p>
-    <w:p>
-      <w:pPr>
-        <w:pStyle w:val="PreformattedText"/>
-        <w:rPr/>
-      </w:pPr>
-      <w:r>
-        <w:rPr/>
-        <w:t xml:space="preserve">    </w:t>
-      </w:r>
-      <w:r>
-        <w:rPr/>
-        <w:t>];</w:t>
-      </w:r>
-    </w:p>
-    <w:p>
-      <w:pPr>
-        <w:pStyle w:val="PreformattedText"/>
-        <w:rPr/>
-      </w:pPr>
-      <w:r>
-        <w:rPr/>
-      </w:r>
-    </w:p>
-    <w:p>
-      <w:pPr>
-        <w:pStyle w:val="PreformattedText"/>
-        <w:rPr/>
-      </w:pPr>
-      <w:r>
-        <w:rPr/>
-        <w:t xml:space="preserve">    </w:t>
-      </w:r>
-      <w:r>
-        <w:rPr/>
-        <w:t>return eventWhiteList.includes(event);</w:t>
-      </w:r>
-    </w:p>
-    <w:p>
-      <w:pPr>
-        <w:pStyle w:val="PreformattedText"/>
-        <w:rPr/>
-      </w:pPr>
-      <w:r>
-        <w:rPr/>
-        <w:t xml:space="preserve">  </w:t>
-      </w:r>
-      <w:r>
-        <w:rPr/>
-        <w:t>}</w:t>
-      </w:r>
-    </w:p>
-    <w:p>
-      <w:pPr>
-        <w:pStyle w:val="PreformattedText"/>
-        <w:rPr/>
-      </w:pPr>
-      <w:r>
-        <w:rPr/>
-      </w:r>
-    </w:p>
-    <w:p>
-      <w:pPr>
-        <w:pStyle w:val="PreformattedText"/>
-        <w:rPr/>
-      </w:pPr>
-      <w:r>
-        <w:rPr/>
-        <w:t xml:space="preserve">  </w:t>
-      </w:r>
-      <w:r>
-        <w:rPr/>
-        <w:t>getName(): string {</w:t>
-      </w:r>
-    </w:p>
-    <w:p>
-      <w:pPr>
-        <w:pStyle w:val="PreformattedText"/>
-        <w:rPr/>
-      </w:pPr>
-      <w:r>
-        <w:rPr/>
-        <w:t xml:space="preserve">    </w:t>
-      </w:r>
-      <w:r>
-        <w:rPr/>
-        <w:t>return NewMatchStateEventHandler.name;</w:t>
-      </w:r>
-    </w:p>
-    <w:p>
-      <w:pPr>
-        <w:pStyle w:val="PreformattedText"/>
-        <w:rPr/>
-      </w:pPr>
-      <w:r>
-        <w:rPr/>
-        <w:t xml:space="preserve">  </w:t>
-      </w:r>
-      <w:r>
-        <w:rPr/>
-        <w:t>}</w:t>
-      </w:r>
-    </w:p>
-    <w:p>
-      <w:pPr>
-        <w:pStyle w:val="PreformattedText"/>
-        <w:rPr/>
-      </w:pPr>
-      <w:r>
-        <w:rPr/>
-        <w:t>}</w:t>
-      </w:r>
-    </w:p>
-    <w:p>
-      <w:pPr>
-        <w:pStyle w:val="PreformattedText"/>
-        <w:rPr/>
-      </w:pPr>
-      <w:r>
-        <w:rPr/>
-      </w:r>
-    </w:p>
-    <w:p>
-      <w:pPr>
-        <w:pStyle w:val="PreformattedText"/>
-        <w:rPr/>
-      </w:pPr>
-      <w:r>
-        <w:rPr/>
-        <w:t>export class MatchSettingsStateEventHandler extends MatchStateEventHandler {</w:t>
-      </w:r>
-    </w:p>
-    <w:p>
-      <w:pPr>
-        <w:pStyle w:val="PreformattedText"/>
-        <w:rPr/>
-      </w:pPr>
-      <w:r>
-        <w:rPr/>
-        <w:t xml:space="preserve">  </w:t>
-      </w:r>
-      <w:r>
-        <w:rPr/>
-        <w:t>isTransitionPossible(next: IStateEventHandler): boolean {</w:t>
-      </w:r>
-    </w:p>
-    <w:p>
-      <w:pPr>
-        <w:pStyle w:val="PreformattedText"/>
-        <w:rPr/>
-      </w:pPr>
-      <w:r>
-        <w:rPr/>
-        <w:t xml:space="preserve">    </w:t>
-      </w:r>
-      <w:r>
-        <w:rPr/>
-        <w:t>return (</w:t>
-      </w:r>
-    </w:p>
-    <w:p>
-      <w:pPr>
-        <w:pStyle w:val="PreformattedText"/>
-        <w:rPr/>
-      </w:pPr>
-      <w:r>
-        <w:rPr/>
-        <w:t xml:space="preserve">      </w:t>
-      </w:r>
-      <w:r>
-        <w:rPr/>
-        <w:t>next instanceof PlayerTurnStateEventHandler ||</w:t>
-      </w:r>
-    </w:p>
-    <w:p>
-      <w:pPr>
-        <w:pStyle w:val="PreformattedText"/>
-        <w:rPr/>
-      </w:pPr>
-      <w:r>
-        <w:rPr/>
-        <w:t xml:space="preserve">      </w:t>
-      </w:r>
-      <w:r>
-        <w:rPr/>
-        <w:t>next instanceof EnemyTurnStateEventHandler</w:t>
-      </w:r>
-    </w:p>
-    <w:p>
-      <w:pPr>
-        <w:pStyle w:val="PreformattedText"/>
-        <w:rPr/>
-      </w:pPr>
-      <w:r>
-        <w:rPr/>
-        <w:t xml:space="preserve">    </w:t>
-      </w:r>
-      <w:r>
-        <w:rPr/>
-        <w:t>);</w:t>
-      </w:r>
-    </w:p>
-    <w:p>
-      <w:pPr>
-        <w:pStyle w:val="PreformattedText"/>
-        <w:rPr/>
-      </w:pPr>
-      <w:r>
-        <w:rPr/>
-        <w:t xml:space="preserve">  </w:t>
-      </w:r>
-      <w:r>
-        <w:rPr/>
-        <w:t>}</w:t>
-      </w:r>
-    </w:p>
-    <w:p>
-      <w:pPr>
-        <w:pStyle w:val="PreformattedText"/>
-        <w:rPr/>
-      </w:pPr>
-      <w:r>
-        <w:rPr/>
-      </w:r>
-    </w:p>
-    <w:p>
-      <w:pPr>
-        <w:pStyle w:val="PreformattedText"/>
-        <w:rPr/>
-      </w:pPr>
-      <w:r>
-        <w:rPr/>
-        <w:t xml:space="preserve">  </w:t>
-      </w:r>
-      <w:r>
-        <w:rPr/>
-        <w:t>isEventAllowed(event: MatchEventNames): boolean {</w:t>
-      </w:r>
-    </w:p>
-    <w:p>
-      <w:pPr>
-        <w:pStyle w:val="PreformattedText"/>
-        <w:rPr/>
-      </w:pPr>
-      <w:r>
-        <w:rPr/>
-        <w:t xml:space="preserve">    </w:t>
-      </w:r>
-      <w:r>
-        <w:rPr/>
-        <w:t>const eventWhiteList = [</w:t>
-      </w:r>
-    </w:p>
-    <w:p>
-      <w:pPr>
-        <w:pStyle w:val="PreformattedText"/>
-        <w:rPr/>
-      </w:pPr>
-      <w:r>
-        <w:rPr/>
-        <w:t xml:space="preserve">      </w:t>
-      </w:r>
-      <w:r>
-        <w:rPr/>
-        <w:t>MatchEventNames.PlayerUpdatedMatchSettings,</w:t>
-      </w:r>
-    </w:p>
-    <w:p>
-      <w:pPr>
-        <w:pStyle w:val="PreformattedText"/>
-        <w:rPr/>
-      </w:pPr>
-      <w:r>
-        <w:rPr/>
-        <w:t xml:space="preserve">      </w:t>
-      </w:r>
-      <w:r>
-        <w:rPr/>
-        <w:t>MatchEventNames.PlayerLockedInSettings,</w:t>
-      </w:r>
-    </w:p>
-    <w:p>
-      <w:pPr>
-        <w:pStyle w:val="PreformattedText"/>
-        <w:rPr/>
-      </w:pPr>
-      <w:r>
-        <w:rPr/>
-        <w:t xml:space="preserve">      </w:t>
-      </w:r>
-      <w:r>
-        <w:rPr/>
-        <w:t>MatchEventNames.MatchStarted,</w:t>
-      </w:r>
-    </w:p>
-    <w:p>
-      <w:pPr>
-        <w:pStyle w:val="PreformattedText"/>
-        <w:rPr/>
-      </w:pPr>
-      <w:r>
-        <w:rPr/>
-        <w:t xml:space="preserve">      </w:t>
-      </w:r>
-      <w:r>
-        <w:rPr/>
-        <w:t>MatchEventNames.PlayerFirstTurnClaim,</w:t>
-      </w:r>
-    </w:p>
-    <w:p>
-      <w:pPr>
-        <w:pStyle w:val="PreformattedText"/>
-        <w:rPr/>
-      </w:pPr>
-      <w:r>
-        <w:rPr/>
-        <w:t xml:space="preserve">    </w:t>
-      </w:r>
-      <w:r>
-        <w:rPr/>
-        <w:t>];</w:t>
-      </w:r>
-    </w:p>
-    <w:p>
-      <w:pPr>
-        <w:pStyle w:val="PreformattedText"/>
-        <w:rPr/>
-      </w:pPr>
-      <w:r>
-        <w:rPr/>
-      </w:r>
-    </w:p>
-    <w:p>
-      <w:pPr>
-        <w:pStyle w:val="PreformattedText"/>
-        <w:rPr/>
-      </w:pPr>
-      <w:r>
-        <w:rPr/>
-        <w:t xml:space="preserve">    </w:t>
-      </w:r>
-      <w:r>
-        <w:rPr/>
-        <w:t>return eventWhiteList.includes(event);</w:t>
-      </w:r>
-    </w:p>
-    <w:p>
-      <w:pPr>
-        <w:pStyle w:val="PreformattedText"/>
-        <w:rPr/>
-      </w:pPr>
-      <w:r>
-        <w:rPr/>
-        <w:t xml:space="preserve">  </w:t>
-      </w:r>
-      <w:r>
-        <w:rPr/>
-        <w:t>}</w:t>
-      </w:r>
-    </w:p>
-    <w:p>
-      <w:pPr>
-        <w:pStyle w:val="PreformattedText"/>
-        <w:rPr/>
-      </w:pPr>
-      <w:r>
-        <w:rPr/>
-      </w:r>
-    </w:p>
-    <w:p>
-      <w:pPr>
-        <w:pStyle w:val="PreformattedText"/>
-        <w:rPr/>
-      </w:pPr>
-      <w:r>
-        <w:rPr/>
-        <w:t xml:space="preserve">  </w:t>
-      </w:r>
-      <w:r>
-        <w:rPr/>
-        <w:t>getName(): string {</w:t>
-      </w:r>
-    </w:p>
-    <w:p>
-      <w:pPr>
-        <w:pStyle w:val="PreformattedText"/>
-        <w:rPr/>
-      </w:pPr>
-      <w:r>
-        <w:rPr/>
-        <w:t xml:space="preserve">    </w:t>
-      </w:r>
-      <w:r>
-        <w:rPr/>
-        <w:t>return MatchSettingsStateEventHandler.name;</w:t>
-      </w:r>
-    </w:p>
-    <w:p>
-      <w:pPr>
-        <w:pStyle w:val="PreformattedText"/>
-        <w:rPr/>
-      </w:pPr>
-      <w:r>
-        <w:rPr/>
-        <w:t xml:space="preserve">  </w:t>
-      </w:r>
-      <w:r>
-        <w:rPr/>
-        <w:t>}</w:t>
-      </w:r>
-    </w:p>
-    <w:p>
-      <w:pPr>
-        <w:pStyle w:val="PreformattedText"/>
-        <w:rPr/>
-      </w:pPr>
-      <w:r>
-        <w:rPr/>
-        <w:t>}</w:t>
-      </w:r>
-    </w:p>
-    <w:p>
-      <w:pPr>
-        <w:pStyle w:val="PreformattedText"/>
-        <w:rPr/>
-      </w:pPr>
-      <w:r>
-        <w:rPr/>
-      </w:r>
-    </w:p>
-    <w:p>
-      <w:pPr>
-        <w:pStyle w:val="PreformattedText"/>
-        <w:rPr/>
-      </w:pPr>
-      <w:r>
-        <w:rPr/>
-        <w:t>export class PlayerTurnStateEventHandler extends MatchStateEventHandler {</w:t>
-      </w:r>
-    </w:p>
-    <w:p>
-      <w:pPr>
-        <w:pStyle w:val="PreformattedText"/>
-        <w:rPr/>
-      </w:pPr>
-      <w:r>
-        <w:rPr/>
-        <w:t xml:space="preserve">  </w:t>
-      </w:r>
-      <w:r>
-        <w:rPr/>
-        <w:t>isTransitionPossible(next: IStateEventHandler): boolean {</w:t>
-      </w:r>
-    </w:p>
-    <w:p>
-      <w:pPr>
-        <w:pStyle w:val="PreformattedText"/>
-        <w:rPr/>
-      </w:pPr>
-      <w:r>
-        <w:rPr/>
-        <w:t xml:space="preserve">    </w:t>
-      </w:r>
-      <w:r>
-        <w:rPr/>
-        <w:t>return next instanceof EnemyTurnStateEventHandler;</w:t>
-      </w:r>
-    </w:p>
-    <w:p>
-      <w:pPr>
-        <w:pStyle w:val="PreformattedText"/>
-        <w:rPr/>
-      </w:pPr>
-      <w:r>
-        <w:rPr/>
-        <w:t xml:space="preserve">  </w:t>
-      </w:r>
-      <w:r>
-        <w:rPr/>
-        <w:t>}</w:t>
-      </w:r>
-    </w:p>
-    <w:p>
-      <w:pPr>
-        <w:pStyle w:val="PreformattedText"/>
-        <w:rPr/>
-      </w:pPr>
-      <w:r>
-        <w:rPr/>
-      </w:r>
-    </w:p>
-    <w:p>
-      <w:pPr>
-        <w:pStyle w:val="PreformattedText"/>
-        <w:rPr/>
-      </w:pPr>
-      <w:r>
-        <w:rPr/>
-        <w:t xml:space="preserve">  </w:t>
-      </w:r>
-      <w:r>
-        <w:rPr/>
-        <w:t>isEventAllowed(event: MatchEventNames): boolean {</w:t>
-      </w:r>
-    </w:p>
-    <w:p>
-      <w:pPr>
-        <w:pStyle w:val="PreformattedText"/>
-        <w:rPr/>
-      </w:pPr>
-      <w:r>
-        <w:rPr/>
-        <w:t xml:space="preserve">    </w:t>
-      </w:r>
-      <w:r>
-        <w:rPr/>
-        <w:t>return event === MatchEventNames.AttackPerformed;</w:t>
-      </w:r>
-    </w:p>
-    <w:p>
-      <w:pPr>
-        <w:pStyle w:val="PreformattedText"/>
-        <w:rPr/>
-      </w:pPr>
-      <w:r>
-        <w:rPr/>
-        <w:t xml:space="preserve">  </w:t>
-      </w:r>
-      <w:r>
-        <w:rPr/>
-        <w:t>}</w:t>
-      </w:r>
-    </w:p>
-    <w:p>
-      <w:pPr>
-        <w:pStyle w:val="PreformattedText"/>
-        <w:rPr/>
-      </w:pPr>
-      <w:r>
-        <w:rPr/>
-      </w:r>
-    </w:p>
-    <w:p>
-      <w:pPr>
-        <w:pStyle w:val="PreformattedText"/>
-        <w:rPr/>
-      </w:pPr>
-      <w:r>
-        <w:rPr/>
-        <w:t xml:space="preserve">  </w:t>
-      </w:r>
-      <w:r>
-        <w:rPr/>
-        <w:t>getName(): string {</w:t>
-      </w:r>
-    </w:p>
-    <w:p>
-      <w:pPr>
-        <w:pStyle w:val="PreformattedText"/>
-        <w:rPr/>
-      </w:pPr>
-      <w:r>
-        <w:rPr/>
-        <w:t xml:space="preserve">    </w:t>
-      </w:r>
-      <w:r>
-        <w:rPr/>
-        <w:t>return PlayerTurnStateEventHandler.name;</w:t>
-      </w:r>
-    </w:p>
-    <w:p>
-      <w:pPr>
-        <w:pStyle w:val="PreformattedText"/>
-        <w:rPr/>
-      </w:pPr>
-      <w:r>
-        <w:rPr/>
-        <w:t xml:space="preserve">  </w:t>
-      </w:r>
-      <w:r>
-        <w:rPr/>
-        <w:t>}</w:t>
-      </w:r>
-    </w:p>
-    <w:p>
-      <w:pPr>
-        <w:pStyle w:val="PreformattedText"/>
-        <w:rPr/>
-      </w:pPr>
-      <w:r>
-        <w:rPr/>
-        <w:t>}</w:t>
-      </w:r>
-    </w:p>
-    <w:p>
-      <w:pPr>
-        <w:pStyle w:val="PreformattedText"/>
-        <w:rPr/>
-      </w:pPr>
-      <w:r>
-        <w:rPr/>
-      </w:r>
-    </w:p>
-    <w:p>
-      <w:pPr>
-        <w:pStyle w:val="PreformattedText"/>
-        <w:rPr/>
-      </w:pPr>
-      <w:r>
-        <w:rPr/>
-        <w:t>export class EnemyTurnStateEventHandler extends MatchStateEventHandler {</w:t>
-      </w:r>
-    </w:p>
-    <w:p>
-      <w:pPr>
-        <w:pStyle w:val="PreformattedText"/>
-        <w:rPr/>
-      </w:pPr>
-      <w:r>
-        <w:rPr/>
-        <w:t xml:space="preserve">  </w:t>
-      </w:r>
-      <w:r>
-        <w:rPr/>
-        <w:t>isTransitionPossible(next: IStateEventHandler): boolean {</w:t>
-      </w:r>
-    </w:p>
-    <w:p>
-      <w:pPr>
-        <w:pStyle w:val="PreformattedText"/>
-        <w:rPr/>
-      </w:pPr>
-      <w:r>
-        <w:rPr/>
-        <w:t xml:space="preserve">    </w:t>
-      </w:r>
-      <w:r>
-        <w:rPr/>
-        <w:t>return next instanceof PlayerTurnStateEventHandler;</w:t>
-      </w:r>
-    </w:p>
-    <w:p>
-      <w:pPr>
-        <w:pStyle w:val="PreformattedText"/>
-        <w:rPr/>
-      </w:pPr>
-      <w:r>
-        <w:rPr/>
-        <w:t xml:space="preserve">  </w:t>
-      </w:r>
-      <w:r>
-        <w:rPr/>
-        <w:t>}</w:t>
-      </w:r>
-    </w:p>
-    <w:p>
-      <w:pPr>
-        <w:pStyle w:val="PreformattedText"/>
-        <w:rPr/>
-      </w:pPr>
-      <w:r>
-        <w:rPr/>
-      </w:r>
-    </w:p>
-    <w:p>
-      <w:pPr>
-        <w:pStyle w:val="PreformattedText"/>
-        <w:rPr/>
-      </w:pPr>
-      <w:r>
-        <w:rPr/>
-        <w:t xml:space="preserve">  </w:t>
-      </w:r>
-      <w:r>
-        <w:rPr/>
-        <w:t>isEventAllowed(event: MatchEventNames): boolean {</w:t>
-      </w:r>
-    </w:p>
-    <w:p>
-      <w:pPr>
-        <w:pStyle w:val="PreformattedText"/>
-        <w:rPr/>
-      </w:pPr>
-      <w:r>
-        <w:rPr/>
-        <w:t xml:space="preserve">    </w:t>
-      </w:r>
-      <w:r>
-        <w:rPr/>
-        <w:t>return false;</w:t>
-      </w:r>
-    </w:p>
-    <w:p>
-      <w:pPr>
-        <w:pStyle w:val="PreformattedText"/>
-        <w:rPr/>
-      </w:pPr>
-      <w:r>
-        <w:rPr/>
-        <w:t xml:space="preserve">  </w:t>
-      </w:r>
-      <w:r>
-        <w:rPr/>
-        <w:t>}</w:t>
-      </w:r>
-    </w:p>
-    <w:p>
-      <w:pPr>
-        <w:pStyle w:val="PreformattedText"/>
-        <w:rPr/>
-      </w:pPr>
-      <w:r>
-        <w:rPr/>
-      </w:r>
-    </w:p>
-    <w:p>
-      <w:pPr>
-        <w:pStyle w:val="PreformattedText"/>
-        <w:rPr/>
-      </w:pPr>
-      <w:r>
-        <w:rPr/>
-        <w:t xml:space="preserve">  </w:t>
-      </w:r>
-      <w:r>
-        <w:rPr/>
-        <w:t>getName(): string {</w:t>
-      </w:r>
-    </w:p>
-    <w:p>
-      <w:pPr>
-        <w:pStyle w:val="PreformattedText"/>
-        <w:rPr/>
-      </w:pPr>
-      <w:r>
-        <w:rPr/>
-        <w:t xml:space="preserve">    </w:t>
-      </w:r>
-      <w:r>
-        <w:rPr/>
-        <w:t>return EnemyTurnStateEventHandler.name;</w:t>
-      </w:r>
-    </w:p>
-    <w:p>
-      <w:pPr>
-        <w:pStyle w:val="PreformattedText"/>
-        <w:rPr/>
-      </w:pPr>
-      <w:r>
-        <w:rPr/>
-        <w:t xml:space="preserve">  </w:t>
-      </w:r>
-      <w:r>
-        <w:rPr/>
-        <w:t>}</w:t>
-      </w:r>
-    </w:p>
-    <w:p>
-      <w:pPr>
-        <w:pStyle w:val="PreformattedText"/>
-        <w:rPr/>
-      </w:pPr>
-      <w:r>
-        <w:rPr/>
-        <w:t>}</w:t>
-      </w:r>
-    </w:p>
-    <w:p>
-      <w:pPr>
-        <w:pStyle w:val="Standard"/>
         <w:rPr>
           <w:b/>
           <w:b/>
@@ -23281,6 +22011,2571 @@
           <w:b/>
           <w:bCs/>
         </w:rPr>
+        <w:t>ConnectionMediatorService.ts</w:t>
+      </w:r>
+    </w:p>
+    <w:p>
+      <w:pPr>
+        <w:pStyle w:val="PreformattedText"/>
+        <w:rPr>
+          <w:b w:val="false"/>
+          <w:b w:val="false"/>
+          <w:bCs w:val="false"/>
+        </w:rPr>
+      </w:pPr>
+      <w:r>
+        <w:rPr>
+          <w:b w:val="false"/>
+          <w:bCs w:val="false"/>
+        </w:rPr>
+        <w:t>export default class ConnectionMediatorService</w:t>
+      </w:r>
+    </w:p>
+    <w:p>
+      <w:pPr>
+        <w:pStyle w:val="PreformattedText"/>
+        <w:rPr>
+          <w:b w:val="false"/>
+          <w:b w:val="false"/>
+          <w:bCs w:val="false"/>
+        </w:rPr>
+      </w:pPr>
+      <w:r>
+        <w:rPr>
+          <w:b w:val="false"/>
+          <w:bCs w:val="false"/>
+        </w:rPr>
+        <w:t xml:space="preserve">  </w:t>
+      </w:r>
+      <w:r>
+        <w:rPr>
+          <w:b w:val="false"/>
+          <w:bCs w:val="false"/>
+        </w:rPr>
+        <w:t>extends MatchEventsSubject</w:t>
+      </w:r>
+    </w:p>
+    <w:p>
+      <w:pPr>
+        <w:pStyle w:val="PreformattedText"/>
+        <w:rPr>
+          <w:b w:val="false"/>
+          <w:b w:val="false"/>
+          <w:bCs w:val="false"/>
+        </w:rPr>
+      </w:pPr>
+      <w:r>
+        <w:rPr>
+          <w:b w:val="false"/>
+          <w:bCs w:val="false"/>
+        </w:rPr>
+        <w:t xml:space="preserve">  </w:t>
+      </w:r>
+      <w:r>
+        <w:rPr>
+          <w:b w:val="false"/>
+          <w:bCs w:val="false"/>
+        </w:rPr>
+        <w:t>implements IStateContext</w:t>
+      </w:r>
+    </w:p>
+    <w:p>
+      <w:pPr>
+        <w:pStyle w:val="PreformattedText"/>
+        <w:rPr>
+          <w:b w:val="false"/>
+          <w:b w:val="false"/>
+          <w:bCs w:val="false"/>
+        </w:rPr>
+      </w:pPr>
+      <w:r>
+        <w:rPr>
+          <w:b w:val="false"/>
+          <w:bCs w:val="false"/>
+        </w:rPr>
+        <w:t>{</w:t>
+      </w:r>
+    </w:p>
+    <w:p>
+      <w:pPr>
+        <w:pStyle w:val="PreformattedText"/>
+        <w:rPr>
+          <w:b w:val="false"/>
+          <w:b w:val="false"/>
+          <w:bCs w:val="false"/>
+        </w:rPr>
+      </w:pPr>
+      <w:r>
+        <w:rPr>
+          <w:b w:val="false"/>
+          <w:bCs w:val="false"/>
+        </w:rPr>
+        <w:t xml:space="preserve">  </w:t>
+      </w:r>
+      <w:r>
+        <w:rPr>
+          <w:b w:val="false"/>
+          <w:bCs w:val="false"/>
+        </w:rPr>
+        <w:t>/* other class members /*</w:t>
+      </w:r>
+    </w:p>
+    <w:p>
+      <w:pPr>
+        <w:pStyle w:val="PreformattedText"/>
+        <w:rPr>
+          <w:b w:val="false"/>
+          <w:b w:val="false"/>
+          <w:bCs w:val="false"/>
+        </w:rPr>
+      </w:pPr>
+      <w:r>
+        <w:rPr>
+          <w:b w:val="false"/>
+          <w:bCs w:val="false"/>
+        </w:rPr>
+      </w:r>
+    </w:p>
+    <w:p>
+      <w:pPr>
+        <w:pStyle w:val="PreformattedText"/>
+        <w:rPr>
+          <w:b w:val="false"/>
+          <w:b w:val="false"/>
+          <w:bCs w:val="false"/>
+        </w:rPr>
+      </w:pPr>
+      <w:r>
+        <w:rPr>
+          <w:b w:val="false"/>
+          <w:bCs w:val="false"/>
+        </w:rPr>
+        <w:t xml:space="preserve">  </w:t>
+      </w:r>
+      <w:r>
+        <w:rPr>
+          <w:b w:val="false"/>
+          <w:bCs w:val="false"/>
+        </w:rPr>
+        <w:t>private _connection: HubConnection;</w:t>
+      </w:r>
+    </w:p>
+    <w:p>
+      <w:pPr>
+        <w:pStyle w:val="PreformattedText"/>
+        <w:rPr>
+          <w:b w:val="false"/>
+          <w:b w:val="false"/>
+          <w:bCs w:val="false"/>
+        </w:rPr>
+      </w:pPr>
+      <w:r>
+        <w:rPr>
+          <w:b w:val="false"/>
+          <w:bCs w:val="false"/>
+        </w:rPr>
+        <w:t xml:space="preserve">  </w:t>
+      </w:r>
+      <w:r>
+        <w:rPr>
+          <w:b w:val="false"/>
+          <w:bCs w:val="false"/>
+        </w:rPr>
+        <w:t>private _statefulEventHandler: IstateEventHandler;</w:t>
+      </w:r>
+    </w:p>
+    <w:p>
+      <w:pPr>
+        <w:pStyle w:val="PreformattedText"/>
+        <w:rPr>
+          <w:b w:val="false"/>
+          <w:b w:val="false"/>
+          <w:bCs w:val="false"/>
+        </w:rPr>
+      </w:pPr>
+      <w:r>
+        <w:rPr>
+          <w:b w:val="false"/>
+          <w:bCs w:val="false"/>
+        </w:rPr>
+      </w:r>
+    </w:p>
+    <w:p>
+      <w:pPr>
+        <w:pStyle w:val="PreformattedText"/>
+        <w:rPr>
+          <w:b w:val="false"/>
+          <w:b w:val="false"/>
+          <w:bCs w:val="false"/>
+        </w:rPr>
+      </w:pPr>
+      <w:r>
+        <w:rPr>
+          <w:b w:val="false"/>
+          <w:bCs w:val="false"/>
+        </w:rPr>
+        <w:t xml:space="preserve">  </w:t>
+      </w:r>
+      <w:r>
+        <w:rPr>
+          <w:b w:val="false"/>
+          <w:bCs w:val="false"/>
+        </w:rPr>
+        <w:t>private constructor() {</w:t>
+      </w:r>
+    </w:p>
+    <w:p>
+      <w:pPr>
+        <w:pStyle w:val="PreformattedText"/>
+        <w:rPr>
+          <w:b w:val="false"/>
+          <w:b w:val="false"/>
+          <w:bCs w:val="false"/>
+        </w:rPr>
+      </w:pPr>
+      <w:r>
+        <w:rPr>
+          <w:b w:val="false"/>
+          <w:bCs w:val="false"/>
+        </w:rPr>
+        <w:t xml:space="preserve">    </w:t>
+      </w:r>
+      <w:r>
+        <w:rPr>
+          <w:b w:val="false"/>
+          <w:bCs w:val="false"/>
+        </w:rPr>
+        <w:t>super();</w:t>
+      </w:r>
+    </w:p>
+    <w:p>
+      <w:pPr>
+        <w:pStyle w:val="PreformattedText"/>
+        <w:rPr>
+          <w:b w:val="false"/>
+          <w:b w:val="false"/>
+          <w:bCs w:val="false"/>
+        </w:rPr>
+      </w:pPr>
+      <w:r>
+        <w:rPr>
+          <w:b w:val="false"/>
+          <w:bCs w:val="false"/>
+        </w:rPr>
+      </w:r>
+    </w:p>
+    <w:p>
+      <w:pPr>
+        <w:pStyle w:val="PreformattedText"/>
+        <w:rPr>
+          <w:b w:val="false"/>
+          <w:b w:val="false"/>
+          <w:bCs w:val="false"/>
+        </w:rPr>
+      </w:pPr>
+      <w:r>
+        <w:rPr>
+          <w:b w:val="false"/>
+          <w:bCs w:val="false"/>
+        </w:rPr>
+        <w:t xml:space="preserve">    </w:t>
+      </w:r>
+      <w:r>
+        <w:rPr>
+          <w:b w:val="false"/>
+          <w:bCs w:val="false"/>
+        </w:rPr>
+        <w:t>/* other constructor statements */</w:t>
+      </w:r>
+    </w:p>
+    <w:p>
+      <w:pPr>
+        <w:pStyle w:val="PreformattedText"/>
+        <w:rPr>
+          <w:b w:val="false"/>
+          <w:b w:val="false"/>
+          <w:bCs w:val="false"/>
+        </w:rPr>
+      </w:pPr>
+      <w:r>
+        <w:rPr>
+          <w:b w:val="false"/>
+          <w:bCs w:val="false"/>
+        </w:rPr>
+      </w:r>
+    </w:p>
+    <w:p>
+      <w:pPr>
+        <w:pStyle w:val="PreformattedText"/>
+        <w:rPr>
+          <w:b w:val="false"/>
+          <w:b w:val="false"/>
+          <w:bCs w:val="false"/>
+        </w:rPr>
+      </w:pPr>
+      <w:r>
+        <w:rPr>
+          <w:b w:val="false"/>
+          <w:bCs w:val="false"/>
+        </w:rPr>
+        <w:t xml:space="preserve">    </w:t>
+      </w:r>
+      <w:r>
+        <w:rPr>
+          <w:b w:val="false"/>
+          <w:bCs w:val="false"/>
+        </w:rPr>
+        <w:t>this._statefulEventHandler = new NewMatchStateEventHandler(</w:t>
+      </w:r>
+    </w:p>
+    <w:p>
+      <w:pPr>
+        <w:pStyle w:val="PreformattedText"/>
+        <w:rPr>
+          <w:b w:val="false"/>
+          <w:b w:val="false"/>
+          <w:bCs w:val="false"/>
+        </w:rPr>
+      </w:pPr>
+      <w:r>
+        <w:rPr>
+          <w:b w:val="false"/>
+          <w:bCs w:val="false"/>
+        </w:rPr>
+        <w:t xml:space="preserve">      </w:t>
+      </w:r>
+      <w:r>
+        <w:rPr>
+          <w:b w:val="false"/>
+          <w:bCs w:val="false"/>
+        </w:rPr>
+        <w:t>this,</w:t>
+      </w:r>
+    </w:p>
+    <w:p>
+      <w:pPr>
+        <w:pStyle w:val="PreformattedText"/>
+        <w:rPr>
+          <w:b w:val="false"/>
+          <w:b w:val="false"/>
+          <w:bCs w:val="false"/>
+        </w:rPr>
+      </w:pPr>
+      <w:r>
+        <w:rPr>
+          <w:b w:val="false"/>
+          <w:bCs w:val="false"/>
+        </w:rPr>
+        <w:t xml:space="preserve">      </w:t>
+      </w:r>
+      <w:r>
+        <w:rPr>
+          <w:b w:val="false"/>
+          <w:bCs w:val="false"/>
+        </w:rPr>
+        <w:t>this.getEventSenderFunc()</w:t>
+      </w:r>
+    </w:p>
+    <w:p>
+      <w:pPr>
+        <w:pStyle w:val="PreformattedText"/>
+        <w:rPr>
+          <w:b w:val="false"/>
+          <w:b w:val="false"/>
+          <w:bCs w:val="false"/>
+        </w:rPr>
+      </w:pPr>
+      <w:r>
+        <w:rPr>
+          <w:b w:val="false"/>
+          <w:bCs w:val="false"/>
+        </w:rPr>
+        <w:t xml:space="preserve">    </w:t>
+      </w:r>
+      <w:r>
+        <w:rPr>
+          <w:b w:val="false"/>
+          <w:bCs w:val="false"/>
+        </w:rPr>
+        <w:t>);</w:t>
+      </w:r>
+    </w:p>
+    <w:p>
+      <w:pPr>
+        <w:pStyle w:val="PreformattedText"/>
+        <w:rPr>
+          <w:b w:val="false"/>
+          <w:b w:val="false"/>
+          <w:bCs w:val="false"/>
+        </w:rPr>
+      </w:pPr>
+      <w:r>
+        <w:rPr>
+          <w:b w:val="false"/>
+          <w:bCs w:val="false"/>
+        </w:rPr>
+      </w:r>
+    </w:p>
+    <w:p>
+      <w:pPr>
+        <w:pStyle w:val="PreformattedText"/>
+        <w:rPr>
+          <w:b w:val="false"/>
+          <w:b w:val="false"/>
+          <w:bCs w:val="false"/>
+        </w:rPr>
+      </w:pPr>
+      <w:r>
+        <w:rPr>
+          <w:b w:val="false"/>
+          <w:bCs w:val="false"/>
+        </w:rPr>
+        <w:t xml:space="preserve">    </w:t>
+      </w:r>
+      <w:r>
+        <w:rPr>
+          <w:b w:val="false"/>
+          <w:bCs w:val="false"/>
+        </w:rPr>
+        <w:t>this.initStateTransitionObservers();</w:t>
+      </w:r>
+    </w:p>
+    <w:p>
+      <w:pPr>
+        <w:pStyle w:val="PreformattedText"/>
+        <w:rPr>
+          <w:b w:val="false"/>
+          <w:b w:val="false"/>
+          <w:bCs w:val="false"/>
+        </w:rPr>
+      </w:pPr>
+      <w:r>
+        <w:rPr>
+          <w:b w:val="false"/>
+          <w:bCs w:val="false"/>
+        </w:rPr>
+        <w:t xml:space="preserve">  </w:t>
+      </w:r>
+      <w:r>
+        <w:rPr>
+          <w:b w:val="false"/>
+          <w:bCs w:val="false"/>
+        </w:rPr>
+        <w:t>}</w:t>
+      </w:r>
+    </w:p>
+    <w:p>
+      <w:pPr>
+        <w:pStyle w:val="PreformattedText"/>
+        <w:rPr>
+          <w:b w:val="false"/>
+          <w:b w:val="false"/>
+          <w:bCs w:val="false"/>
+        </w:rPr>
+      </w:pPr>
+      <w:r>
+        <w:rPr>
+          <w:b w:val="false"/>
+          <w:bCs w:val="false"/>
+        </w:rPr>
+      </w:r>
+    </w:p>
+    <w:p>
+      <w:pPr>
+        <w:pStyle w:val="PreformattedText"/>
+        <w:rPr>
+          <w:b w:val="false"/>
+          <w:b w:val="false"/>
+          <w:bCs w:val="false"/>
+        </w:rPr>
+      </w:pPr>
+      <w:r>
+        <w:rPr>
+          <w:b w:val="false"/>
+          <w:bCs w:val="false"/>
+        </w:rPr>
+        <w:t xml:space="preserve">  </w:t>
+      </w:r>
+      <w:r>
+        <w:rPr>
+          <w:b w:val="false"/>
+          <w:bCs w:val="false"/>
+        </w:rPr>
+        <w:t>setStatefulEventHandler(statefulEventHandler: IStateEventHandler): void {</w:t>
+      </w:r>
+    </w:p>
+    <w:p>
+      <w:pPr>
+        <w:pStyle w:val="PreformattedText"/>
+        <w:rPr>
+          <w:b w:val="false"/>
+          <w:b w:val="false"/>
+          <w:bCs w:val="false"/>
+        </w:rPr>
+      </w:pPr>
+      <w:r>
+        <w:rPr>
+          <w:b w:val="false"/>
+          <w:bCs w:val="false"/>
+        </w:rPr>
+        <w:t xml:space="preserve">    </w:t>
+      </w:r>
+      <w:r>
+        <w:rPr>
+          <w:b w:val="false"/>
+          <w:bCs w:val="false"/>
+        </w:rPr>
+        <w:t>if (this._statefulEventHandler.isTransitionPossible(statefulEventHandler)) {</w:t>
+      </w:r>
+    </w:p>
+    <w:p>
+      <w:pPr>
+        <w:pStyle w:val="PreformattedText"/>
+        <w:rPr>
+          <w:b w:val="false"/>
+          <w:b w:val="false"/>
+          <w:bCs w:val="false"/>
+        </w:rPr>
+      </w:pPr>
+      <w:r>
+        <w:rPr>
+          <w:b w:val="false"/>
+          <w:bCs w:val="false"/>
+        </w:rPr>
+        <w:t xml:space="preserve">      </w:t>
+      </w:r>
+      <w:r>
+        <w:rPr>
+          <w:b w:val="false"/>
+          <w:bCs w:val="false"/>
+        </w:rPr>
+        <w:t>this._loggerState.log('State transition SUCCESSFUL');</w:t>
+      </w:r>
+    </w:p>
+    <w:p>
+      <w:pPr>
+        <w:pStyle w:val="PreformattedText"/>
+        <w:rPr>
+          <w:b w:val="false"/>
+          <w:b w:val="false"/>
+          <w:bCs w:val="false"/>
+        </w:rPr>
+      </w:pPr>
+      <w:r>
+        <w:rPr>
+          <w:b w:val="false"/>
+          <w:bCs w:val="false"/>
+        </w:rPr>
+        <w:t xml:space="preserve">      </w:t>
+      </w:r>
+      <w:r>
+        <w:rPr>
+          <w:b w:val="false"/>
+          <w:bCs w:val="false"/>
+        </w:rPr>
+        <w:t>this._statefulEventHandler = statefulEventHandler;</w:t>
+      </w:r>
+    </w:p>
+    <w:p>
+      <w:pPr>
+        <w:pStyle w:val="PreformattedText"/>
+        <w:rPr>
+          <w:b w:val="false"/>
+          <w:b w:val="false"/>
+          <w:bCs w:val="false"/>
+        </w:rPr>
+      </w:pPr>
+      <w:r>
+        <w:rPr>
+          <w:b w:val="false"/>
+          <w:bCs w:val="false"/>
+        </w:rPr>
+        <w:t xml:space="preserve">    </w:t>
+      </w:r>
+      <w:r>
+        <w:rPr>
+          <w:b w:val="false"/>
+          <w:bCs w:val="false"/>
+        </w:rPr>
+        <w:t>} else {</w:t>
+      </w:r>
+    </w:p>
+    <w:p>
+      <w:pPr>
+        <w:pStyle w:val="PreformattedText"/>
+        <w:rPr>
+          <w:b w:val="false"/>
+          <w:b w:val="false"/>
+          <w:bCs w:val="false"/>
+        </w:rPr>
+      </w:pPr>
+      <w:r>
+        <w:rPr>
+          <w:b w:val="false"/>
+          <w:bCs w:val="false"/>
+        </w:rPr>
+        <w:t xml:space="preserve">      </w:t>
+      </w:r>
+      <w:r>
+        <w:rPr>
+          <w:b w:val="false"/>
+          <w:bCs w:val="false"/>
+        </w:rPr>
+        <w:t>this._loggerState.log('State transition FAILED');</w:t>
+      </w:r>
+    </w:p>
+    <w:p>
+      <w:pPr>
+        <w:pStyle w:val="PreformattedText"/>
+        <w:rPr>
+          <w:b w:val="false"/>
+          <w:b w:val="false"/>
+          <w:bCs w:val="false"/>
+        </w:rPr>
+      </w:pPr>
+      <w:r>
+        <w:rPr>
+          <w:b w:val="false"/>
+          <w:bCs w:val="false"/>
+        </w:rPr>
+        <w:t xml:space="preserve">    </w:t>
+      </w:r>
+      <w:r>
+        <w:rPr>
+          <w:b w:val="false"/>
+          <w:bCs w:val="false"/>
+        </w:rPr>
+        <w:t>}</w:t>
+      </w:r>
+    </w:p>
+    <w:p>
+      <w:pPr>
+        <w:pStyle w:val="PreformattedText"/>
+        <w:rPr>
+          <w:b w:val="false"/>
+          <w:b w:val="false"/>
+          <w:bCs w:val="false"/>
+        </w:rPr>
+      </w:pPr>
+      <w:r>
+        <w:rPr>
+          <w:b w:val="false"/>
+          <w:bCs w:val="false"/>
+        </w:rPr>
+        <w:t xml:space="preserve">  </w:t>
+      </w:r>
+      <w:r>
+        <w:rPr>
+          <w:b w:val="false"/>
+          <w:bCs w:val="false"/>
+        </w:rPr>
+        <w:t>}</w:t>
+      </w:r>
+    </w:p>
+    <w:p>
+      <w:pPr>
+        <w:pStyle w:val="PreformattedText"/>
+        <w:rPr>
+          <w:b w:val="false"/>
+          <w:b w:val="false"/>
+          <w:bCs w:val="false"/>
+        </w:rPr>
+      </w:pPr>
+      <w:r>
+        <w:rPr>
+          <w:b w:val="false"/>
+          <w:bCs w:val="false"/>
+        </w:rPr>
+      </w:r>
+    </w:p>
+    <w:p>
+      <w:pPr>
+        <w:pStyle w:val="PreformattedText"/>
+        <w:rPr>
+          <w:b w:val="false"/>
+          <w:b w:val="false"/>
+          <w:bCs w:val="false"/>
+        </w:rPr>
+      </w:pPr>
+      <w:r>
+        <w:rPr>
+          <w:b w:val="false"/>
+          <w:bCs w:val="false"/>
+        </w:rPr>
+      </w:r>
+    </w:p>
+    <w:p>
+      <w:pPr>
+        <w:pStyle w:val="PreformattedText"/>
+        <w:rPr>
+          <w:b w:val="false"/>
+          <w:b w:val="false"/>
+          <w:bCs w:val="false"/>
+        </w:rPr>
+      </w:pPr>
+      <w:r>
+        <w:rPr>
+          <w:b w:val="false"/>
+          <w:bCs w:val="false"/>
+        </w:rPr>
+        <w:t xml:space="preserve">  </w:t>
+      </w:r>
+      <w:r>
+        <w:rPr>
+          <w:b w:val="false"/>
+          <w:bCs w:val="false"/>
+        </w:rPr>
+        <w:t>private initStateTransitionObservers(): void {</w:t>
+      </w:r>
+    </w:p>
+    <w:p>
+      <w:pPr>
+        <w:pStyle w:val="PreformattedText"/>
+        <w:rPr>
+          <w:b w:val="false"/>
+          <w:b w:val="false"/>
+          <w:bCs w:val="false"/>
+        </w:rPr>
+      </w:pPr>
+      <w:r>
+        <w:rPr>
+          <w:b w:val="false"/>
+          <w:bCs w:val="false"/>
+        </w:rPr>
+        <w:t xml:space="preserve">    </w:t>
+      </w:r>
+      <w:r>
+        <w:rPr>
+          <w:b w:val="false"/>
+          <w:bCs w:val="false"/>
+        </w:rPr>
+        <w:t>this.addSingular(MatchEventNames.SecondPlayerJoinedConfirmation, (_) =&gt; {</w:t>
+      </w:r>
+    </w:p>
+    <w:p>
+      <w:pPr>
+        <w:pStyle w:val="PreformattedText"/>
+        <w:rPr>
+          <w:b w:val="false"/>
+          <w:b w:val="false"/>
+          <w:bCs w:val="false"/>
+        </w:rPr>
+      </w:pPr>
+      <w:r>
+        <w:rPr>
+          <w:b w:val="false"/>
+          <w:bCs w:val="false"/>
+        </w:rPr>
+        <w:t xml:space="preserve">      </w:t>
+      </w:r>
+      <w:r>
+        <w:rPr>
+          <w:b w:val="false"/>
+          <w:bCs w:val="false"/>
+        </w:rPr>
+        <w:t>this.setStatefulEventHandler(</w:t>
+      </w:r>
+    </w:p>
+    <w:p>
+      <w:pPr>
+        <w:pStyle w:val="PreformattedText"/>
+        <w:rPr>
+          <w:b w:val="false"/>
+          <w:b w:val="false"/>
+          <w:bCs w:val="false"/>
+        </w:rPr>
+      </w:pPr>
+      <w:r>
+        <w:rPr>
+          <w:b w:val="false"/>
+          <w:bCs w:val="false"/>
+        </w:rPr>
+        <w:t xml:space="preserve">        </w:t>
+      </w:r>
+      <w:r>
+        <w:rPr>
+          <w:b w:val="false"/>
+          <w:bCs w:val="false"/>
+        </w:rPr>
+        <w:t>new MatchSettingsStateEventHandler(this, this.getEventSenderFunc())</w:t>
+      </w:r>
+    </w:p>
+    <w:p>
+      <w:pPr>
+        <w:pStyle w:val="PreformattedText"/>
+        <w:rPr>
+          <w:b w:val="false"/>
+          <w:b w:val="false"/>
+          <w:bCs w:val="false"/>
+        </w:rPr>
+      </w:pPr>
+      <w:r>
+        <w:rPr>
+          <w:b w:val="false"/>
+          <w:bCs w:val="false"/>
+        </w:rPr>
+        <w:t xml:space="preserve">      </w:t>
+      </w:r>
+      <w:r>
+        <w:rPr>
+          <w:b w:val="false"/>
+          <w:bCs w:val="false"/>
+        </w:rPr>
+        <w:t>);</w:t>
+      </w:r>
+    </w:p>
+    <w:p>
+      <w:pPr>
+        <w:pStyle w:val="PreformattedText"/>
+        <w:rPr>
+          <w:b w:val="false"/>
+          <w:b w:val="false"/>
+          <w:bCs w:val="false"/>
+        </w:rPr>
+      </w:pPr>
+      <w:r>
+        <w:rPr>
+          <w:b w:val="false"/>
+          <w:bCs w:val="false"/>
+        </w:rPr>
+        <w:t xml:space="preserve">    </w:t>
+      </w:r>
+      <w:r>
+        <w:rPr>
+          <w:b w:val="false"/>
+          <w:bCs w:val="false"/>
+        </w:rPr>
+        <w:t>});</w:t>
+      </w:r>
+    </w:p>
+    <w:p>
+      <w:pPr>
+        <w:pStyle w:val="PreformattedText"/>
+        <w:rPr>
+          <w:b w:val="false"/>
+          <w:b w:val="false"/>
+          <w:bCs w:val="false"/>
+        </w:rPr>
+      </w:pPr>
+      <w:r>
+        <w:rPr>
+          <w:b w:val="false"/>
+          <w:bCs w:val="false"/>
+        </w:rPr>
+        <w:t xml:space="preserve">    </w:t>
+      </w:r>
+      <w:r>
+        <w:rPr>
+          <w:b w:val="false"/>
+          <w:bCs w:val="false"/>
+        </w:rPr>
+        <w:t>this.addSingular(MatchEventNames.MatchStarted, (_) =&gt; {</w:t>
+      </w:r>
+    </w:p>
+    <w:p>
+      <w:pPr>
+        <w:pStyle w:val="PreformattedText"/>
+        <w:rPr>
+          <w:b w:val="false"/>
+          <w:b w:val="false"/>
+          <w:bCs w:val="false"/>
+        </w:rPr>
+      </w:pPr>
+      <w:r>
+        <w:rPr>
+          <w:b w:val="false"/>
+          <w:bCs w:val="false"/>
+        </w:rPr>
+        <w:t xml:space="preserve">      </w:t>
+      </w:r>
+      <w:r>
+        <w:rPr>
+          <w:b w:val="false"/>
+          <w:bCs w:val="false"/>
+        </w:rPr>
+        <w:t>this.setStatefulEventHandler(</w:t>
+      </w:r>
+    </w:p>
+    <w:p>
+      <w:pPr>
+        <w:pStyle w:val="PreformattedText"/>
+        <w:rPr>
+          <w:b w:val="false"/>
+          <w:b w:val="false"/>
+          <w:bCs w:val="false"/>
+        </w:rPr>
+      </w:pPr>
+      <w:r>
+        <w:rPr>
+          <w:b w:val="false"/>
+          <w:bCs w:val="false"/>
+        </w:rPr>
+        <w:t xml:space="preserve">        </w:t>
+      </w:r>
+      <w:r>
+        <w:rPr>
+          <w:b w:val="false"/>
+          <w:bCs w:val="false"/>
+        </w:rPr>
+        <w:t>new PlayerTurnStateEventHandler(this, this.getEventSenderFunc())</w:t>
+      </w:r>
+    </w:p>
+    <w:p>
+      <w:pPr>
+        <w:pStyle w:val="PreformattedText"/>
+        <w:rPr>
+          <w:b w:val="false"/>
+          <w:b w:val="false"/>
+          <w:bCs w:val="false"/>
+        </w:rPr>
+      </w:pPr>
+      <w:r>
+        <w:rPr>
+          <w:b w:val="false"/>
+          <w:bCs w:val="false"/>
+        </w:rPr>
+        <w:t xml:space="preserve">      </w:t>
+      </w:r>
+      <w:r>
+        <w:rPr>
+          <w:b w:val="false"/>
+          <w:bCs w:val="false"/>
+        </w:rPr>
+        <w:t>);</w:t>
+      </w:r>
+    </w:p>
+    <w:p>
+      <w:pPr>
+        <w:pStyle w:val="PreformattedText"/>
+        <w:rPr>
+          <w:b w:val="false"/>
+          <w:b w:val="false"/>
+          <w:bCs w:val="false"/>
+        </w:rPr>
+      </w:pPr>
+      <w:r>
+        <w:rPr>
+          <w:b w:val="false"/>
+          <w:bCs w:val="false"/>
+        </w:rPr>
+        <w:t xml:space="preserve">    </w:t>
+      </w:r>
+      <w:r>
+        <w:rPr>
+          <w:b w:val="false"/>
+          <w:bCs w:val="false"/>
+        </w:rPr>
+        <w:t>});</w:t>
+      </w:r>
+    </w:p>
+    <w:p>
+      <w:pPr>
+        <w:pStyle w:val="PreformattedText"/>
+        <w:rPr>
+          <w:b w:val="false"/>
+          <w:b w:val="false"/>
+          <w:bCs w:val="false"/>
+        </w:rPr>
+      </w:pPr>
+      <w:r>
+        <w:rPr>
+          <w:b w:val="false"/>
+          <w:bCs w:val="false"/>
+        </w:rPr>
+        <w:t xml:space="preserve">  </w:t>
+      </w:r>
+      <w:r>
+        <w:rPr>
+          <w:b w:val="false"/>
+          <w:bCs w:val="false"/>
+        </w:rPr>
+        <w:t>}</w:t>
+      </w:r>
+    </w:p>
+    <w:p>
+      <w:pPr>
+        <w:pStyle w:val="PreformattedText"/>
+        <w:rPr>
+          <w:b w:val="false"/>
+          <w:b w:val="false"/>
+          <w:bCs w:val="false"/>
+        </w:rPr>
+      </w:pPr>
+      <w:r>
+        <w:rPr>
+          <w:b w:val="false"/>
+          <w:bCs w:val="false"/>
+        </w:rPr>
+      </w:r>
+    </w:p>
+    <w:p>
+      <w:pPr>
+        <w:pStyle w:val="PreformattedText"/>
+        <w:rPr>
+          <w:b w:val="false"/>
+          <w:b w:val="false"/>
+          <w:bCs w:val="false"/>
+        </w:rPr>
+      </w:pPr>
+      <w:r>
+        <w:rPr>
+          <w:b w:val="false"/>
+          <w:bCs w:val="false"/>
+        </w:rPr>
+        <w:t xml:space="preserve">  </w:t>
+      </w:r>
+      <w:r>
+        <w:rPr>
+          <w:b w:val="false"/>
+          <w:bCs w:val="false"/>
+        </w:rPr>
+        <w:t>private getEventSenderFunc(): (</w:t>
+      </w:r>
+    </w:p>
+    <w:p>
+      <w:pPr>
+        <w:pStyle w:val="PreformattedText"/>
+        <w:rPr>
+          <w:b w:val="false"/>
+          <w:b w:val="false"/>
+          <w:bCs w:val="false"/>
+        </w:rPr>
+      </w:pPr>
+      <w:r>
+        <w:rPr>
+          <w:b w:val="false"/>
+          <w:bCs w:val="false"/>
+        </w:rPr>
+        <w:t xml:space="preserve">    </w:t>
+      </w:r>
+      <w:r>
+        <w:rPr>
+          <w:b w:val="false"/>
+          <w:bCs w:val="false"/>
+        </w:rPr>
+        <w:t>event: MatchEventNames,</w:t>
+      </w:r>
+    </w:p>
+    <w:p>
+      <w:pPr>
+        <w:pStyle w:val="PreformattedText"/>
+        <w:rPr>
+          <w:b w:val="false"/>
+          <w:b w:val="false"/>
+          <w:bCs w:val="false"/>
+        </w:rPr>
+      </w:pPr>
+      <w:r>
+        <w:rPr>
+          <w:b w:val="false"/>
+          <w:bCs w:val="false"/>
+        </w:rPr>
+        <w:t xml:space="preserve">    </w:t>
+      </w:r>
+      <w:r>
+        <w:rPr>
+          <w:b w:val="false"/>
+          <w:bCs w:val="false"/>
+        </w:rPr>
+        <w:t>data: any</w:t>
+      </w:r>
+    </w:p>
+    <w:p>
+      <w:pPr>
+        <w:pStyle w:val="PreformattedText"/>
+        <w:rPr>
+          <w:b w:val="false"/>
+          <w:b w:val="false"/>
+          <w:bCs w:val="false"/>
+        </w:rPr>
+      </w:pPr>
+      <w:r>
+        <w:rPr>
+          <w:b w:val="false"/>
+          <w:bCs w:val="false"/>
+        </w:rPr>
+        <w:t xml:space="preserve">  </w:t>
+      </w:r>
+      <w:r>
+        <w:rPr>
+          <w:b w:val="false"/>
+          <w:bCs w:val="false"/>
+        </w:rPr>
+        <w:t>) =&gt; Promise&lt;void&gt; {</w:t>
+      </w:r>
+    </w:p>
+    <w:p>
+      <w:pPr>
+        <w:pStyle w:val="PreformattedText"/>
+        <w:rPr>
+          <w:b w:val="false"/>
+          <w:b w:val="false"/>
+          <w:bCs w:val="false"/>
+        </w:rPr>
+      </w:pPr>
+      <w:r>
+        <w:rPr>
+          <w:b w:val="false"/>
+          <w:bCs w:val="false"/>
+        </w:rPr>
+        <w:t xml:space="preserve">    </w:t>
+      </w:r>
+      <w:r>
+        <w:rPr>
+          <w:b w:val="false"/>
+          <w:bCs w:val="false"/>
+        </w:rPr>
+        <w:t>return (event: MatchEventNames, data: any) =&gt;</w:t>
+      </w:r>
+    </w:p>
+    <w:p>
+      <w:pPr>
+        <w:pStyle w:val="PreformattedText"/>
+        <w:rPr>
+          <w:b w:val="false"/>
+          <w:b w:val="false"/>
+          <w:bCs w:val="false"/>
+        </w:rPr>
+      </w:pPr>
+      <w:r>
+        <w:rPr>
+          <w:b w:val="false"/>
+          <w:bCs w:val="false"/>
+        </w:rPr>
+        <w:t xml:space="preserve">      </w:t>
+      </w:r>
+      <w:r>
+        <w:rPr>
+          <w:b w:val="false"/>
+          <w:bCs w:val="false"/>
+        </w:rPr>
+        <w:t>this._connection.send('PropagateEvent', event, data);</w:t>
+      </w:r>
+    </w:p>
+    <w:p>
+      <w:pPr>
+        <w:pStyle w:val="PreformattedText"/>
+        <w:rPr>
+          <w:b w:val="false"/>
+          <w:b w:val="false"/>
+          <w:bCs w:val="false"/>
+        </w:rPr>
+      </w:pPr>
+      <w:r>
+        <w:rPr>
+          <w:b w:val="false"/>
+          <w:bCs w:val="false"/>
+        </w:rPr>
+        <w:t xml:space="preserve">  </w:t>
+      </w:r>
+      <w:r>
+        <w:rPr>
+          <w:b w:val="false"/>
+          <w:bCs w:val="false"/>
+        </w:rPr>
+        <w:t>}</w:t>
+      </w:r>
+    </w:p>
+    <w:p>
+      <w:pPr>
+        <w:pStyle w:val="PreformattedText"/>
+        <w:rPr>
+          <w:b w:val="false"/>
+          <w:b w:val="false"/>
+          <w:bCs w:val="false"/>
+        </w:rPr>
+      </w:pPr>
+      <w:r>
+        <w:rPr>
+          <w:b w:val="false"/>
+          <w:bCs w:val="false"/>
+        </w:rPr>
+        <w:t>}</w:t>
+      </w:r>
+    </w:p>
+    <w:p>
+      <w:pPr>
+        <w:pStyle w:val="PreformattedText"/>
+        <w:rPr/>
+      </w:pPr>
+      <w:r>
+        <w:rPr/>
+      </w:r>
+    </w:p>
+    <w:p>
+      <w:pPr>
+        <w:pStyle w:val="PreformattedText"/>
+        <w:rPr>
+          <w:b/>
+          <w:b/>
+          <w:bCs/>
+        </w:rPr>
+      </w:pPr>
+      <w:r>
+        <w:rPr>
+          <w:b/>
+          <w:bCs/>
+        </w:rPr>
+        <w:t>MatchStateEventHandler.ts</w:t>
+      </w:r>
+    </w:p>
+    <w:p>
+      <w:pPr>
+        <w:pStyle w:val="PreformattedText"/>
+        <w:rPr/>
+      </w:pPr>
+      <w:r>
+        <w:rPr/>
+        <w:t>import LoggerService, { PatternTypes } from '../../LoggerService/LoggerService';</w:t>
+      </w:r>
+    </w:p>
+    <w:p>
+      <w:pPr>
+        <w:pStyle w:val="PreformattedText"/>
+        <w:rPr/>
+      </w:pPr>
+      <w:r>
+        <w:rPr/>
+        <w:t>import { MatchEventNames } from '../ConnectionMediatorService';</w:t>
+      </w:r>
+    </w:p>
+    <w:p>
+      <w:pPr>
+        <w:pStyle w:val="PreformattedText"/>
+        <w:rPr/>
+      </w:pPr>
+      <w:r>
+        <w:rPr/>
+      </w:r>
+    </w:p>
+    <w:p>
+      <w:pPr>
+        <w:pStyle w:val="PreformattedText"/>
+        <w:rPr/>
+      </w:pPr>
+      <w:r>
+        <w:rPr/>
+        <w:t>export interface IStateContext {</w:t>
+      </w:r>
+    </w:p>
+    <w:p>
+      <w:pPr>
+        <w:pStyle w:val="PreformattedText"/>
+        <w:rPr/>
+      </w:pPr>
+      <w:r>
+        <w:rPr/>
+        <w:t xml:space="preserve">  </w:t>
+      </w:r>
+      <w:r>
+        <w:rPr/>
+        <w:t>setStatefulEventHandler(stateFilter: IStateEventHandler): void;</w:t>
+      </w:r>
+    </w:p>
+    <w:p>
+      <w:pPr>
+        <w:pStyle w:val="PreformattedText"/>
+        <w:rPr/>
+      </w:pPr>
+      <w:r>
+        <w:rPr/>
+        <w:t>}</w:t>
+      </w:r>
+    </w:p>
+    <w:p>
+      <w:pPr>
+        <w:pStyle w:val="PreformattedText"/>
+        <w:rPr/>
+      </w:pPr>
+      <w:r>
+        <w:rPr/>
+        <w:t>export interface IStateEventHandler {</w:t>
+      </w:r>
+    </w:p>
+    <w:p>
+      <w:pPr>
+        <w:pStyle w:val="PreformattedText"/>
+        <w:rPr/>
+      </w:pPr>
+      <w:r>
+        <w:rPr/>
+        <w:t xml:space="preserve">  </w:t>
+      </w:r>
+      <w:r>
+        <w:rPr/>
+        <w:t>sendEvent(event: number, data: any): void;</w:t>
+      </w:r>
+    </w:p>
+    <w:p>
+      <w:pPr>
+        <w:pStyle w:val="PreformattedText"/>
+        <w:rPr/>
+      </w:pPr>
+      <w:r>
+        <w:rPr/>
+        <w:t xml:space="preserve">  </w:t>
+      </w:r>
+      <w:r>
+        <w:rPr/>
+        <w:t>isTransitionPossible(next: IStateEventHandler): boolean;</w:t>
+      </w:r>
+    </w:p>
+    <w:p>
+      <w:pPr>
+        <w:pStyle w:val="PreformattedText"/>
+        <w:rPr/>
+      </w:pPr>
+      <w:r>
+        <w:rPr/>
+        <w:t xml:space="preserve">  </w:t>
+      </w:r>
+      <w:r>
+        <w:rPr/>
+        <w:t>getName(): string;</w:t>
+      </w:r>
+    </w:p>
+    <w:p>
+      <w:pPr>
+        <w:pStyle w:val="PreformattedText"/>
+        <w:rPr/>
+      </w:pPr>
+      <w:r>
+        <w:rPr/>
+        <w:t>}</w:t>
+      </w:r>
+    </w:p>
+    <w:p>
+      <w:pPr>
+        <w:pStyle w:val="PreformattedText"/>
+        <w:rPr/>
+      </w:pPr>
+      <w:r>
+        <w:rPr/>
+      </w:r>
+    </w:p>
+    <w:p>
+      <w:pPr>
+        <w:pStyle w:val="PreformattedText"/>
+        <w:rPr/>
+      </w:pPr>
+      <w:r>
+        <w:rPr/>
+        <w:t>export abstract class MatchStateEventHandler implements IStateEventHandler {</w:t>
+      </w:r>
+    </w:p>
+    <w:p>
+      <w:pPr>
+        <w:pStyle w:val="PreformattedText"/>
+        <w:rPr/>
+      </w:pPr>
+      <w:r>
+        <w:rPr/>
+        <w:t xml:space="preserve">  </w:t>
+      </w:r>
+      <w:r>
+        <w:rPr/>
+        <w:t>protected _logger = LoggerService.Instance.getLogger(PatternTypes.State);</w:t>
+      </w:r>
+    </w:p>
+    <w:p>
+      <w:pPr>
+        <w:pStyle w:val="PreformattedText"/>
+        <w:rPr/>
+      </w:pPr>
+      <w:r>
+        <w:rPr/>
+      </w:r>
+    </w:p>
+    <w:p>
+      <w:pPr>
+        <w:pStyle w:val="PreformattedText"/>
+        <w:rPr/>
+      </w:pPr>
+      <w:r>
+        <w:rPr/>
+        <w:t xml:space="preserve">  </w:t>
+      </w:r>
+      <w:r>
+        <w:rPr/>
+        <w:t>constructor(</w:t>
+      </w:r>
+    </w:p>
+    <w:p>
+      <w:pPr>
+        <w:pStyle w:val="PreformattedText"/>
+        <w:rPr/>
+      </w:pPr>
+      <w:r>
+        <w:rPr/>
+        <w:t xml:space="preserve">    </w:t>
+      </w:r>
+      <w:r>
+        <w:rPr/>
+        <w:t>protected _context: IStateContext,</w:t>
+      </w:r>
+    </w:p>
+    <w:p>
+      <w:pPr>
+        <w:pStyle w:val="PreformattedText"/>
+        <w:rPr/>
+      </w:pPr>
+      <w:r>
+        <w:rPr/>
+        <w:t xml:space="preserve">    </w:t>
+      </w:r>
+      <w:r>
+        <w:rPr/>
+        <w:t>private _sendFunction: (event: MatchEventNames, data: any) =&gt; Promise&lt;void&gt;</w:t>
+      </w:r>
+    </w:p>
+    <w:p>
+      <w:pPr>
+        <w:pStyle w:val="PreformattedText"/>
+        <w:rPr/>
+      </w:pPr>
+      <w:r>
+        <w:rPr/>
+        <w:t xml:space="preserve">  </w:t>
+      </w:r>
+      <w:r>
+        <w:rPr/>
+        <w:t>) {}</w:t>
+      </w:r>
+    </w:p>
+    <w:p>
+      <w:pPr>
+        <w:pStyle w:val="PreformattedText"/>
+        <w:rPr/>
+      </w:pPr>
+      <w:r>
+        <w:rPr/>
+      </w:r>
+    </w:p>
+    <w:p>
+      <w:pPr>
+        <w:pStyle w:val="PreformattedText"/>
+        <w:rPr/>
+      </w:pPr>
+      <w:r>
+        <w:rPr/>
+        <w:t xml:space="preserve">  </w:t>
+      </w:r>
+      <w:r>
+        <w:rPr/>
+        <w:t>abstract isTransitionPossible(next: IStateEventHandler): boolean;</w:t>
+      </w:r>
+    </w:p>
+    <w:p>
+      <w:pPr>
+        <w:pStyle w:val="PreformattedText"/>
+        <w:rPr/>
+      </w:pPr>
+      <w:r>
+        <w:rPr/>
+        <w:t xml:space="preserve">  </w:t>
+      </w:r>
+      <w:r>
+        <w:rPr/>
+        <w:t>abstract isEventAllowed(event: MatchEventNames): boolean;</w:t>
+      </w:r>
+    </w:p>
+    <w:p>
+      <w:pPr>
+        <w:pStyle w:val="PreformattedText"/>
+        <w:rPr/>
+      </w:pPr>
+      <w:r>
+        <w:rPr/>
+        <w:t xml:space="preserve">  </w:t>
+      </w:r>
+      <w:r>
+        <w:rPr/>
+        <w:t>abstract getName(): string;</w:t>
+      </w:r>
+    </w:p>
+    <w:p>
+      <w:pPr>
+        <w:pStyle w:val="PreformattedText"/>
+        <w:rPr/>
+      </w:pPr>
+      <w:r>
+        <w:rPr/>
+      </w:r>
+    </w:p>
+    <w:p>
+      <w:pPr>
+        <w:pStyle w:val="PreformattedText"/>
+        <w:rPr/>
+      </w:pPr>
+      <w:r>
+        <w:rPr/>
+        <w:t xml:space="preserve">  </w:t>
+      </w:r>
+      <w:r>
+        <w:rPr/>
+        <w:t>sendEvent(event: MatchEventNames, data: any): Promise&lt;void&gt; {</w:t>
+      </w:r>
+    </w:p>
+    <w:p>
+      <w:pPr>
+        <w:pStyle w:val="PreformattedText"/>
+        <w:rPr/>
+      </w:pPr>
+      <w:r>
+        <w:rPr/>
+        <w:t xml:space="preserve">    </w:t>
+      </w:r>
+      <w:r>
+        <w:rPr/>
+        <w:t>if (!this.isEventAllowed(event)) {</w:t>
+      </w:r>
+    </w:p>
+    <w:p>
+      <w:pPr>
+        <w:pStyle w:val="PreformattedText"/>
+        <w:rPr/>
+      </w:pPr>
+      <w:r>
+        <w:rPr/>
+        <w:t xml:space="preserve">      </w:t>
+      </w:r>
+      <w:r>
+        <w:rPr/>
+        <w:t>this._logger.log(</w:t>
+      </w:r>
+    </w:p>
+    <w:p>
+      <w:pPr>
+        <w:pStyle w:val="PreformattedText"/>
+        <w:rPr/>
+      </w:pPr>
+      <w:r>
+        <w:rPr/>
+        <w:t xml:space="preserve">        </w:t>
+      </w:r>
+      <w:r>
+        <w:rPr/>
+        <w:t>`State ${this.getName()}: event ${event.toString()} sending FAILED`</w:t>
+      </w:r>
+    </w:p>
+    <w:p>
+      <w:pPr>
+        <w:pStyle w:val="PreformattedText"/>
+        <w:rPr/>
+      </w:pPr>
+      <w:r>
+        <w:rPr/>
+        <w:t xml:space="preserve">      </w:t>
+      </w:r>
+      <w:r>
+        <w:rPr/>
+        <w:t>);</w:t>
+      </w:r>
+    </w:p>
+    <w:p>
+      <w:pPr>
+        <w:pStyle w:val="PreformattedText"/>
+        <w:rPr/>
+      </w:pPr>
+      <w:r>
+        <w:rPr/>
+      </w:r>
+    </w:p>
+    <w:p>
+      <w:pPr>
+        <w:pStyle w:val="PreformattedText"/>
+        <w:rPr/>
+      </w:pPr>
+      <w:r>
+        <w:rPr/>
+        <w:t xml:space="preserve">      </w:t>
+      </w:r>
+      <w:r>
+        <w:rPr/>
+        <w:t>return Promise.resolve();</w:t>
+      </w:r>
+    </w:p>
+    <w:p>
+      <w:pPr>
+        <w:pStyle w:val="PreformattedText"/>
+        <w:rPr/>
+      </w:pPr>
+      <w:r>
+        <w:rPr/>
+        <w:t xml:space="preserve">    </w:t>
+      </w:r>
+      <w:r>
+        <w:rPr/>
+        <w:t>}</w:t>
+      </w:r>
+    </w:p>
+    <w:p>
+      <w:pPr>
+        <w:pStyle w:val="PreformattedText"/>
+        <w:rPr/>
+      </w:pPr>
+      <w:r>
+        <w:rPr/>
+      </w:r>
+    </w:p>
+    <w:p>
+      <w:pPr>
+        <w:pStyle w:val="PreformattedText"/>
+        <w:rPr/>
+      </w:pPr>
+      <w:r>
+        <w:rPr/>
+        <w:t xml:space="preserve">    </w:t>
+      </w:r>
+      <w:r>
+        <w:rPr/>
+        <w:t>return this._sendFunction(event, data);</w:t>
+      </w:r>
+    </w:p>
+    <w:p>
+      <w:pPr>
+        <w:pStyle w:val="PreformattedText"/>
+        <w:rPr/>
+      </w:pPr>
+      <w:r>
+        <w:rPr/>
+        <w:t xml:space="preserve">  </w:t>
+      </w:r>
+      <w:r>
+        <w:rPr/>
+        <w:t>}</w:t>
+      </w:r>
+    </w:p>
+    <w:p>
+      <w:pPr>
+        <w:pStyle w:val="PreformattedText"/>
+        <w:rPr/>
+      </w:pPr>
+      <w:r>
+        <w:rPr/>
+        <w:t>}</w:t>
+      </w:r>
+    </w:p>
+    <w:p>
+      <w:pPr>
+        <w:pStyle w:val="PreformattedText"/>
+        <w:rPr/>
+      </w:pPr>
+      <w:r>
+        <w:rPr/>
+      </w:r>
+    </w:p>
+    <w:p>
+      <w:pPr>
+        <w:pStyle w:val="PreformattedText"/>
+        <w:rPr/>
+      </w:pPr>
+      <w:r>
+        <w:rPr/>
+        <w:t>export class NewMatchStateEventHandler extends MatchStateEventHandler {</w:t>
+      </w:r>
+    </w:p>
+    <w:p>
+      <w:pPr>
+        <w:pStyle w:val="PreformattedText"/>
+        <w:rPr/>
+      </w:pPr>
+      <w:r>
+        <w:rPr/>
+        <w:t xml:space="preserve">  </w:t>
+      </w:r>
+      <w:r>
+        <w:rPr/>
+        <w:t>isTransitionPossible(next: IStateEventHandler): boolean {</w:t>
+      </w:r>
+    </w:p>
+    <w:p>
+      <w:pPr>
+        <w:pStyle w:val="PreformattedText"/>
+        <w:rPr/>
+      </w:pPr>
+      <w:r>
+        <w:rPr/>
+        <w:t xml:space="preserve">    </w:t>
+      </w:r>
+      <w:r>
+        <w:rPr/>
+        <w:t>return next instanceof MatchSettingsStateEventHandler;</w:t>
+      </w:r>
+    </w:p>
+    <w:p>
+      <w:pPr>
+        <w:pStyle w:val="PreformattedText"/>
+        <w:rPr/>
+      </w:pPr>
+      <w:r>
+        <w:rPr/>
+        <w:t xml:space="preserve">  </w:t>
+      </w:r>
+      <w:r>
+        <w:rPr/>
+        <w:t>}</w:t>
+      </w:r>
+    </w:p>
+    <w:p>
+      <w:pPr>
+        <w:pStyle w:val="PreformattedText"/>
+        <w:rPr/>
+      </w:pPr>
+      <w:r>
+        <w:rPr/>
+      </w:r>
+    </w:p>
+    <w:p>
+      <w:pPr>
+        <w:pStyle w:val="PreformattedText"/>
+        <w:rPr/>
+      </w:pPr>
+      <w:r>
+        <w:rPr/>
+        <w:t xml:space="preserve">  </w:t>
+      </w:r>
+      <w:r>
+        <w:rPr/>
+        <w:t>isEventAllowed(event: MatchEventNames): boolean {</w:t>
+      </w:r>
+    </w:p>
+    <w:p>
+      <w:pPr>
+        <w:pStyle w:val="PreformattedText"/>
+        <w:rPr/>
+      </w:pPr>
+      <w:r>
+        <w:rPr/>
+        <w:t xml:space="preserve">    </w:t>
+      </w:r>
+      <w:r>
+        <w:rPr/>
+        <w:t>const eventWhiteList = [</w:t>
+      </w:r>
+    </w:p>
+    <w:p>
+      <w:pPr>
+        <w:pStyle w:val="PreformattedText"/>
+        <w:rPr/>
+      </w:pPr>
+      <w:r>
+        <w:rPr/>
+        <w:t xml:space="preserve">      </w:t>
+      </w:r>
+      <w:r>
+        <w:rPr/>
+        <w:t>MatchEventNames.NewMatch,</w:t>
+      </w:r>
+    </w:p>
+    <w:p>
+      <w:pPr>
+        <w:pStyle w:val="PreformattedText"/>
+        <w:rPr/>
+      </w:pPr>
+      <w:r>
+        <w:rPr/>
+        <w:t xml:space="preserve">      </w:t>
+      </w:r>
+      <w:r>
+        <w:rPr/>
+        <w:t>MatchEventNames.PlayerJoined,</w:t>
+      </w:r>
+    </w:p>
+    <w:p>
+      <w:pPr>
+        <w:pStyle w:val="PreformattedText"/>
+        <w:rPr/>
+      </w:pPr>
+      <w:r>
+        <w:rPr/>
+        <w:t xml:space="preserve">      </w:t>
+      </w:r>
+      <w:r>
+        <w:rPr/>
+        <w:t>MatchEventNames.SecondPlayerJoinedConfirmation,</w:t>
+      </w:r>
+    </w:p>
+    <w:p>
+      <w:pPr>
+        <w:pStyle w:val="PreformattedText"/>
+        <w:rPr/>
+      </w:pPr>
+      <w:r>
+        <w:rPr/>
+        <w:t xml:space="preserve">    </w:t>
+      </w:r>
+      <w:r>
+        <w:rPr/>
+        <w:t>];</w:t>
+      </w:r>
+    </w:p>
+    <w:p>
+      <w:pPr>
+        <w:pStyle w:val="PreformattedText"/>
+        <w:rPr/>
+      </w:pPr>
+      <w:r>
+        <w:rPr/>
+      </w:r>
+    </w:p>
+    <w:p>
+      <w:pPr>
+        <w:pStyle w:val="PreformattedText"/>
+        <w:rPr/>
+      </w:pPr>
+      <w:r>
+        <w:rPr/>
+        <w:t xml:space="preserve">    </w:t>
+      </w:r>
+      <w:r>
+        <w:rPr/>
+        <w:t>return eventWhiteList.includes(event);</w:t>
+      </w:r>
+    </w:p>
+    <w:p>
+      <w:pPr>
+        <w:pStyle w:val="PreformattedText"/>
+        <w:rPr/>
+      </w:pPr>
+      <w:r>
+        <w:rPr/>
+        <w:t xml:space="preserve">  </w:t>
+      </w:r>
+      <w:r>
+        <w:rPr/>
+        <w:t>}</w:t>
+      </w:r>
+    </w:p>
+    <w:p>
+      <w:pPr>
+        <w:pStyle w:val="PreformattedText"/>
+        <w:rPr/>
+      </w:pPr>
+      <w:r>
+        <w:rPr/>
+      </w:r>
+    </w:p>
+    <w:p>
+      <w:pPr>
+        <w:pStyle w:val="PreformattedText"/>
+        <w:rPr/>
+      </w:pPr>
+      <w:r>
+        <w:rPr/>
+        <w:t xml:space="preserve">  </w:t>
+      </w:r>
+      <w:r>
+        <w:rPr/>
+        <w:t>getName(): string {</w:t>
+      </w:r>
+    </w:p>
+    <w:p>
+      <w:pPr>
+        <w:pStyle w:val="PreformattedText"/>
+        <w:rPr/>
+      </w:pPr>
+      <w:r>
+        <w:rPr/>
+        <w:t xml:space="preserve">    </w:t>
+      </w:r>
+      <w:r>
+        <w:rPr/>
+        <w:t>return NewMatchStateEventHandler.name;</w:t>
+      </w:r>
+    </w:p>
+    <w:p>
+      <w:pPr>
+        <w:pStyle w:val="PreformattedText"/>
+        <w:rPr/>
+      </w:pPr>
+      <w:r>
+        <w:rPr/>
+        <w:t xml:space="preserve">  </w:t>
+      </w:r>
+      <w:r>
+        <w:rPr/>
+        <w:t>}</w:t>
+      </w:r>
+    </w:p>
+    <w:p>
+      <w:pPr>
+        <w:pStyle w:val="PreformattedText"/>
+        <w:rPr/>
+      </w:pPr>
+      <w:r>
+        <w:rPr/>
+        <w:t>}</w:t>
+      </w:r>
+    </w:p>
+    <w:p>
+      <w:pPr>
+        <w:pStyle w:val="PreformattedText"/>
+        <w:rPr/>
+      </w:pPr>
+      <w:r>
+        <w:rPr/>
+      </w:r>
+    </w:p>
+    <w:p>
+      <w:pPr>
+        <w:pStyle w:val="PreformattedText"/>
+        <w:rPr/>
+      </w:pPr>
+      <w:r>
+        <w:rPr/>
+        <w:t>export class MatchSettingsStateEventHandler extends MatchStateEventHandler {</w:t>
+      </w:r>
+    </w:p>
+    <w:p>
+      <w:pPr>
+        <w:pStyle w:val="PreformattedText"/>
+        <w:rPr/>
+      </w:pPr>
+      <w:r>
+        <w:rPr/>
+        <w:t xml:space="preserve">  </w:t>
+      </w:r>
+      <w:r>
+        <w:rPr/>
+        <w:t>isTransitionPossible(next: IStateEventHandler): boolean {</w:t>
+      </w:r>
+    </w:p>
+    <w:p>
+      <w:pPr>
+        <w:pStyle w:val="PreformattedText"/>
+        <w:rPr/>
+      </w:pPr>
+      <w:r>
+        <w:rPr/>
+        <w:t xml:space="preserve">    </w:t>
+      </w:r>
+      <w:r>
+        <w:rPr/>
+        <w:t>return (</w:t>
+      </w:r>
+    </w:p>
+    <w:p>
+      <w:pPr>
+        <w:pStyle w:val="PreformattedText"/>
+        <w:rPr/>
+      </w:pPr>
+      <w:r>
+        <w:rPr/>
+        <w:t xml:space="preserve">      </w:t>
+      </w:r>
+      <w:r>
+        <w:rPr/>
+        <w:t>next instanceof PlayerTurnStateEventHandler ||</w:t>
+      </w:r>
+    </w:p>
+    <w:p>
+      <w:pPr>
+        <w:pStyle w:val="PreformattedText"/>
+        <w:rPr/>
+      </w:pPr>
+      <w:r>
+        <w:rPr/>
+        <w:t xml:space="preserve">      </w:t>
+      </w:r>
+      <w:r>
+        <w:rPr/>
+        <w:t>next instanceof EnemyTurnStateEventHandler</w:t>
+      </w:r>
+    </w:p>
+    <w:p>
+      <w:pPr>
+        <w:pStyle w:val="PreformattedText"/>
+        <w:rPr/>
+      </w:pPr>
+      <w:r>
+        <w:rPr/>
+        <w:t xml:space="preserve">    </w:t>
+      </w:r>
+      <w:r>
+        <w:rPr/>
+        <w:t>);</w:t>
+      </w:r>
+    </w:p>
+    <w:p>
+      <w:pPr>
+        <w:pStyle w:val="PreformattedText"/>
+        <w:rPr/>
+      </w:pPr>
+      <w:r>
+        <w:rPr/>
+        <w:t xml:space="preserve">  </w:t>
+      </w:r>
+      <w:r>
+        <w:rPr/>
+        <w:t>}</w:t>
+      </w:r>
+    </w:p>
+    <w:p>
+      <w:pPr>
+        <w:pStyle w:val="PreformattedText"/>
+        <w:rPr/>
+      </w:pPr>
+      <w:r>
+        <w:rPr/>
+      </w:r>
+    </w:p>
+    <w:p>
+      <w:pPr>
+        <w:pStyle w:val="PreformattedText"/>
+        <w:rPr/>
+      </w:pPr>
+      <w:r>
+        <w:rPr/>
+        <w:t xml:space="preserve">  </w:t>
+      </w:r>
+      <w:r>
+        <w:rPr/>
+        <w:t>isEventAllowed(event: MatchEventNames): boolean {</w:t>
+      </w:r>
+    </w:p>
+    <w:p>
+      <w:pPr>
+        <w:pStyle w:val="PreformattedText"/>
+        <w:rPr/>
+      </w:pPr>
+      <w:r>
+        <w:rPr/>
+        <w:t xml:space="preserve">    </w:t>
+      </w:r>
+      <w:r>
+        <w:rPr/>
+        <w:t>const eventWhiteList = [</w:t>
+      </w:r>
+    </w:p>
+    <w:p>
+      <w:pPr>
+        <w:pStyle w:val="PreformattedText"/>
+        <w:rPr/>
+      </w:pPr>
+      <w:r>
+        <w:rPr/>
+        <w:t xml:space="preserve">      </w:t>
+      </w:r>
+      <w:r>
+        <w:rPr/>
+        <w:t>MatchEventNames.PlayerUpdatedMatchSettings,</w:t>
+      </w:r>
+    </w:p>
+    <w:p>
+      <w:pPr>
+        <w:pStyle w:val="PreformattedText"/>
+        <w:rPr/>
+      </w:pPr>
+      <w:r>
+        <w:rPr/>
+        <w:t xml:space="preserve">      </w:t>
+      </w:r>
+      <w:r>
+        <w:rPr/>
+        <w:t>MatchEventNames.PlayerLockedInSettings,</w:t>
+      </w:r>
+    </w:p>
+    <w:p>
+      <w:pPr>
+        <w:pStyle w:val="PreformattedText"/>
+        <w:rPr/>
+      </w:pPr>
+      <w:r>
+        <w:rPr/>
+        <w:t xml:space="preserve">      </w:t>
+      </w:r>
+      <w:r>
+        <w:rPr/>
+        <w:t>MatchEventNames.MatchStarted,</w:t>
+      </w:r>
+    </w:p>
+    <w:p>
+      <w:pPr>
+        <w:pStyle w:val="PreformattedText"/>
+        <w:rPr/>
+      </w:pPr>
+      <w:r>
+        <w:rPr/>
+        <w:t xml:space="preserve">      </w:t>
+      </w:r>
+      <w:r>
+        <w:rPr/>
+        <w:t>MatchEventNames.PlayerFirstTurnClaim,</w:t>
+      </w:r>
+    </w:p>
+    <w:p>
+      <w:pPr>
+        <w:pStyle w:val="PreformattedText"/>
+        <w:rPr/>
+      </w:pPr>
+      <w:r>
+        <w:rPr/>
+        <w:t xml:space="preserve">    </w:t>
+      </w:r>
+      <w:r>
+        <w:rPr/>
+        <w:t>];</w:t>
+      </w:r>
+    </w:p>
+    <w:p>
+      <w:pPr>
+        <w:pStyle w:val="PreformattedText"/>
+        <w:rPr/>
+      </w:pPr>
+      <w:r>
+        <w:rPr/>
+      </w:r>
+    </w:p>
+    <w:p>
+      <w:pPr>
+        <w:pStyle w:val="PreformattedText"/>
+        <w:rPr/>
+      </w:pPr>
+      <w:r>
+        <w:rPr/>
+        <w:t xml:space="preserve">    </w:t>
+      </w:r>
+      <w:r>
+        <w:rPr/>
+        <w:t>return eventWhiteList.includes(event);</w:t>
+      </w:r>
+    </w:p>
+    <w:p>
+      <w:pPr>
+        <w:pStyle w:val="PreformattedText"/>
+        <w:rPr/>
+      </w:pPr>
+      <w:r>
+        <w:rPr/>
+        <w:t xml:space="preserve">  </w:t>
+      </w:r>
+      <w:r>
+        <w:rPr/>
+        <w:t>}</w:t>
+      </w:r>
+    </w:p>
+    <w:p>
+      <w:pPr>
+        <w:pStyle w:val="PreformattedText"/>
+        <w:rPr/>
+      </w:pPr>
+      <w:r>
+        <w:rPr/>
+      </w:r>
+    </w:p>
+    <w:p>
+      <w:pPr>
+        <w:pStyle w:val="PreformattedText"/>
+        <w:rPr/>
+      </w:pPr>
+      <w:r>
+        <w:rPr/>
+        <w:t xml:space="preserve">  </w:t>
+      </w:r>
+      <w:r>
+        <w:rPr/>
+        <w:t>getName(): string {</w:t>
+      </w:r>
+    </w:p>
+    <w:p>
+      <w:pPr>
+        <w:pStyle w:val="PreformattedText"/>
+        <w:rPr/>
+      </w:pPr>
+      <w:r>
+        <w:rPr/>
+        <w:t xml:space="preserve">    </w:t>
+      </w:r>
+      <w:r>
+        <w:rPr/>
+        <w:t>return MatchSettingsStateEventHandler.name;</w:t>
+      </w:r>
+    </w:p>
+    <w:p>
+      <w:pPr>
+        <w:pStyle w:val="PreformattedText"/>
+        <w:rPr/>
+      </w:pPr>
+      <w:r>
+        <w:rPr/>
+        <w:t xml:space="preserve">  </w:t>
+      </w:r>
+      <w:r>
+        <w:rPr/>
+        <w:t>}</w:t>
+      </w:r>
+    </w:p>
+    <w:p>
+      <w:pPr>
+        <w:pStyle w:val="PreformattedText"/>
+        <w:rPr/>
+      </w:pPr>
+      <w:r>
+        <w:rPr/>
+        <w:t>}</w:t>
+      </w:r>
+    </w:p>
+    <w:p>
+      <w:pPr>
+        <w:pStyle w:val="PreformattedText"/>
+        <w:rPr/>
+      </w:pPr>
+      <w:r>
+        <w:rPr/>
+      </w:r>
+    </w:p>
+    <w:p>
+      <w:pPr>
+        <w:pStyle w:val="PreformattedText"/>
+        <w:rPr/>
+      </w:pPr>
+      <w:r>
+        <w:rPr/>
+        <w:t>export class PlayerTurnStateEventHandler extends MatchStateEventHandler {</w:t>
+      </w:r>
+    </w:p>
+    <w:p>
+      <w:pPr>
+        <w:pStyle w:val="PreformattedText"/>
+        <w:rPr/>
+      </w:pPr>
+      <w:r>
+        <w:rPr/>
+        <w:t xml:space="preserve">  </w:t>
+      </w:r>
+      <w:r>
+        <w:rPr/>
+        <w:t>isTransitionPossible(next: IStateEventHandler): boolean {</w:t>
+      </w:r>
+    </w:p>
+    <w:p>
+      <w:pPr>
+        <w:pStyle w:val="PreformattedText"/>
+        <w:rPr/>
+      </w:pPr>
+      <w:r>
+        <w:rPr/>
+        <w:t xml:space="preserve">    </w:t>
+      </w:r>
+      <w:r>
+        <w:rPr/>
+        <w:t>return next instanceof EnemyTurnStateEventHandler;</w:t>
+      </w:r>
+    </w:p>
+    <w:p>
+      <w:pPr>
+        <w:pStyle w:val="PreformattedText"/>
+        <w:rPr/>
+      </w:pPr>
+      <w:r>
+        <w:rPr/>
+        <w:t xml:space="preserve">  </w:t>
+      </w:r>
+      <w:r>
+        <w:rPr/>
+        <w:t>}</w:t>
+      </w:r>
+    </w:p>
+    <w:p>
+      <w:pPr>
+        <w:pStyle w:val="PreformattedText"/>
+        <w:rPr/>
+      </w:pPr>
+      <w:r>
+        <w:rPr/>
+      </w:r>
+    </w:p>
+    <w:p>
+      <w:pPr>
+        <w:pStyle w:val="PreformattedText"/>
+        <w:rPr/>
+      </w:pPr>
+      <w:r>
+        <w:rPr/>
+        <w:t xml:space="preserve">  </w:t>
+      </w:r>
+      <w:r>
+        <w:rPr/>
+        <w:t>isEventAllowed(event: MatchEventNames): boolean {</w:t>
+      </w:r>
+    </w:p>
+    <w:p>
+      <w:pPr>
+        <w:pStyle w:val="PreformattedText"/>
+        <w:rPr/>
+      </w:pPr>
+      <w:r>
+        <w:rPr/>
+        <w:t xml:space="preserve">    </w:t>
+      </w:r>
+      <w:r>
+        <w:rPr/>
+        <w:t>return event === MatchEventNames.AttackPerformed;</w:t>
+      </w:r>
+    </w:p>
+    <w:p>
+      <w:pPr>
+        <w:pStyle w:val="PreformattedText"/>
+        <w:rPr/>
+      </w:pPr>
+      <w:r>
+        <w:rPr/>
+        <w:t xml:space="preserve">  </w:t>
+      </w:r>
+      <w:r>
+        <w:rPr/>
+        <w:t>}</w:t>
+      </w:r>
+    </w:p>
+    <w:p>
+      <w:pPr>
+        <w:pStyle w:val="PreformattedText"/>
+        <w:rPr/>
+      </w:pPr>
+      <w:r>
+        <w:rPr/>
+      </w:r>
+    </w:p>
+    <w:p>
+      <w:pPr>
+        <w:pStyle w:val="PreformattedText"/>
+        <w:rPr/>
+      </w:pPr>
+      <w:r>
+        <w:rPr/>
+        <w:t xml:space="preserve">  </w:t>
+      </w:r>
+      <w:r>
+        <w:rPr/>
+        <w:t>getName(): string {</w:t>
+      </w:r>
+    </w:p>
+    <w:p>
+      <w:pPr>
+        <w:pStyle w:val="PreformattedText"/>
+        <w:rPr/>
+      </w:pPr>
+      <w:r>
+        <w:rPr/>
+        <w:t xml:space="preserve">    </w:t>
+      </w:r>
+      <w:r>
+        <w:rPr/>
+        <w:t>return PlayerTurnStateEventHandler.name;</w:t>
+      </w:r>
+    </w:p>
+    <w:p>
+      <w:pPr>
+        <w:pStyle w:val="PreformattedText"/>
+        <w:rPr/>
+      </w:pPr>
+      <w:r>
+        <w:rPr/>
+        <w:t xml:space="preserve">  </w:t>
+      </w:r>
+      <w:r>
+        <w:rPr/>
+        <w:t>}</w:t>
+      </w:r>
+    </w:p>
+    <w:p>
+      <w:pPr>
+        <w:pStyle w:val="PreformattedText"/>
+        <w:rPr/>
+      </w:pPr>
+      <w:r>
+        <w:rPr/>
+        <w:t>}</w:t>
+      </w:r>
+    </w:p>
+    <w:p>
+      <w:pPr>
+        <w:pStyle w:val="PreformattedText"/>
+        <w:rPr/>
+      </w:pPr>
+      <w:r>
+        <w:rPr/>
+      </w:r>
+    </w:p>
+    <w:p>
+      <w:pPr>
+        <w:pStyle w:val="PreformattedText"/>
+        <w:rPr/>
+      </w:pPr>
+      <w:r>
+        <w:rPr/>
+        <w:t>export class EnemyTurnStateEventHandler extends MatchStateEventHandler {</w:t>
+      </w:r>
+    </w:p>
+    <w:p>
+      <w:pPr>
+        <w:pStyle w:val="PreformattedText"/>
+        <w:rPr/>
+      </w:pPr>
+      <w:r>
+        <w:rPr/>
+        <w:t xml:space="preserve">  </w:t>
+      </w:r>
+      <w:r>
+        <w:rPr/>
+        <w:t>isTransitionPossible(next: IStateEventHandler): boolean {</w:t>
+      </w:r>
+    </w:p>
+    <w:p>
+      <w:pPr>
+        <w:pStyle w:val="PreformattedText"/>
+        <w:rPr/>
+      </w:pPr>
+      <w:r>
+        <w:rPr/>
+        <w:t xml:space="preserve">    </w:t>
+      </w:r>
+      <w:r>
+        <w:rPr/>
+        <w:t>return next instanceof PlayerTurnStateEventHandler;</w:t>
+      </w:r>
+    </w:p>
+    <w:p>
+      <w:pPr>
+        <w:pStyle w:val="PreformattedText"/>
+        <w:rPr/>
+      </w:pPr>
+      <w:r>
+        <w:rPr/>
+        <w:t xml:space="preserve">  </w:t>
+      </w:r>
+      <w:r>
+        <w:rPr/>
+        <w:t>}</w:t>
+      </w:r>
+    </w:p>
+    <w:p>
+      <w:pPr>
+        <w:pStyle w:val="PreformattedText"/>
+        <w:rPr/>
+      </w:pPr>
+      <w:r>
+        <w:rPr/>
+      </w:r>
+    </w:p>
+    <w:p>
+      <w:pPr>
+        <w:pStyle w:val="PreformattedText"/>
+        <w:rPr/>
+      </w:pPr>
+      <w:r>
+        <w:rPr/>
+        <w:t xml:space="preserve">  </w:t>
+      </w:r>
+      <w:r>
+        <w:rPr/>
+        <w:t>isEventAllowed(event: MatchEventNames): boolean {</w:t>
+      </w:r>
+    </w:p>
+    <w:p>
+      <w:pPr>
+        <w:pStyle w:val="PreformattedText"/>
+        <w:rPr/>
+      </w:pPr>
+      <w:r>
+        <w:rPr/>
+        <w:t xml:space="preserve">    </w:t>
+      </w:r>
+      <w:r>
+        <w:rPr/>
+        <w:t>return false;</w:t>
+      </w:r>
+    </w:p>
+    <w:p>
+      <w:pPr>
+        <w:pStyle w:val="PreformattedText"/>
+        <w:rPr/>
+      </w:pPr>
+      <w:r>
+        <w:rPr/>
+        <w:t xml:space="preserve">  </w:t>
+      </w:r>
+      <w:r>
+        <w:rPr/>
+        <w:t>}</w:t>
+      </w:r>
+    </w:p>
+    <w:p>
+      <w:pPr>
+        <w:pStyle w:val="PreformattedText"/>
+        <w:rPr/>
+      </w:pPr>
+      <w:r>
+        <w:rPr/>
+      </w:r>
+    </w:p>
+    <w:p>
+      <w:pPr>
+        <w:pStyle w:val="PreformattedText"/>
+        <w:rPr/>
+      </w:pPr>
+      <w:r>
+        <w:rPr/>
+        <w:t xml:space="preserve">  </w:t>
+      </w:r>
+      <w:r>
+        <w:rPr/>
+        <w:t>getName(): string {</w:t>
+      </w:r>
+    </w:p>
+    <w:p>
+      <w:pPr>
+        <w:pStyle w:val="PreformattedText"/>
+        <w:rPr/>
+      </w:pPr>
+      <w:r>
+        <w:rPr/>
+        <w:t xml:space="preserve">    </w:t>
+      </w:r>
+      <w:r>
+        <w:rPr/>
+        <w:t>return EnemyTurnStateEventHandler.name;</w:t>
+      </w:r>
+    </w:p>
+    <w:p>
+      <w:pPr>
+        <w:pStyle w:val="PreformattedText"/>
+        <w:rPr/>
+      </w:pPr>
+      <w:r>
+        <w:rPr/>
+        <w:t xml:space="preserve">  </w:t>
+      </w:r>
+      <w:r>
+        <w:rPr/>
+        <w:t>}</w:t>
+      </w:r>
+    </w:p>
+    <w:p>
+      <w:pPr>
+        <w:pStyle w:val="PreformattedText"/>
+        <w:rPr/>
+      </w:pPr>
+      <w:r>
+        <w:rPr/>
+        <w:t>}</w:t>
+      </w:r>
+    </w:p>
+    <w:p>
+      <w:pPr>
+        <w:pStyle w:val="Standard"/>
+        <w:rPr>
+          <w:b/>
+          <w:b/>
+          <w:bCs/>
+        </w:rPr>
+      </w:pPr>
+      <w:r>
+        <w:rPr>
+          <w:b/>
+          <w:bCs/>
+        </w:rPr>
       </w:r>
     </w:p>
     <w:p>
@@ -23289,10 +24584,10 @@
         <w:rPr/>
       </w:pPr>
       <w:bookmarkStart w:id="118" w:name="__RefHeading___Toc1764_1308003983"/>
-      <w:bookmarkStart w:id="119" w:name="_Toc118417830"/>
-      <w:bookmarkStart w:id="120" w:name="_Toc117796344"/>
-      <w:bookmarkStart w:id="121" w:name="_Toc117797610"/>
-      <w:bookmarkStart w:id="122" w:name="_Toc117951520"/>
+      <w:bookmarkStart w:id="119" w:name="_Toc117951520"/>
+      <w:bookmarkStart w:id="120" w:name="_Toc117797610"/>
+      <w:bookmarkStart w:id="121" w:name="_Toc117796344"/>
+      <w:bookmarkStart w:id="122" w:name="_Toc118417830"/>
       <w:bookmarkEnd w:id="118"/>
       <w:r>
         <w:rPr/>
@@ -23395,7 +24690,7 @@
       <w:rPr>
         <w:rStyle w:val="Pagenumber"/>
       </w:rPr>
-      <w:t>2</w:t>
+      <w:t>52</w:t>
     </w:r>
     <w:r>
       <w:rPr>

</xml_diff>

<commit_message>
report: fix picture formatting
</commit_message>
<xml_diff>
--- a/report/report.docx
+++ b/report/report.docx
@@ -964,10 +964,10 @@
         <w:rPr/>
       </w:pPr>
       <w:bookmarkStart w:id="1" w:name="__RefHeading___Toc1716_1308003983"/>
-      <w:bookmarkStart w:id="2" w:name="_Toc117951500"/>
-      <w:bookmarkStart w:id="3" w:name="_Toc117797590"/>
-      <w:bookmarkStart w:id="4" w:name="_Toc117796326"/>
-      <w:bookmarkStart w:id="5" w:name="_Toc118417807"/>
+      <w:bookmarkStart w:id="2" w:name="_Toc118417807"/>
+      <w:bookmarkStart w:id="3" w:name="_Toc117796326"/>
+      <w:bookmarkStart w:id="4" w:name="_Toc117797590"/>
+      <w:bookmarkStart w:id="5" w:name="_Toc117951500"/>
       <w:bookmarkEnd w:id="1"/>
       <w:r>
         <w:rPr/>
@@ -1005,10 +1005,10 @@
         <w:rPr/>
       </w:pPr>
       <w:bookmarkStart w:id="6" w:name="__RefHeading___Toc1718_1308003983"/>
-      <w:bookmarkStart w:id="7" w:name="_Toc117951501"/>
-      <w:bookmarkStart w:id="8" w:name="_Toc117797591"/>
-      <w:bookmarkStart w:id="9" w:name="_Toc117796327"/>
-      <w:bookmarkStart w:id="10" w:name="_Toc118417808"/>
+      <w:bookmarkStart w:id="7" w:name="_Toc118417808"/>
+      <w:bookmarkStart w:id="8" w:name="_Toc117796327"/>
+      <w:bookmarkStart w:id="9" w:name="_Toc117797591"/>
+      <w:bookmarkStart w:id="10" w:name="_Toc117951501"/>
       <w:bookmarkEnd w:id="6"/>
       <w:r>
         <w:rPr/>
@@ -1025,10 +1025,10 @@
         <w:rPr/>
       </w:pPr>
       <w:bookmarkStart w:id="11" w:name="__RefHeading___Toc1720_1308003983"/>
-      <w:bookmarkStart w:id="12" w:name="_Toc117951502"/>
-      <w:bookmarkStart w:id="13" w:name="_Toc117797592"/>
-      <w:bookmarkStart w:id="14" w:name="_Toc117796328"/>
-      <w:bookmarkStart w:id="15" w:name="_Toc118417809"/>
+      <w:bookmarkStart w:id="12" w:name="_Toc118417809"/>
+      <w:bookmarkStart w:id="13" w:name="_Toc117796328"/>
+      <w:bookmarkStart w:id="14" w:name="_Toc117797592"/>
+      <w:bookmarkStart w:id="15" w:name="_Toc117951502"/>
       <w:bookmarkEnd w:id="11"/>
       <w:r>
         <w:rPr/>
@@ -1126,10 +1126,10 @@
         <w:rPr/>
       </w:pPr>
       <w:bookmarkStart w:id="16" w:name="__RefHeading___Toc1722_1308003983"/>
-      <w:bookmarkStart w:id="17" w:name="_Toc117951503"/>
-      <w:bookmarkStart w:id="18" w:name="_Toc117797593"/>
-      <w:bookmarkStart w:id="19" w:name="_Toc117796329"/>
-      <w:bookmarkStart w:id="20" w:name="_Toc118417810"/>
+      <w:bookmarkStart w:id="17" w:name="_Toc118417810"/>
+      <w:bookmarkStart w:id="18" w:name="_Toc117796329"/>
+      <w:bookmarkStart w:id="19" w:name="_Toc117797593"/>
+      <w:bookmarkStart w:id="20" w:name="_Toc117951503"/>
       <w:bookmarkEnd w:id="16"/>
       <w:r>
         <w:rPr/>
@@ -1404,10 +1404,10 @@
         <w:rPr/>
       </w:pPr>
       <w:bookmarkStart w:id="21" w:name="__RefHeading___Toc1724_1308003983"/>
-      <w:bookmarkStart w:id="22" w:name="_Toc117951504"/>
-      <w:bookmarkStart w:id="23" w:name="_Toc117797594"/>
-      <w:bookmarkStart w:id="24" w:name="_Toc117796330"/>
-      <w:bookmarkStart w:id="25" w:name="_Toc118417811"/>
+      <w:bookmarkStart w:id="22" w:name="_Toc118417811"/>
+      <w:bookmarkStart w:id="23" w:name="_Toc117796330"/>
+      <w:bookmarkStart w:id="24" w:name="_Toc117797594"/>
+      <w:bookmarkStart w:id="25" w:name="_Toc117951504"/>
       <w:bookmarkEnd w:id="21"/>
       <w:r>
         <w:rPr/>
@@ -1574,10 +1574,10 @@
         <w:rPr/>
       </w:pPr>
       <w:bookmarkStart w:id="26" w:name="__RefHeading___Toc1726_1308003983"/>
-      <w:bookmarkStart w:id="27" w:name="_Toc117951505"/>
-      <w:bookmarkStart w:id="28" w:name="_Toc117797595"/>
-      <w:bookmarkStart w:id="29" w:name="_Toc117796331"/>
-      <w:bookmarkStart w:id="30" w:name="_Toc118417812"/>
+      <w:bookmarkStart w:id="27" w:name="_Toc118417812"/>
+      <w:bookmarkStart w:id="28" w:name="_Toc117796331"/>
+      <w:bookmarkStart w:id="29" w:name="_Toc117797595"/>
+      <w:bookmarkStart w:id="30" w:name="_Toc117951505"/>
       <w:bookmarkEnd w:id="26"/>
       <w:r>
         <w:rPr/>
@@ -1688,10 +1688,10 @@
         <w:rPr/>
       </w:pPr>
       <w:bookmarkStart w:id="31" w:name="__RefHeading___Toc1728_1308003983"/>
-      <w:bookmarkStart w:id="32" w:name="_Toc117951506"/>
-      <w:bookmarkStart w:id="33" w:name="_Toc117797596"/>
-      <w:bookmarkStart w:id="34" w:name="_Toc117796332"/>
-      <w:bookmarkStart w:id="35" w:name="_Toc118417813"/>
+      <w:bookmarkStart w:id="32" w:name="_Toc118417813"/>
+      <w:bookmarkStart w:id="33" w:name="_Toc117796332"/>
+      <w:bookmarkStart w:id="34" w:name="_Toc117797596"/>
+      <w:bookmarkStart w:id="35" w:name="_Toc117951506"/>
       <w:bookmarkEnd w:id="31"/>
       <w:r>
         <w:rPr/>
@@ -1718,10 +1718,10 @@
         <w:rPr/>
       </w:pPr>
       <w:bookmarkStart w:id="36" w:name="__RefHeading___Toc1730_1308003983"/>
-      <w:bookmarkStart w:id="37" w:name="_Toc117951507"/>
-      <w:bookmarkStart w:id="38" w:name="_Toc117797597"/>
-      <w:bookmarkStart w:id="39" w:name="_Toc117796333"/>
-      <w:bookmarkStart w:id="40" w:name="_Toc118417814"/>
+      <w:bookmarkStart w:id="37" w:name="_Toc118417814"/>
+      <w:bookmarkStart w:id="38" w:name="_Toc117796333"/>
+      <w:bookmarkStart w:id="39" w:name="_Toc117797597"/>
+      <w:bookmarkStart w:id="40" w:name="_Toc117951507"/>
       <w:bookmarkEnd w:id="36"/>
       <w:r>
         <w:rPr/>
@@ -1829,10 +1829,10 @@
         <w:rPr/>
       </w:pPr>
       <w:bookmarkStart w:id="41" w:name="__RefHeading___Toc1732_1308003983"/>
-      <w:bookmarkStart w:id="42" w:name="_Toc117951508"/>
-      <w:bookmarkStart w:id="43" w:name="_Toc117797598"/>
-      <w:bookmarkStart w:id="44" w:name="_Toc117796334"/>
-      <w:bookmarkStart w:id="45" w:name="_Toc118417815"/>
+      <w:bookmarkStart w:id="42" w:name="_Toc118417815"/>
+      <w:bookmarkStart w:id="43" w:name="_Toc117796334"/>
+      <w:bookmarkStart w:id="44" w:name="_Toc117797598"/>
+      <w:bookmarkStart w:id="45" w:name="_Toc117951508"/>
       <w:bookmarkEnd w:id="41"/>
       <w:r>
         <w:rPr/>
@@ -1896,8 +1896,8 @@
         <w:pStyle w:val="Caption1"/>
         <w:rPr/>
       </w:pPr>
-      <w:bookmarkStart w:id="46" w:name="_Toc117951530"/>
-      <w:bookmarkStart w:id="47" w:name="_Toc117951107"/>
+      <w:bookmarkStart w:id="46" w:name="_Toc117951107"/>
+      <w:bookmarkStart w:id="47" w:name="_Toc117951530"/>
       <w:r>
         <w:rPr/>
         <w:t xml:space="preserve">Figūra </w:t>
@@ -1935,10 +1935,10 @@
         <w:rPr/>
       </w:pPr>
       <w:bookmarkStart w:id="48" w:name="__RefHeading___Toc1734_1308003983"/>
-      <w:bookmarkStart w:id="49" w:name="_Toc117951509"/>
-      <w:bookmarkStart w:id="50" w:name="_Toc117797599"/>
-      <w:bookmarkStart w:id="51" w:name="_Toc117796335"/>
-      <w:bookmarkStart w:id="52" w:name="_Toc118417816"/>
+      <w:bookmarkStart w:id="49" w:name="_Toc118417816"/>
+      <w:bookmarkStart w:id="50" w:name="_Toc117796335"/>
+      <w:bookmarkStart w:id="51" w:name="_Toc117797599"/>
+      <w:bookmarkStart w:id="52" w:name="_Toc117951509"/>
       <w:bookmarkEnd w:id="48"/>
       <w:r>
         <w:rPr/>
@@ -1955,10 +1955,10 @@
         <w:rPr/>
       </w:pPr>
       <w:bookmarkStart w:id="53" w:name="__RefHeading___Toc1736_1308003983"/>
-      <w:bookmarkStart w:id="54" w:name="_Toc117951510"/>
-      <w:bookmarkStart w:id="55" w:name="_Toc117797600"/>
-      <w:bookmarkStart w:id="56" w:name="_Toc117796336"/>
-      <w:bookmarkStart w:id="57" w:name="_Toc118417817"/>
+      <w:bookmarkStart w:id="54" w:name="_Toc118417817"/>
+      <w:bookmarkStart w:id="55" w:name="_Toc117796336"/>
+      <w:bookmarkStart w:id="56" w:name="_Toc117797600"/>
+      <w:bookmarkStart w:id="57" w:name="_Toc117951510"/>
       <w:bookmarkEnd w:id="53"/>
       <w:r>
         <w:rPr/>
@@ -2101,8 +2101,8 @@
         <w:pStyle w:val="Caption1"/>
         <w:rPr/>
       </w:pPr>
-      <w:bookmarkStart w:id="58" w:name="_Toc117951531"/>
-      <w:bookmarkStart w:id="59" w:name="_Toc117951108"/>
+      <w:bookmarkStart w:id="58" w:name="_Toc117951108"/>
+      <w:bookmarkStart w:id="59" w:name="_Toc117951531"/>
       <w:r>
         <w:rPr/>
         <w:t xml:space="preserve">Figūra </w:t>
@@ -2321,10 +2321,10 @@
         <w:rPr/>
       </w:pPr>
       <w:bookmarkStart w:id="60" w:name="__RefHeading___Toc1738_1308003983"/>
-      <w:bookmarkStart w:id="61" w:name="_Toc117951511"/>
-      <w:bookmarkStart w:id="62" w:name="_Toc117797601"/>
-      <w:bookmarkStart w:id="63" w:name="_Toc117796337"/>
-      <w:bookmarkStart w:id="64" w:name="_Toc118417818"/>
+      <w:bookmarkStart w:id="61" w:name="_Toc118417818"/>
+      <w:bookmarkStart w:id="62" w:name="_Toc117796337"/>
+      <w:bookmarkStart w:id="63" w:name="_Toc117797601"/>
+      <w:bookmarkStart w:id="64" w:name="_Toc117951511"/>
       <w:bookmarkEnd w:id="60"/>
       <w:r>
         <w:rPr/>
@@ -3251,10 +3251,10 @@
         </w:rPr>
       </w:pPr>
       <w:bookmarkStart w:id="66" w:name="__RefHeading___Toc1740_1308003983"/>
-      <w:bookmarkStart w:id="67" w:name="_Toc117951512"/>
-      <w:bookmarkStart w:id="68" w:name="_Toc117797602"/>
-      <w:bookmarkStart w:id="69" w:name="_Toc117796338"/>
-      <w:bookmarkStart w:id="70" w:name="_Toc118417819"/>
+      <w:bookmarkStart w:id="67" w:name="_Toc118417819"/>
+      <w:bookmarkStart w:id="68" w:name="_Toc117796338"/>
+      <w:bookmarkStart w:id="69" w:name="_Toc117797602"/>
+      <w:bookmarkStart w:id="70" w:name="_Toc117951512"/>
       <w:bookmarkEnd w:id="66"/>
       <w:r>
         <w:rPr>
@@ -4898,10 +4898,10 @@
         <w:rPr/>
       </w:pPr>
       <w:bookmarkStart w:id="72" w:name="__RefHeading___Toc1742_1308003983"/>
-      <w:bookmarkStart w:id="73" w:name="_Toc117951513"/>
-      <w:bookmarkStart w:id="74" w:name="_Toc117797603"/>
-      <w:bookmarkStart w:id="75" w:name="_Toc117796339"/>
-      <w:bookmarkStart w:id="76" w:name="_Toc118417820"/>
+      <w:bookmarkStart w:id="73" w:name="_Toc118417820"/>
+      <w:bookmarkStart w:id="74" w:name="_Toc117796339"/>
+      <w:bookmarkStart w:id="75" w:name="_Toc117797603"/>
+      <w:bookmarkStart w:id="76" w:name="_Toc117951513"/>
       <w:bookmarkEnd w:id="72"/>
       <w:r>
         <w:rPr/>
@@ -7123,10 +7123,10 @@
         <w:rPr/>
       </w:pPr>
       <w:bookmarkStart w:id="78" w:name="__RefHeading___Toc1744_1308003983"/>
-      <w:bookmarkStart w:id="79" w:name="_Toc117951514"/>
-      <w:bookmarkStart w:id="80" w:name="_Toc117797604"/>
-      <w:bookmarkStart w:id="81" w:name="_Toc117796340"/>
-      <w:bookmarkStart w:id="82" w:name="_Toc118417821"/>
+      <w:bookmarkStart w:id="79" w:name="_Toc118417821"/>
+      <w:bookmarkStart w:id="80" w:name="_Toc117796340"/>
+      <w:bookmarkStart w:id="81" w:name="_Toc117797604"/>
+      <w:bookmarkStart w:id="82" w:name="_Toc117951514"/>
       <w:bookmarkEnd w:id="78"/>
       <w:r>
         <w:rPr/>
@@ -8020,10 +8020,10 @@
         <w:rPr/>
       </w:pPr>
       <w:bookmarkStart w:id="85" w:name="__RefHeading___Toc1746_1308003983"/>
-      <w:bookmarkStart w:id="86" w:name="_Toc117951515"/>
-      <w:bookmarkStart w:id="87" w:name="_Toc117797605"/>
-      <w:bookmarkStart w:id="88" w:name="_Toc117796341"/>
-      <w:bookmarkStart w:id="89" w:name="_Toc118417822"/>
+      <w:bookmarkStart w:id="86" w:name="_Toc118417822"/>
+      <w:bookmarkStart w:id="87" w:name="_Toc117796341"/>
+      <w:bookmarkStart w:id="88" w:name="_Toc117797605"/>
+      <w:bookmarkStart w:id="89" w:name="_Toc117951515"/>
       <w:bookmarkEnd w:id="85"/>
       <w:r>
         <w:rPr/>
@@ -10391,10 +10391,10 @@
         <w:rPr/>
       </w:pPr>
       <w:bookmarkStart w:id="91" w:name="__RefHeading___Toc1748_1308003983"/>
-      <w:bookmarkStart w:id="92" w:name="_Toc117951516"/>
-      <w:bookmarkStart w:id="93" w:name="_Toc117797606"/>
-      <w:bookmarkStart w:id="94" w:name="_Toc117796342"/>
-      <w:bookmarkStart w:id="95" w:name="_Toc118417823"/>
+      <w:bookmarkStart w:id="92" w:name="_Toc118417823"/>
+      <w:bookmarkStart w:id="93" w:name="_Toc117796342"/>
+      <w:bookmarkStart w:id="94" w:name="_Toc117797606"/>
+      <w:bookmarkStart w:id="95" w:name="_Toc117951516"/>
       <w:bookmarkEnd w:id="91"/>
       <w:r>
         <w:rPr/>
@@ -14062,10 +14062,10 @@
         <w:rPr/>
       </w:pPr>
       <w:bookmarkStart w:id="97" w:name="__RefHeading___Toc1750_1308003983"/>
-      <w:bookmarkStart w:id="98" w:name="_Toc117951517"/>
-      <w:bookmarkStart w:id="99" w:name="_Toc117797607"/>
-      <w:bookmarkStart w:id="100" w:name="_Toc117796343"/>
-      <w:bookmarkStart w:id="101" w:name="_Toc118417824"/>
+      <w:bookmarkStart w:id="98" w:name="_Toc118417824"/>
+      <w:bookmarkStart w:id="99" w:name="_Toc117796343"/>
+      <w:bookmarkStart w:id="100" w:name="_Toc117797607"/>
+      <w:bookmarkStart w:id="101" w:name="_Toc117951517"/>
       <w:bookmarkEnd w:id="97"/>
       <w:r>
         <w:rPr/>
@@ -15422,9 +15422,9 @@
         <w:rPr/>
       </w:pPr>
       <w:bookmarkStart w:id="102" w:name="__RefHeading___Toc1752_1308003983"/>
-      <w:bookmarkStart w:id="103" w:name="_Toc117951518"/>
+      <w:bookmarkStart w:id="103" w:name="_Toc118417825"/>
       <w:bookmarkStart w:id="104" w:name="_Toc117797608"/>
-      <w:bookmarkStart w:id="105" w:name="_Toc118417825"/>
+      <w:bookmarkStart w:id="105" w:name="_Toc117951518"/>
       <w:bookmarkEnd w:id="102"/>
       <w:r>
         <w:rPr/>
@@ -16323,8 +16323,8 @@
       </w:pPr>
       <w:bookmarkStart w:id="106" w:name="__RefHeading___Toc1754_1308003983"/>
       <w:bookmarkStart w:id="107" w:name="_Toc118417826"/>
-      <w:bookmarkStart w:id="108" w:name="_Toc117951519"/>
-      <w:bookmarkStart w:id="109" w:name="_Toc117797609"/>
+      <w:bookmarkStart w:id="108" w:name="_Toc117797609"/>
+      <w:bookmarkStart w:id="109" w:name="_Toc117951519"/>
       <w:bookmarkEnd w:id="106"/>
       <w:r>
         <w:rPr/>
@@ -16374,7 +16374,7 @@
       <w:r>
         <w:rPr/>
         <w:drawing>
-          <wp:anchor behindDoc="0" distT="0" distB="0" distL="114300" distR="114300" simplePos="0" locked="0" layoutInCell="0" allowOverlap="1" relativeHeight="26">
+          <wp:anchor behindDoc="0" distT="0" distB="0" distL="114300" distR="114300" simplePos="0" locked="0" layoutInCell="0" allowOverlap="1" relativeHeight="27">
             <wp:simplePos x="0" y="0"/>
             <wp:positionH relativeFrom="page">
               <wp:posOffset>2189480</wp:posOffset>
@@ -16421,7 +16421,7 @@
         <mc:AlternateContent>
           <mc:Choice Requires="wps">
             <w:drawing>
-              <wp:anchor behindDoc="0" distT="0" distB="635" distL="114300" distR="114300" simplePos="0" locked="0" layoutInCell="0" allowOverlap="1" relativeHeight="27" wp14:anchorId="0652BB59">
+              <wp:anchor behindDoc="0" distT="0" distB="635" distL="114300" distR="114300" simplePos="0" locked="0" layoutInCell="0" allowOverlap="1" relativeHeight="28" wp14:anchorId="0652BB59">
                 <wp:simplePos x="0" y="0"/>
                 <wp:positionH relativeFrom="column">
                   <wp:posOffset>1289050</wp:posOffset>
@@ -17756,7 +17756,7 @@
       </w:pPr>
       <w:r>
         <w:drawing>
-          <wp:anchor behindDoc="0" distT="0" distB="0" distL="114300" distR="114300" simplePos="0" locked="0" layoutInCell="0" allowOverlap="1" relativeHeight="25">
+          <wp:anchor behindDoc="0" distT="0" distB="0" distL="114300" distR="114300" simplePos="0" locked="0" layoutInCell="0" allowOverlap="1" relativeHeight="26">
             <wp:simplePos x="0" y="0"/>
             <wp:positionH relativeFrom="page">
               <wp:align>center</wp:align>
@@ -17803,7 +17803,7 @@
         <mc:AlternateContent>
           <mc:Choice Requires="wps">
             <w:drawing>
-              <wp:anchor behindDoc="0" distT="0" distB="635" distL="106045" distR="114300" simplePos="0" locked="0" layoutInCell="0" allowOverlap="1" relativeHeight="29" wp14:anchorId="6C4A234D">
+              <wp:anchor behindDoc="0" distT="0" distB="635" distL="105410" distR="114300" simplePos="0" locked="0" layoutInCell="0" allowOverlap="1" relativeHeight="30" wp14:anchorId="6C4A234D">
                 <wp:simplePos x="0" y="0"/>
                 <wp:positionH relativeFrom="column">
                   <wp:posOffset>1022350</wp:posOffset>
@@ -24910,7 +24910,7 @@
           <mc:Choice Requires="wps">
             <w:drawing>
               <wp:inline distT="0" distB="0" distL="0" distR="0">
-                <wp:extent cx="6120130" cy="3388360"/>
+                <wp:extent cx="6299200" cy="3388360"/>
                 <wp:effectExtent l="0" t="0" r="0" b="0"/>
                 <wp:docPr id="41" name="Shape7"/>
                 <a:graphic xmlns:a="http://schemas.openxmlformats.org/drawingml/2006/main">
@@ -24920,7 +24920,7 @@
                       <wps:spPr>
                         <a:xfrm>
                           <a:off x="0" y="0"/>
-                          <a:ext cx="6120000" cy="3388320"/>
+                          <a:ext cx="6299280" cy="3388320"/>
                         </a:xfrm>
                         <a:prstGeom prst="rect">
                           <a:avLst/>
@@ -24944,10 +24944,14 @@
                             <w:pPr>
                               <w:pStyle w:val="Figra"/>
                               <w:spacing w:before="120" w:after="120"/>
-                              <w:rPr/>
+                              <w:rPr>
+                                <w:color w:val="000000"/>
+                              </w:rPr>
                             </w:pPr>
                             <w:r>
-                              <w:rPr/>
+                              <w:rPr>
+                                <w:color w:val="000000"/>
+                              </w:rPr>
                               <w:drawing>
                                 <wp:inline distT="0" distB="0" distL="0" distR="0">
                                   <wp:extent cx="6120130" cy="3136900"/>
@@ -24987,31 +24991,45 @@
                               </w:drawing>
                             </w:r>
                             <w:r>
-                              <w:rPr/>
+                              <w:rPr>
+                                <w:color w:val="000000"/>
+                              </w:rPr>
                               <w:t xml:space="preserve">Figūra </w:t>
                             </w:r>
                             <w:r>
-                              <w:rPr/>
+                              <w:rPr>
+                                <w:color w:val="000000"/>
+                              </w:rPr>
                               <w:fldChar w:fldCharType="begin"/>
                             </w:r>
                             <w:r>
-                              <w:rPr/>
+                              <w:rPr>
+                                <w:color w:val="000000"/>
+                              </w:rPr>
                               <w:instrText xml:space="preserve"> SEQ Figūra \* ARABIC </w:instrText>
                             </w:r>
                             <w:r>
-                              <w:rPr/>
+                              <w:rPr>
+                                <w:color w:val="000000"/>
+                              </w:rPr>
                               <w:fldChar w:fldCharType="separate"/>
                             </w:r>
                             <w:r>
-                              <w:rPr/>
+                              <w:rPr>
+                                <w:color w:val="000000"/>
+                              </w:rPr>
                               <w:t>24</w:t>
                             </w:r>
                             <w:r>
-                              <w:rPr/>
+                              <w:rPr>
+                                <w:color w:val="000000"/>
+                              </w:rPr>
                               <w:fldChar w:fldCharType="end"/>
                             </w:r>
                             <w:r>
-                              <w:rPr/>
+                              <w:rPr>
+                                <w:color w:val="000000"/>
+                              </w:rPr>
                               <w:t>: Interpreter šablono klasių diagrama</w:t>
                             </w:r>
                           </w:p>
@@ -25028,7 +25046,7 @@
           </mc:Choice>
           <mc:Fallback>
             <w:pict>
-              <v:rect id="shape_0" ID="Shape7" path="m0,0l-2147483645,0l-2147483645,-2147483646l0,-2147483646xe" fillcolor="white" stroked="f" o:allowincell="f" style="position:absolute;margin-left:0pt;margin-top:-266.85pt;width:481.85pt;height:266.75pt;mso-wrap-style:square;v-text-anchor:top;mso-position-vertical:top">
+              <v:rect id="shape_0" ID="Shape7" path="m0,0l-2147483645,0l-2147483645,-2147483646l0,-2147483646xe" fillcolor="white" stroked="f" o:allowincell="f" style="position:absolute;margin-left:0pt;margin-top:-266.85pt;width:495.95pt;height:266.75pt;mso-wrap-style:square;v-text-anchor:top;mso-position-vertical:top">
                 <v:fill o:detectmouseclick="t" type="solid" color2="black"/>
                 <v:stroke color="#3465a4" joinstyle="round" endcap="flat"/>
                 <v:textbox>
@@ -25037,10 +25055,14 @@
                       <w:pPr>
                         <w:pStyle w:val="Figra"/>
                         <w:spacing w:before="120" w:after="120"/>
-                        <w:rPr/>
+                        <w:rPr>
+                          <w:color w:val="000000"/>
+                        </w:rPr>
                       </w:pPr>
                       <w:r>
-                        <w:rPr/>
+                        <w:rPr>
+                          <w:color w:val="000000"/>
+                        </w:rPr>
                         <w:drawing>
                           <wp:inline distT="0" distB="0" distL="0" distR="0">
                             <wp:extent cx="6120130" cy="3136900"/>
@@ -25080,31 +25102,45 @@
                         </w:drawing>
                       </w:r>
                       <w:r>
-                        <w:rPr/>
+                        <w:rPr>
+                          <w:color w:val="000000"/>
+                        </w:rPr>
                         <w:t xml:space="preserve">Figūra </w:t>
                       </w:r>
                       <w:r>
-                        <w:rPr/>
+                        <w:rPr>
+                          <w:color w:val="000000"/>
+                        </w:rPr>
                         <w:fldChar w:fldCharType="begin"/>
                       </w:r>
                       <w:r>
-                        <w:rPr/>
+                        <w:rPr>
+                          <w:color w:val="000000"/>
+                        </w:rPr>
                         <w:instrText xml:space="preserve"> SEQ Figūra \* ARABIC </w:instrText>
                       </w:r>
                       <w:r>
-                        <w:rPr/>
+                        <w:rPr>
+                          <w:color w:val="000000"/>
+                        </w:rPr>
                         <w:fldChar w:fldCharType="separate"/>
                       </w:r>
                       <w:r>
-                        <w:rPr/>
+                        <w:rPr>
+                          <w:color w:val="000000"/>
+                        </w:rPr>
                         <w:t>24</w:t>
                       </w:r>
                       <w:r>
-                        <w:rPr/>
+                        <w:rPr>
+                          <w:color w:val="000000"/>
+                        </w:rPr>
                         <w:fldChar w:fldCharType="end"/>
                       </w:r>
                       <w:r>
-                        <w:rPr/>
+                        <w:rPr>
+                          <w:color w:val="000000"/>
+                        </w:rPr>
                         <w:t>: Interpreter šablono klasių diagrama</w:t>
                       </w:r>
                     </w:p>
@@ -32051,10 +32087,10 @@
         <w:rPr/>
       </w:pPr>
       <w:bookmarkStart w:id="119" w:name="__RefHeading___Toc1764_1308003983"/>
-      <w:bookmarkStart w:id="120" w:name="_Toc117951520"/>
-      <w:bookmarkStart w:id="121" w:name="_Toc117797610"/>
-      <w:bookmarkStart w:id="122" w:name="_Toc117796344"/>
-      <w:bookmarkStart w:id="123" w:name="_Toc118417830"/>
+      <w:bookmarkStart w:id="120" w:name="_Toc118417830"/>
+      <w:bookmarkStart w:id="121" w:name="_Toc117796344"/>
+      <w:bookmarkStart w:id="122" w:name="_Toc117797610"/>
+      <w:bookmarkStart w:id="123" w:name="_Toc117951520"/>
       <w:bookmarkEnd w:id="119"/>
       <w:r>
         <w:rPr/>
@@ -32157,7 +32193,7 @@
       <w:rPr>
         <w:rStyle w:val="Pagenumber"/>
       </w:rPr>
-      <w:t>61</w:t>
+      <w:t>54</w:t>
     </w:r>
     <w:r>
       <w:rPr>

</xml_diff>